<commit_message>
Format Update: documentation/projman/MLNSD_Business Case.docx
</commit_message>
<xml_diff>
--- a/documentation/projman/MLNSD_Business Case.docx
+++ b/documentation/projman/MLNSD_Business Case.docx
@@ -2460,30 +2460,12 @@
           <w:sz w:val="28"/>
           <w:szCs w:val="24"/>
         </w:rPr>
+        <w:lastRenderedPageBreak/>
         <w:t>Executive Summary</w:t>
       </w:r>
       <w:bookmarkEnd w:id="0"/>
     </w:p>
     <w:p/>
-    <w:p>
-      <w:pPr>
-        <w:ind w:left="360"/>
-        <w:rPr>
-          <w:color w:val="008000"/>
-        </w:rPr>
-      </w:pPr>
-      <w:r>
-        <w:rPr>
-          <w:color w:val="008000"/>
-        </w:rPr>
-        <w:t xml:space="preserve">This section should provide general information on the issues surrounding the business problem and the proposed project or initiative created to address it.  Usually, this section is completed last after all other sections of the business case have been written.  This is because the executive summary is exactly that, a summary of the detail that is provided in subsequent sections of the document. </w:t>
-      </w:r>
-    </w:p>
-    <w:p>
-      <w:pPr>
-        <w:ind w:left="360"/>
-      </w:pPr>
-    </w:p>
     <w:p>
       <w:pPr>
         <w:ind w:left="360"/>
@@ -2498,8 +2480,16 @@
       <w:pPr>
         <w:spacing w:line="480" w:lineRule="auto"/>
         <w:ind w:left="810"/>
-      </w:pPr>
-      <w:r>
+        <w:rPr>
+          <w:b/>
+          <w:bCs/>
+        </w:rPr>
+      </w:pPr>
+      <w:r>
+        <w:rPr>
+          <w:b/>
+          <w:bCs/>
+        </w:rPr>
         <w:t>Issue</w:t>
       </w:r>
     </w:p>
@@ -2554,12 +2544,6 @@
     <w:p>
       <w:pPr>
         <w:spacing w:line="480" w:lineRule="auto"/>
-        <w:ind w:left="810"/>
-      </w:pPr>
-    </w:p>
-    <w:p>
-      <w:pPr>
-        <w:spacing w:line="480" w:lineRule="auto"/>
         <w:ind w:left="720" w:firstLine="720"/>
         <w:rPr>
           <w:rFonts w:eastAsiaTheme="minorEastAsia"/>
@@ -2571,7 +2555,35 @@
           <w:rFonts w:eastAsiaTheme="minorEastAsia"/>
           <w:color w:val="000000" w:themeColor="text1"/>
         </w:rPr>
-        <w:t>The project was created to address the issue in their current business process. Their business process consists of manual methods in terms of taking orders, monitoring inventory and recording of sales. This may be a common problem especially now after the pandemic as most businesses adapted to new methods incorporating the use of technology for their benefit. For this reason, the Villamin Wood and Ironworks company is looking to address those problems in order to innovate and improve their business.</w:t>
+        <w:t xml:space="preserve">The project was created to address the issue in their current business process. Their business process consists of manual methods in terms of taking orders, monitoring inventory and </w:t>
+      </w:r>
+      <w:r>
+        <w:rPr>
+          <w:rFonts w:eastAsiaTheme="minorEastAsia"/>
+          <w:color w:val="000000" w:themeColor="text1"/>
+        </w:rPr>
+        <w:t>recording</w:t>
+      </w:r>
+      <w:r>
+        <w:rPr>
+          <w:rFonts w:eastAsiaTheme="minorEastAsia"/>
+          <w:color w:val="000000" w:themeColor="text1"/>
+        </w:rPr>
+        <w:t xml:space="preserve"> sales. This may be a common </w:t>
+      </w:r>
+      <w:r>
+        <w:rPr>
+          <w:rFonts w:eastAsiaTheme="minorEastAsia"/>
+          <w:color w:val="000000" w:themeColor="text1"/>
+        </w:rPr>
+        <w:t>problem,</w:t>
+      </w:r>
+      <w:r>
+        <w:rPr>
+          <w:rFonts w:eastAsiaTheme="minorEastAsia"/>
+          <w:color w:val="000000" w:themeColor="text1"/>
+        </w:rPr>
+        <w:t xml:space="preserve"> especially now after the pandemic as most businesses adapted to new methods incorporating the use of technology for their benefit. For this reason, the Villamin Wood and Ironworks company is looking to address those problems in order to innovate and improve their business.</w:t>
       </w:r>
     </w:p>
     <w:p>
@@ -2604,48 +2616,43 @@
     </w:p>
     <w:p>
       <w:pPr>
+        <w:spacing w:line="480" w:lineRule="auto"/>
+        <w:ind w:left="810" w:firstLine="630"/>
+      </w:pPr>
+      <w:r>
+        <w:t>Once the project has been implemented</w:t>
+      </w:r>
+      <w:r>
+        <w:t xml:space="preserve">, this </w:t>
+      </w:r>
+      <w:r>
+        <w:t>will lead</w:t>
+      </w:r>
+      <w:r>
+        <w:t xml:space="preserve"> to more customer interaction with their business as the online store will add credibility and improve the customer’s online experience and it will also lead </w:t>
+      </w:r>
+      <w:proofErr w:type="gramStart"/>
+      <w:r>
+        <w:t>into</w:t>
+      </w:r>
+      <w:proofErr w:type="gramEnd"/>
+      <w:r>
+        <w:t xml:space="preserve"> more s</w:t>
+      </w:r>
+      <w:r>
+        <w:t xml:space="preserve">ales as more orders can be processed at a time with the help of the ordering system. </w:t>
+      </w:r>
+    </w:p>
+    <w:p>
+      <w:pPr>
+        <w:spacing w:line="480" w:lineRule="auto"/>
         <w:ind w:left="810"/>
-        <w:rPr>
-          <w:color w:val="008000"/>
-        </w:rPr>
-      </w:pPr>
-      <w:r>
-        <w:rPr>
-          <w:color w:val="008000"/>
-        </w:rPr>
-        <w:t>This section should describe the anticipated outcome if the proposed project or initiative is implemented.  It should include how the project will benefit the business and describe what the end state of the project should be.</w:t>
-      </w:r>
-    </w:p>
-    <w:p>
-      <w:pPr>
+      </w:pPr>
+    </w:p>
+    <w:p>
+      <w:pPr>
+        <w:spacing w:line="480" w:lineRule="auto"/>
         <w:ind w:left="810"/>
-        <w:rPr>
-          <w:color w:val="0070C0"/>
-        </w:rPr>
-      </w:pPr>
-    </w:p>
-    <w:p>
-      <w:pPr>
-        <w:ind w:left="810"/>
-      </w:pPr>
-      <w:r>
-        <w:t>Once the project has been implemented</w:t>
-      </w:r>
-      <w:r>
-        <w:t>, this will by leading to more customer interaction with their business as the online store will add credibility and improve the customer’s online experience and it will also lead into more s</w:t>
-      </w:r>
-      <w:r>
-        <w:t xml:space="preserve">ales as more orders can be processed at a time with the help of the ordering system. </w:t>
-      </w:r>
-    </w:p>
-    <w:p>
-      <w:pPr>
-        <w:ind w:left="810"/>
-      </w:pPr>
-    </w:p>
-    <w:p>
-      <w:pPr>
-        <w:ind w:left="810"/>
       </w:pPr>
       <w:r>
         <w:t xml:space="preserve">The project’s end state will be operated and monitored by the client and will run smoothly as they continue to </w:t>
@@ -2657,16 +2664,14 @@
         <w:t>cater to</w:t>
       </w:r>
       <w:r>
-        <w:t xml:space="preserve"> the customer needs faster and in a more convenient manner.</w:t>
-      </w:r>
-    </w:p>
-    <w:p>
-      <w:pPr>
-        <w:ind w:left="720"/>
-        <w:rPr>
-          <w:color w:val="E7E6E6" w:themeColor="background2"/>
-        </w:rPr>
-      </w:pPr>
+        <w:t xml:space="preserve"> the </w:t>
+      </w:r>
+      <w:r>
+        <w:t>customer’s</w:t>
+      </w:r>
+      <w:r>
+        <w:t xml:space="preserve"> needs faster and in a more convenient manner.</w:t>
+      </w:r>
     </w:p>
     <w:p>
       <w:pPr>
@@ -2698,60 +2703,16 @@
           <w:sz w:val="24"/>
           <w:szCs w:val="24"/>
         </w:rPr>
-        <w:t>R</w:t>
-      </w:r>
-      <w:commentRangeStart w:id="4"/>
-      <w:commentRangeStart w:id="5"/>
-      <w:r>
-        <w:rPr>
-          <w:rFonts w:asciiTheme="minorHAnsi" w:hAnsiTheme="minorHAnsi"/>
-          <w:sz w:val="24"/>
-          <w:szCs w:val="24"/>
-        </w:rPr>
-        <w:t>ecommendation</w:t>
+        <w:t>Recommendation</w:t>
       </w:r>
       <w:bookmarkEnd w:id="2"/>
-      <w:commentRangeEnd w:id="4"/>
-      <w:r>
-        <w:rPr>
-          <w:rStyle w:val="CommentReference"/>
-        </w:rPr>
-        <w:commentReference w:id="4"/>
-      </w:r>
-      <w:commentRangeEnd w:id="5"/>
-      <w:r>
-        <w:rPr>
-          <w:rStyle w:val="CommentReference"/>
-        </w:rPr>
-        <w:commentReference w:id="5"/>
-      </w:r>
-    </w:p>
+    </w:p>
+    <w:p/>
     <w:bookmarkEnd w:id="3"/>
     <w:p>
       <w:pPr>
-        <w:ind w:left="810"/>
-        <w:rPr>
-          <w:color w:val="008000"/>
-        </w:rPr>
-      </w:pPr>
-      <w:r>
-        <w:rPr>
-          <w:color w:val="008000"/>
-        </w:rPr>
-        <w:t>This section summarizes the approach for how the project will address the business problem.  This section should also describe how desirable results will be achieved by moving forward with the project.</w:t>
-      </w:r>
-    </w:p>
-    <w:p>
-      <w:pPr>
-        <w:ind w:left="810"/>
-        <w:rPr>
-          <w:color w:val="008000"/>
-        </w:rPr>
-      </w:pPr>
-    </w:p>
-    <w:p>
-      <w:pPr>
-        <w:ind w:left="810"/>
+        <w:spacing w:line="480" w:lineRule="auto"/>
+        <w:ind w:left="810" w:firstLine="630"/>
         <w:jc w:val="both"/>
         <w:rPr>
           <w:rFonts w:ascii="Calibri" w:eastAsia="Calibri" w:hAnsi="Calibri" w:cs="Calibri"/>
@@ -2882,9 +2843,8 @@
           <w:szCs w:val="24"/>
         </w:rPr>
       </w:pPr>
-      <w:bookmarkStart w:id="7" w:name="_Toc332112082"/>
-      <w:bookmarkStart w:id="8" w:name="_Toc136508430"/>
-      <w:commentRangeStart w:id="9"/>
+      <w:bookmarkStart w:id="4" w:name="_Toc332112082"/>
+      <w:bookmarkStart w:id="5" w:name="_Toc136508430"/>
       <w:r>
         <w:rPr>
           <w:rFonts w:asciiTheme="minorHAnsi" w:hAnsiTheme="minorHAnsi"/>
@@ -2893,43 +2853,14 @@
         </w:rPr>
         <w:t>Justification</w:t>
       </w:r>
-      <w:bookmarkEnd w:id="7"/>
-      <w:commentRangeEnd w:id="9"/>
-      <w:r>
-        <w:rPr>
-          <w:rStyle w:val="CommentReference"/>
-          <w:rFonts w:asciiTheme="minorHAnsi" w:eastAsiaTheme="minorHAnsi" w:hAnsiTheme="minorHAnsi" w:cstheme="minorBidi"/>
-          <w:color w:val="auto"/>
-        </w:rPr>
-        <w:commentReference w:id="9"/>
-      </w:r>
-      <w:bookmarkEnd w:id="8"/>
-    </w:p>
-    <w:p>
-      <w:pPr>
-        <w:ind w:left="810"/>
-        <w:rPr>
-          <w:color w:val="008000"/>
-        </w:rPr>
-      </w:pPr>
-      <w:r>
-        <w:rPr>
-          <w:color w:val="008000"/>
-        </w:rPr>
-        <w:t>This section justifies why the recommended project should be implemented and why it was selected over other alternatives.  Where applicable, quantitative support should be provided and the impact of not implementing the project should also be stated.</w:t>
-      </w:r>
-    </w:p>
-    <w:p>
-      <w:pPr>
-        <w:ind w:left="810"/>
-        <w:rPr>
-          <w:color w:val="008000"/>
-        </w:rPr>
-      </w:pPr>
-    </w:p>
-    <w:p>
-      <w:pPr>
-        <w:ind w:left="810"/>
+      <w:bookmarkEnd w:id="4"/>
+      <w:bookmarkEnd w:id="5"/>
+    </w:p>
+    <w:p/>
+    <w:p>
+      <w:pPr>
+        <w:spacing w:line="480" w:lineRule="auto"/>
+        <w:ind w:left="810" w:firstLine="630"/>
         <w:jc w:val="both"/>
       </w:pPr>
       <w:r>
@@ -3041,7 +2972,11 @@
         <w:t>easy</w:t>
       </w:r>
       <w:r>
-        <w:t xml:space="preserve"> communication </w:t>
+        <w:t xml:space="preserve"> </w:t>
+      </w:r>
+      <w:r>
+        <w:lastRenderedPageBreak/>
+        <w:t xml:space="preserve">communication </w:t>
       </w:r>
       <w:r>
         <w:t xml:space="preserve">between the customer and the client, </w:t>
@@ -3106,8 +3041,8 @@
           <w:szCs w:val="28"/>
         </w:rPr>
       </w:pPr>
-      <w:bookmarkStart w:id="10" w:name="_Toc332112083"/>
-      <w:bookmarkStart w:id="11" w:name="_Toc136508431"/>
+      <w:bookmarkStart w:id="6" w:name="_Toc332112083"/>
+      <w:bookmarkStart w:id="7" w:name="_Toc136508431"/>
       <w:r>
         <w:rPr>
           <w:rFonts w:asciiTheme="minorHAnsi" w:hAnsiTheme="minorHAnsi"/>
@@ -3115,29 +3050,10 @@
           <w:sz w:val="28"/>
           <w:szCs w:val="28"/>
         </w:rPr>
-        <w:t xml:space="preserve">Business Case Analysis </w:t>
-      </w:r>
-      <w:commentRangeStart w:id="12"/>
-      <w:r>
-        <w:rPr>
-          <w:rFonts w:asciiTheme="minorHAnsi" w:hAnsiTheme="minorHAnsi"/>
-          <w:smallCaps/>
-          <w:sz w:val="28"/>
-          <w:szCs w:val="28"/>
-        </w:rPr>
-        <w:t>Team</w:t>
-      </w:r>
-      <w:bookmarkEnd w:id="10"/>
-      <w:commentRangeEnd w:id="12"/>
-      <w:r>
-        <w:rPr>
-          <w:rStyle w:val="CommentReference"/>
-          <w:rFonts w:asciiTheme="minorHAnsi" w:eastAsiaTheme="minorHAnsi" w:hAnsiTheme="minorHAnsi" w:cstheme="minorBidi"/>
-          <w:b w:val="0"/>
-        </w:rPr>
-        <w:commentReference w:id="12"/>
-      </w:r>
-      <w:bookmarkEnd w:id="11"/>
+        <w:t>Business Case Analysis Team</w:t>
+      </w:r>
+      <w:bookmarkEnd w:id="6"/>
+      <w:bookmarkEnd w:id="7"/>
     </w:p>
     <w:p>
       <w:pPr>
@@ -3146,7 +3062,7 @@
           <w:color w:val="008000"/>
         </w:rPr>
       </w:pPr>
-      <w:bookmarkStart w:id="13" w:name="_Toc261333351"/>
+      <w:bookmarkStart w:id="8" w:name="_Toc261333351"/>
     </w:p>
     <w:tbl>
       <w:tblPr>
@@ -3244,8 +3160,13 @@
               <w:t>Mabelle</w:t>
             </w:r>
             <w:r>
-              <w:t xml:space="preserve"> Aspeli</w:t>
-            </w:r>
+              <w:t xml:space="preserve"> </w:t>
+            </w:r>
+            <w:proofErr w:type="spellStart"/>
+            <w:r>
+              <w:t>Aspeli</w:t>
+            </w:r>
+            <w:proofErr w:type="spellEnd"/>
           </w:p>
         </w:tc>
         <w:tc>
@@ -3665,18 +3586,6 @@
         <w:ind w:left="360"/>
       </w:pPr>
     </w:p>
-    <w:p>
-      <w:pPr>
-        <w:pStyle w:val="Heading2"/>
-        <w:spacing w:before="240"/>
-        <w:ind w:left="187"/>
-        <w:rPr>
-          <w:rFonts w:asciiTheme="minorHAnsi" w:hAnsiTheme="minorHAnsi"/>
-          <w:sz w:val="24"/>
-          <w:szCs w:val="24"/>
-        </w:rPr>
-      </w:pPr>
-    </w:p>
     <w:p/>
     <w:p>
       <w:pPr>
@@ -3693,8 +3602,8 @@
           <w:szCs w:val="28"/>
         </w:rPr>
       </w:pPr>
-      <w:bookmarkStart w:id="14" w:name="_Toc332112084"/>
-      <w:bookmarkStart w:id="15" w:name="_Toc136508432"/>
+      <w:bookmarkStart w:id="9" w:name="_Toc332112084"/>
+      <w:bookmarkStart w:id="10" w:name="_Toc136508432"/>
       <w:r>
         <w:rPr>
           <w:rFonts w:asciiTheme="minorHAnsi" w:hAnsiTheme="minorHAnsi"/>
@@ -3704,8 +3613,8 @@
         </w:rPr>
         <w:t>Problem Definition</w:t>
       </w:r>
-      <w:bookmarkEnd w:id="14"/>
-      <w:bookmarkEnd w:id="15"/>
+      <w:bookmarkEnd w:id="9"/>
+      <w:bookmarkEnd w:id="10"/>
     </w:p>
     <w:p>
       <w:pPr>
@@ -3729,8 +3638,8 @@
           <w:szCs w:val="24"/>
         </w:rPr>
       </w:pPr>
-      <w:bookmarkStart w:id="16" w:name="_Toc332112085"/>
-      <w:bookmarkStart w:id="17" w:name="_Toc136508433"/>
+      <w:bookmarkStart w:id="11" w:name="_Toc332112085"/>
+      <w:bookmarkStart w:id="12" w:name="_Toc136508433"/>
       <w:r>
         <w:rPr>
           <w:rFonts w:asciiTheme="minorHAnsi" w:hAnsiTheme="minorHAnsi"/>
@@ -3739,7 +3648,7 @@
         </w:rPr>
         <w:t>Pro</w:t>
       </w:r>
-      <w:bookmarkEnd w:id="13"/>
+      <w:bookmarkEnd w:id="8"/>
       <w:r>
         <w:rPr>
           <w:rFonts w:asciiTheme="minorHAnsi" w:hAnsiTheme="minorHAnsi"/>
@@ -3748,25 +3657,13 @@
         </w:rPr>
         <w:t>blem Statement</w:t>
       </w:r>
-      <w:bookmarkEnd w:id="16"/>
-      <w:bookmarkEnd w:id="17"/>
-    </w:p>
-    <w:p>
-      <w:pPr>
-        <w:ind w:left="810"/>
-        <w:rPr>
-          <w:color w:val="008000"/>
-        </w:rPr>
-      </w:pPr>
-      <w:r>
-        <w:rPr>
-          <w:color w:val="008000"/>
-        </w:rPr>
-        <w:t>This section describes the business problem that this project was created to address.  The problem may be process, technology, or product/service oriented.  This section should not include any discussion related to the solution.</w:t>
-      </w:r>
-    </w:p>
-    <w:p>
-      <w:pPr>
+      <w:bookmarkEnd w:id="11"/>
+      <w:bookmarkEnd w:id="12"/>
+    </w:p>
+    <w:p/>
+    <w:p>
+      <w:pPr>
+        <w:spacing w:line="480" w:lineRule="auto"/>
         <w:ind w:left="720" w:firstLine="720"/>
         <w:jc w:val="both"/>
       </w:pPr>
@@ -3776,6 +3673,7 @@
     </w:p>
     <w:p>
       <w:pPr>
+        <w:spacing w:line="480" w:lineRule="auto"/>
         <w:ind w:left="720" w:firstLine="720"/>
         <w:jc w:val="both"/>
       </w:pPr>
@@ -3803,8 +3701,8 @@
           <w:szCs w:val="24"/>
         </w:rPr>
       </w:pPr>
-      <w:bookmarkStart w:id="18" w:name="_Toc332112086"/>
-      <w:bookmarkStart w:id="19" w:name="_Toc136508434"/>
+      <w:bookmarkStart w:id="13" w:name="_Toc332112086"/>
+      <w:bookmarkStart w:id="14" w:name="_Toc136508434"/>
       <w:r>
         <w:rPr>
           <w:rFonts w:asciiTheme="minorHAnsi" w:hAnsiTheme="minorHAnsi"/>
@@ -3813,134 +3711,59 @@
         </w:rPr>
         <w:t>Organizational Impact</w:t>
       </w:r>
-      <w:bookmarkEnd w:id="18"/>
-      <w:bookmarkEnd w:id="19"/>
-    </w:p>
-    <w:p>
-      <w:pPr>
-        <w:ind w:left="810"/>
-        <w:rPr>
-          <w:color w:val="008000"/>
-        </w:rPr>
-      </w:pPr>
-      <w:r>
-        <w:rPr>
-          <w:color w:val="008000"/>
-        </w:rPr>
-        <w:t>This section describes how the proposed project will modify or affect the organizational processes, tools, hardware, and/or software.  It should also explain any new roles which would be created or how existing roles may change as a result of the project.</w:t>
-      </w:r>
-    </w:p>
-    <w:p>
-      <w:pPr>
+      <w:bookmarkEnd w:id="13"/>
+      <w:bookmarkEnd w:id="14"/>
+    </w:p>
+    <w:p/>
+    <w:p>
+      <w:pPr>
+        <w:spacing w:line="480" w:lineRule="auto"/>
         <w:ind w:left="792" w:firstLine="648"/>
-        <w:rPr>
-          <w:rFonts w:ascii="Arial" w:eastAsia="Arial" w:hAnsi="Arial" w:cs="Arial"/>
-          <w:color w:val="000000" w:themeColor="text1"/>
-        </w:rPr>
-      </w:pPr>
-      <w:r>
-        <w:rPr>
-          <w:rFonts w:ascii="Arial" w:eastAsia="Arial" w:hAnsi="Arial" w:cs="Arial"/>
-          <w:color w:val="000000" w:themeColor="text1"/>
-        </w:rPr>
+        <w:jc w:val="both"/>
+      </w:pPr>
+      <w:r>
         <w:t xml:space="preserve">There </w:t>
       </w:r>
       <w:r>
-        <w:rPr>
-          <w:rFonts w:ascii="Arial" w:eastAsia="Arial" w:hAnsi="Arial" w:cs="Arial"/>
-          <w:color w:val="000000" w:themeColor="text1"/>
-        </w:rPr>
         <w:t>are</w:t>
       </w:r>
       <w:r>
-        <w:rPr>
-          <w:rFonts w:ascii="Arial" w:eastAsia="Arial" w:hAnsi="Arial" w:cs="Arial"/>
-          <w:color w:val="000000" w:themeColor="text1"/>
-        </w:rPr>
         <w:t xml:space="preserve"> no new roles </w:t>
       </w:r>
       <w:r>
-        <w:rPr>
-          <w:rFonts w:ascii="Arial" w:eastAsia="Arial" w:hAnsi="Arial" w:cs="Arial"/>
-          <w:color w:val="000000" w:themeColor="text1"/>
-        </w:rPr>
         <w:t>required</w:t>
       </w:r>
       <w:r>
-        <w:rPr>
-          <w:rFonts w:ascii="Arial" w:eastAsia="Arial" w:hAnsi="Arial" w:cs="Arial"/>
-          <w:color w:val="000000" w:themeColor="text1"/>
-        </w:rPr>
         <w:t xml:space="preserve"> </w:t>
       </w:r>
       <w:r>
-        <w:rPr>
-          <w:rFonts w:ascii="Arial" w:eastAsia="Arial" w:hAnsi="Arial" w:cs="Arial"/>
-          <w:color w:val="000000" w:themeColor="text1"/>
-        </w:rPr>
         <w:t xml:space="preserve">for this project. </w:t>
       </w:r>
       <w:r>
-        <w:rPr>
-          <w:rFonts w:ascii="Arial" w:eastAsia="Arial" w:hAnsi="Arial" w:cs="Arial"/>
-          <w:color w:val="000000" w:themeColor="text1"/>
-        </w:rPr>
         <w:t xml:space="preserve">But </w:t>
       </w:r>
       <w:r>
-        <w:rPr>
-          <w:rFonts w:ascii="Arial" w:eastAsia="Arial" w:hAnsi="Arial" w:cs="Arial"/>
-          <w:color w:val="000000" w:themeColor="text1"/>
-        </w:rPr>
         <w:t xml:space="preserve">existing roles will have to </w:t>
       </w:r>
       <w:r>
-        <w:rPr>
-          <w:rFonts w:ascii="Arial" w:eastAsia="Arial" w:hAnsi="Arial" w:cs="Arial"/>
-          <w:color w:val="000000" w:themeColor="text1"/>
-        </w:rPr>
         <w:t xml:space="preserve">tend for the </w:t>
       </w:r>
       <w:r>
-        <w:rPr>
-          <w:rFonts w:ascii="Arial" w:eastAsia="Arial" w:hAnsi="Arial" w:cs="Arial"/>
-          <w:color w:val="000000" w:themeColor="text1"/>
-        </w:rPr>
         <w:t xml:space="preserve">project to </w:t>
       </w:r>
       <w:r>
-        <w:rPr>
-          <w:rFonts w:ascii="Arial" w:eastAsia="Arial" w:hAnsi="Arial" w:cs="Arial"/>
-          <w:color w:val="000000" w:themeColor="text1"/>
-        </w:rPr>
         <w:t xml:space="preserve">work as intended. The following are the </w:t>
       </w:r>
       <w:r>
-        <w:rPr>
-          <w:rFonts w:ascii="Arial" w:eastAsia="Arial" w:hAnsi="Arial" w:cs="Arial"/>
-          <w:color w:val="000000" w:themeColor="text1"/>
-        </w:rPr>
         <w:t xml:space="preserve">existing roles </w:t>
       </w:r>
       <w:r>
-        <w:rPr>
-          <w:rFonts w:ascii="Arial" w:eastAsia="Arial" w:hAnsi="Arial" w:cs="Arial"/>
-          <w:color w:val="000000" w:themeColor="text1"/>
-        </w:rPr>
         <w:t xml:space="preserve">and </w:t>
       </w:r>
       <w:r>
-        <w:rPr>
-          <w:rFonts w:ascii="Arial" w:eastAsia="Arial" w:hAnsi="Arial" w:cs="Arial"/>
-          <w:color w:val="000000" w:themeColor="text1"/>
-        </w:rPr>
         <w:t>their responsibilities</w:t>
       </w:r>
       <w:r>
-        <w:rPr>
-          <w:rFonts w:ascii="Arial" w:eastAsia="Arial" w:hAnsi="Arial" w:cs="Arial"/>
-          <w:color w:val="000000" w:themeColor="text1"/>
-        </w:rPr>
         <w:t>:</w:t>
       </w:r>
     </w:p>
@@ -3951,6 +3774,7 @@
           <w:ilvl w:val="0"/>
           <w:numId w:val="22"/>
         </w:numPr>
+        <w:spacing w:line="480" w:lineRule="auto"/>
       </w:pPr>
       <w:r>
         <w:t>Store Manager</w:t>
@@ -3963,6 +3787,7 @@
           <w:ilvl w:val="1"/>
           <w:numId w:val="22"/>
         </w:numPr>
+        <w:spacing w:line="480" w:lineRule="auto"/>
       </w:pPr>
       <w:r>
         <w:t xml:space="preserve">Manage the </w:t>
@@ -3984,6 +3809,7 @@
           <w:ilvl w:val="2"/>
           <w:numId w:val="22"/>
         </w:numPr>
+        <w:spacing w:line="480" w:lineRule="auto"/>
       </w:pPr>
       <w:r>
         <w:t>Managing the list of stocks</w:t>
@@ -3999,6 +3825,7 @@
           <w:ilvl w:val="2"/>
           <w:numId w:val="22"/>
         </w:numPr>
+        <w:spacing w:line="480" w:lineRule="auto"/>
       </w:pPr>
       <w:r>
         <w:t xml:space="preserve">Tend to the </w:t>
@@ -4020,6 +3847,7 @@
           <w:ilvl w:val="1"/>
           <w:numId w:val="22"/>
         </w:numPr>
+        <w:spacing w:line="480" w:lineRule="auto"/>
       </w:pPr>
       <w:r>
         <w:t>Monitor business performance through Dashboard</w:t>
@@ -4035,8 +3863,10 @@
           <w:ilvl w:val="0"/>
           <w:numId w:val="22"/>
         </w:numPr>
-      </w:pPr>
-      <w:r>
+        <w:spacing w:line="480" w:lineRule="auto"/>
+      </w:pPr>
+      <w:r>
+        <w:lastRenderedPageBreak/>
         <w:t>Store Owner</w:t>
       </w:r>
     </w:p>
@@ -4047,6 +3877,7 @@
           <w:ilvl w:val="1"/>
           <w:numId w:val="22"/>
         </w:numPr>
+        <w:spacing w:line="480" w:lineRule="auto"/>
       </w:pPr>
       <w:r>
         <w:t>Edit the website</w:t>
@@ -4062,6 +3893,7 @@
           <w:ilvl w:val="2"/>
           <w:numId w:val="22"/>
         </w:numPr>
+        <w:spacing w:line="480" w:lineRule="auto"/>
       </w:pPr>
       <w:r>
         <w:t>Managing the System’s Database</w:t>
@@ -4077,6 +3909,7 @@
           <w:ilvl w:val="1"/>
           <w:numId w:val="22"/>
         </w:numPr>
+        <w:spacing w:line="480" w:lineRule="auto"/>
       </w:pPr>
       <w:r>
         <w:t xml:space="preserve">Monitor </w:t>
@@ -4093,11 +3926,6 @@
       <w:r>
         <w:t>.</w:t>
       </w:r>
-    </w:p>
-    <w:p>
-      <w:pPr>
-        <w:ind w:left="810"/>
-      </w:pPr>
     </w:p>
     <w:p>
       <w:pPr>
@@ -4113,8 +3941,8 @@
           <w:szCs w:val="24"/>
         </w:rPr>
       </w:pPr>
-      <w:bookmarkStart w:id="20" w:name="_Toc332112087"/>
-      <w:bookmarkStart w:id="21" w:name="_Toc136508435"/>
+      <w:bookmarkStart w:id="15" w:name="_Toc332112087"/>
+      <w:bookmarkStart w:id="16" w:name="_Toc136508435"/>
       <w:r>
         <w:rPr>
           <w:rFonts w:asciiTheme="minorHAnsi" w:hAnsiTheme="minorHAnsi"/>
@@ -4123,34 +3951,15 @@
         </w:rPr>
         <w:t>Technology Migration</w:t>
       </w:r>
-      <w:bookmarkEnd w:id="20"/>
-      <w:bookmarkEnd w:id="21"/>
-    </w:p>
-    <w:p>
-      <w:pPr>
-        <w:ind w:left="810"/>
-        <w:rPr>
-          <w:color w:val="008000"/>
-        </w:rPr>
-      </w:pPr>
-      <w:r>
-        <w:rPr>
-          <w:color w:val="008000"/>
-        </w:rPr>
-        <w:t xml:space="preserve">This section provides a high-level overview of how the new technology will be implemented and how data from the legacy technology will be migrated.  This section should also explain any outstanding technical requirements and obstacles which need to be addressed.  </w:t>
-      </w:r>
-    </w:p>
-    <w:p>
-      <w:pPr>
-        <w:ind w:left="810"/>
-        <w:rPr>
-          <w:color w:val="008000"/>
-        </w:rPr>
-      </w:pPr>
-    </w:p>
-    <w:p>
-      <w:pPr>
+      <w:bookmarkEnd w:id="15"/>
+      <w:bookmarkEnd w:id="16"/>
+    </w:p>
+    <w:p/>
+    <w:p>
+      <w:pPr>
+        <w:spacing w:line="480" w:lineRule="auto"/>
         <w:ind w:left="720" w:firstLine="540"/>
+        <w:jc w:val="both"/>
         <w:rPr>
           <w:color w:val="0000FF"/>
         </w:rPr>
@@ -4210,7 +4019,19 @@
         <w:rPr>
           <w:color w:val="000000" w:themeColor="text1"/>
         </w:rPr>
-        <w:t xml:space="preserve"> that has been then migrated to the system manually</w:t>
+        <w:t xml:space="preserve"> that has </w:t>
+      </w:r>
+      <w:r>
+        <w:rPr>
+          <w:color w:val="000000" w:themeColor="text1"/>
+        </w:rPr>
+        <w:t>been</w:t>
+      </w:r>
+      <w:r>
+        <w:rPr>
+          <w:color w:val="000000" w:themeColor="text1"/>
+        </w:rPr>
+        <w:t xml:space="preserve"> migrated to the system manually</w:t>
       </w:r>
       <w:r>
         <w:rPr>
@@ -4239,8 +4060,8 @@
           <w:szCs w:val="28"/>
         </w:rPr>
       </w:pPr>
-      <w:bookmarkStart w:id="22" w:name="_Toc332112088"/>
-      <w:bookmarkStart w:id="23" w:name="_Toc136508436"/>
+      <w:bookmarkStart w:id="17" w:name="_Toc332112088"/>
+      <w:bookmarkStart w:id="18" w:name="_Toc136508436"/>
       <w:r>
         <w:rPr>
           <w:rFonts w:asciiTheme="minorHAnsi" w:hAnsiTheme="minorHAnsi"/>
@@ -4250,34 +4071,21 @@
         </w:rPr>
         <w:t>Project Overview</w:t>
       </w:r>
-      <w:bookmarkEnd w:id="22"/>
-      <w:bookmarkEnd w:id="23"/>
-    </w:p>
-    <w:p>
-      <w:pPr>
-        <w:ind w:left="360"/>
+      <w:bookmarkEnd w:id="17"/>
+      <w:bookmarkEnd w:id="18"/>
+    </w:p>
+    <w:p>
+      <w:pPr>
         <w:rPr>
           <w:color w:val="008000"/>
         </w:rPr>
       </w:pPr>
-      <w:r>
-        <w:rPr>
-          <w:color w:val="008000"/>
-        </w:rPr>
-        <w:t>This section describes high-level information about the project to include a description, goals and objectives, performance criteria, assumptions, constraints, and milestones.  This section consolidates all project-specific information into one chapter and allows for an easy understanding of the project since the baseline business problem, impacts, and recommendations have already been established.</w:t>
-      </w:r>
-    </w:p>
-    <w:p>
-      <w:pPr>
-        <w:ind w:left="360"/>
-        <w:rPr>
-          <w:color w:val="008000"/>
-        </w:rPr>
-      </w:pPr>
-    </w:p>
-    <w:p>
-      <w:pPr>
+    </w:p>
+    <w:p>
+      <w:pPr>
+        <w:spacing w:line="480" w:lineRule="auto"/>
         <w:ind w:left="360" w:firstLine="720"/>
+        <w:jc w:val="both"/>
         <w:rPr>
           <w:rFonts w:eastAsiaTheme="minorEastAsia"/>
           <w:color w:val="000000" w:themeColor="text1"/>
@@ -4342,6 +4150,7 @@
     </w:p>
     <w:p>
       <w:pPr>
+        <w:spacing w:line="480" w:lineRule="auto"/>
         <w:ind w:left="360"/>
         <w:rPr>
           <w:rFonts w:eastAsiaTheme="minorEastAsia"/>
@@ -4351,7 +4160,9 @@
     </w:p>
     <w:p>
       <w:pPr>
-        <w:ind w:left="360"/>
+        <w:spacing w:line="480" w:lineRule="auto"/>
+        <w:ind w:left="360" w:firstLine="360"/>
+        <w:jc w:val="both"/>
         <w:rPr>
           <w:rFonts w:eastAsiaTheme="minorEastAsia"/>
           <w:color w:val="000000" w:themeColor="text1"/>
@@ -4362,6 +4173,7 @@
           <w:rFonts w:eastAsiaTheme="minorEastAsia"/>
           <w:color w:val="000000" w:themeColor="text1"/>
         </w:rPr>
+        <w:lastRenderedPageBreak/>
         <w:t xml:space="preserve">As the project progresses there will be a list of project assumptions, constraints and milestones along the </w:t>
       </w:r>
       <w:r>
@@ -4371,15 +4183,6 @@
         </w:rPr>
         <w:t>way. However, the preliminary list which the team will build upon is provided below.</w:t>
       </w:r>
-    </w:p>
-    <w:p>
-      <w:pPr>
-        <w:ind w:left="360"/>
-        <w:rPr>
-          <w:rFonts w:eastAsiaTheme="minorEastAsia"/>
-          <w:color w:val="000000" w:themeColor="text1"/>
-        </w:rPr>
-      </w:pPr>
     </w:p>
     <w:p>
       <w:pPr>
@@ -4402,9 +4205,9 @@
           <w:szCs w:val="24"/>
         </w:rPr>
       </w:pPr>
-      <w:bookmarkStart w:id="24" w:name="_Toc261333355"/>
-      <w:bookmarkStart w:id="25" w:name="_Toc332112089"/>
-      <w:bookmarkStart w:id="26" w:name="_Toc136508437"/>
+      <w:bookmarkStart w:id="19" w:name="_Toc261333355"/>
+      <w:bookmarkStart w:id="20" w:name="_Toc332112089"/>
+      <w:bookmarkStart w:id="21" w:name="_Toc136508437"/>
       <w:r>
         <w:rPr>
           <w:rFonts w:asciiTheme="minorHAnsi" w:hAnsiTheme="minorHAnsi"/>
@@ -4413,7 +4216,7 @@
         </w:rPr>
         <w:t xml:space="preserve">Project </w:t>
       </w:r>
-      <w:bookmarkEnd w:id="24"/>
+      <w:bookmarkEnd w:id="19"/>
       <w:r>
         <w:rPr>
           <w:rFonts w:asciiTheme="minorHAnsi" w:hAnsiTheme="minorHAnsi"/>
@@ -4422,158 +4225,167 @@
         </w:rPr>
         <w:t>Description</w:t>
       </w:r>
-      <w:bookmarkEnd w:id="25"/>
-      <w:bookmarkEnd w:id="26"/>
+      <w:bookmarkEnd w:id="20"/>
+      <w:bookmarkEnd w:id="21"/>
+    </w:p>
+    <w:p/>
+    <w:p>
+      <w:pPr>
+        <w:spacing w:line="480" w:lineRule="auto"/>
+        <w:ind w:left="810" w:firstLine="630"/>
+        <w:jc w:val="both"/>
+        <w:rPr>
+          <w:rFonts w:eastAsiaTheme="minorEastAsia"/>
+          <w:color w:val="000000" w:themeColor="text1"/>
+        </w:rPr>
+      </w:pPr>
+      <w:r>
+        <w:rPr>
+          <w:rFonts w:eastAsiaTheme="minorEastAsia"/>
+          <w:color w:val="000000" w:themeColor="text1"/>
+        </w:rPr>
+        <w:t>The project</w:t>
+      </w:r>
+      <w:r>
+        <w:rPr>
+          <w:rFonts w:eastAsiaTheme="minorEastAsia"/>
+          <w:color w:val="000000" w:themeColor="text1"/>
+        </w:rPr>
+        <w:t>,</w:t>
+      </w:r>
+      <w:r>
+        <w:rPr>
+          <w:rFonts w:eastAsiaTheme="minorEastAsia"/>
+          <w:color w:val="000000" w:themeColor="text1"/>
+        </w:rPr>
+        <w:t xml:space="preserve"> which is an O</w:t>
+      </w:r>
+      <w:r>
+        <w:rPr>
+          <w:rFonts w:eastAsiaTheme="minorEastAsia"/>
+          <w:color w:val="000000" w:themeColor="text1"/>
+        </w:rPr>
+        <w:t xml:space="preserve">rdering </w:t>
+      </w:r>
+      <w:r>
+        <w:rPr>
+          <w:rFonts w:eastAsiaTheme="minorEastAsia"/>
+          <w:color w:val="000000" w:themeColor="text1"/>
+        </w:rPr>
+        <w:t>System,</w:t>
+      </w:r>
+      <w:r>
+        <w:rPr>
+          <w:rFonts w:eastAsiaTheme="minorEastAsia"/>
+          <w:color w:val="000000" w:themeColor="text1"/>
+        </w:rPr>
+        <w:t xml:space="preserve"> will consist of features created to benefit both the client and the</w:t>
+      </w:r>
+      <w:r>
+        <w:rPr>
+          <w:rFonts w:eastAsiaTheme="minorEastAsia"/>
+          <w:color w:val="000000" w:themeColor="text1"/>
+        </w:rPr>
+        <w:t>ir customers</w:t>
+      </w:r>
+      <w:r>
+        <w:rPr>
+          <w:rFonts w:eastAsiaTheme="minorEastAsia"/>
+          <w:color w:val="000000" w:themeColor="text1"/>
+        </w:rPr>
+        <w:t xml:space="preserve"> </w:t>
+      </w:r>
+      <w:r>
+        <w:rPr>
+          <w:rFonts w:eastAsiaTheme="minorEastAsia"/>
+          <w:color w:val="000000" w:themeColor="text1"/>
+        </w:rPr>
+        <w:t>and</w:t>
+      </w:r>
+      <w:r>
+        <w:rPr>
+          <w:rFonts w:eastAsiaTheme="minorEastAsia"/>
+          <w:color w:val="000000" w:themeColor="text1"/>
+        </w:rPr>
+        <w:t xml:space="preserve"> will be </w:t>
+      </w:r>
+      <w:r>
+        <w:rPr>
+          <w:rFonts w:eastAsiaTheme="minorEastAsia"/>
+          <w:color w:val="000000" w:themeColor="text1"/>
+        </w:rPr>
+        <w:t xml:space="preserve">implemented </w:t>
+      </w:r>
+      <w:r>
+        <w:rPr>
+          <w:rFonts w:eastAsiaTheme="minorEastAsia"/>
+          <w:color w:val="000000" w:themeColor="text1"/>
+        </w:rPr>
+        <w:t>to</w:t>
+      </w:r>
+      <w:r>
+        <w:rPr>
+          <w:rFonts w:eastAsiaTheme="minorEastAsia"/>
+          <w:color w:val="000000" w:themeColor="text1"/>
+        </w:rPr>
+        <w:t xml:space="preserve"> address the business problems of the client</w:t>
+      </w:r>
+      <w:r>
+        <w:rPr>
+          <w:rFonts w:eastAsiaTheme="minorEastAsia"/>
+          <w:color w:val="000000" w:themeColor="text1"/>
+        </w:rPr>
+        <w:t xml:space="preserve">. Utilizing the </w:t>
+      </w:r>
+      <w:r>
+        <w:rPr>
+          <w:rFonts w:eastAsiaTheme="minorEastAsia"/>
+          <w:color w:val="000000" w:themeColor="text1"/>
+        </w:rPr>
+        <w:t>features</w:t>
+      </w:r>
+      <w:r>
+        <w:rPr>
+          <w:rFonts w:eastAsiaTheme="minorEastAsia"/>
+          <w:color w:val="000000" w:themeColor="text1"/>
+        </w:rPr>
+        <w:t xml:space="preserve"> of the online store will help to solve the business problems.</w:t>
+      </w:r>
     </w:p>
     <w:p>
       <w:pPr>
         <w:spacing w:line="480" w:lineRule="auto"/>
         <w:ind w:left="810"/>
         <w:rPr>
-          <w:rFonts w:ascii="Arial" w:eastAsia="Arial" w:hAnsi="Arial" w:cs="Arial"/>
-        </w:rPr>
-      </w:pPr>
-      <w:r>
-        <w:rPr>
-          <w:rFonts w:ascii="Arial" w:eastAsia="Arial" w:hAnsi="Arial" w:cs="Arial"/>
-        </w:rPr>
-        <w:t>The project</w:t>
-      </w:r>
-      <w:r>
-        <w:rPr>
-          <w:rFonts w:ascii="Arial" w:eastAsia="Arial" w:hAnsi="Arial" w:cs="Arial"/>
-        </w:rPr>
-        <w:t>,</w:t>
-      </w:r>
-      <w:r>
-        <w:rPr>
-          <w:rFonts w:ascii="Arial" w:eastAsia="Arial" w:hAnsi="Arial" w:cs="Arial"/>
-        </w:rPr>
-        <w:t xml:space="preserve"> which is an </w:t>
-      </w:r>
-      <w:r>
-        <w:rPr>
-          <w:rFonts w:ascii="Arial" w:eastAsia="Arial" w:hAnsi="Arial" w:cs="Arial"/>
-        </w:rPr>
-        <w:t>O</w:t>
-      </w:r>
-      <w:r>
-        <w:rPr>
-          <w:rFonts w:ascii="Arial" w:eastAsia="Arial" w:hAnsi="Arial" w:cs="Arial"/>
-        </w:rPr>
-        <w:t xml:space="preserve">rdering </w:t>
-      </w:r>
-      <w:r>
-        <w:rPr>
-          <w:rFonts w:ascii="Arial" w:eastAsia="Arial" w:hAnsi="Arial" w:cs="Arial"/>
-        </w:rPr>
-        <w:t>System,</w:t>
-      </w:r>
-      <w:r>
-        <w:rPr>
-          <w:rFonts w:ascii="Arial" w:eastAsia="Arial" w:hAnsi="Arial" w:cs="Arial"/>
-        </w:rPr>
-        <w:t xml:space="preserve"> will consist of features created to benefit both the client and the</w:t>
-      </w:r>
-      <w:r>
-        <w:rPr>
-          <w:rFonts w:ascii="Arial" w:eastAsia="Arial" w:hAnsi="Arial" w:cs="Arial"/>
-        </w:rPr>
-        <w:t>ir customers</w:t>
-      </w:r>
-      <w:r>
-        <w:rPr>
-          <w:rFonts w:ascii="Arial" w:eastAsia="Arial" w:hAnsi="Arial" w:cs="Arial"/>
-        </w:rPr>
-        <w:t xml:space="preserve"> </w:t>
-      </w:r>
-      <w:r>
-        <w:rPr>
-          <w:rFonts w:ascii="Arial" w:eastAsia="Arial" w:hAnsi="Arial" w:cs="Arial"/>
-        </w:rPr>
-        <w:t>and</w:t>
-      </w:r>
-      <w:r>
-        <w:tab/>
-      </w:r>
-      <w:r>
-        <w:rPr>
-          <w:rFonts w:ascii="Arial" w:eastAsia="Arial" w:hAnsi="Arial" w:cs="Arial"/>
-        </w:rPr>
-        <w:t xml:space="preserve"> </w:t>
-      </w:r>
-      <w:r>
-        <w:rPr>
-          <w:rFonts w:ascii="Arial" w:eastAsia="Arial" w:hAnsi="Arial" w:cs="Arial"/>
-        </w:rPr>
-        <w:t xml:space="preserve">will be </w:t>
-      </w:r>
-      <w:r>
-        <w:rPr>
-          <w:rFonts w:ascii="Arial" w:eastAsia="Arial" w:hAnsi="Arial" w:cs="Arial"/>
-        </w:rPr>
-        <w:t xml:space="preserve">implemented </w:t>
-      </w:r>
-      <w:r>
-        <w:rPr>
-          <w:rFonts w:ascii="Arial" w:eastAsia="Arial" w:hAnsi="Arial" w:cs="Arial"/>
-        </w:rPr>
-        <w:t>to</w:t>
-      </w:r>
-      <w:r>
-        <w:rPr>
-          <w:rFonts w:ascii="Arial" w:eastAsia="Arial" w:hAnsi="Arial" w:cs="Arial"/>
-        </w:rPr>
-        <w:t xml:space="preserve"> address the business problems of the client</w:t>
-      </w:r>
-      <w:r>
-        <w:rPr>
-          <w:rFonts w:ascii="Arial" w:eastAsia="Arial" w:hAnsi="Arial" w:cs="Arial"/>
-        </w:rPr>
-        <w:t xml:space="preserve">. Utilizing the </w:t>
-      </w:r>
-      <w:r>
-        <w:rPr>
-          <w:rFonts w:ascii="Arial" w:eastAsia="Arial" w:hAnsi="Arial" w:cs="Arial"/>
-        </w:rPr>
-        <w:t>features</w:t>
-      </w:r>
-      <w:r>
-        <w:rPr>
-          <w:rFonts w:ascii="Arial" w:eastAsia="Arial" w:hAnsi="Arial" w:cs="Arial"/>
-        </w:rPr>
-        <w:t xml:space="preserve"> of the online store will help to solve the business problems.</w:t>
-      </w:r>
-    </w:p>
-    <w:p>
-      <w:pPr>
-        <w:spacing w:line="480" w:lineRule="auto"/>
-        <w:ind w:left="810"/>
-        <w:rPr>
-          <w:rFonts w:ascii="Arial" w:eastAsia="Arial" w:hAnsi="Arial" w:cs="Arial"/>
-        </w:rPr>
-      </w:pPr>
-      <w:r>
-        <w:rPr>
-          <w:rFonts w:ascii="Arial" w:eastAsia="Arial" w:hAnsi="Arial" w:cs="Arial"/>
+          <w:rFonts w:eastAsiaTheme="minorEastAsia"/>
+          <w:color w:val="000000" w:themeColor="text1"/>
+        </w:rPr>
+      </w:pPr>
+      <w:r>
+        <w:rPr>
+          <w:rFonts w:eastAsiaTheme="minorEastAsia"/>
+          <w:color w:val="000000" w:themeColor="text1"/>
         </w:rPr>
         <w:t xml:space="preserve">The </w:t>
       </w:r>
       <w:r>
         <w:rPr>
-          <w:rFonts w:ascii="Arial" w:eastAsia="Arial" w:hAnsi="Arial" w:cs="Arial"/>
+          <w:rFonts w:eastAsiaTheme="minorEastAsia"/>
+          <w:color w:val="000000" w:themeColor="text1"/>
         </w:rPr>
         <w:t>key features</w:t>
       </w:r>
       <w:r>
         <w:rPr>
-          <w:rFonts w:ascii="Arial" w:eastAsia="Arial" w:hAnsi="Arial" w:cs="Arial"/>
+          <w:rFonts w:eastAsiaTheme="minorEastAsia"/>
+          <w:color w:val="000000" w:themeColor="text1"/>
         </w:rPr>
         <w:t xml:space="preserve"> are</w:t>
       </w:r>
       <w:r>
         <w:rPr>
-          <w:rFonts w:ascii="Arial" w:eastAsia="Arial" w:hAnsi="Arial" w:cs="Arial"/>
+          <w:rFonts w:eastAsiaTheme="minorEastAsia"/>
+          <w:color w:val="000000" w:themeColor="text1"/>
         </w:rPr>
         <w:t xml:space="preserve"> as follows:</w:t>
       </w:r>
@@ -4587,24 +4399,28 @@
         </w:numPr>
         <w:spacing w:line="480" w:lineRule="auto"/>
         <w:rPr>
-          <w:rFonts w:ascii="Arial" w:eastAsia="Arial" w:hAnsi="Arial" w:cs="Arial"/>
-        </w:rPr>
-      </w:pPr>
-      <w:r>
-        <w:rPr>
-          <w:rFonts w:ascii="Arial" w:eastAsia="Arial" w:hAnsi="Arial" w:cs="Arial"/>
+          <w:rFonts w:eastAsiaTheme="minorEastAsia"/>
+          <w:color w:val="000000" w:themeColor="text1"/>
+        </w:rPr>
+      </w:pPr>
+      <w:r>
+        <w:rPr>
+          <w:rFonts w:eastAsiaTheme="minorEastAsia"/>
+          <w:color w:val="000000" w:themeColor="text1"/>
         </w:rPr>
         <w:t>Ordering System – To provide a c</w:t>
       </w:r>
       <w:r>
         <w:rPr>
-          <w:rFonts w:ascii="Arial" w:eastAsia="Arial" w:hAnsi="Arial" w:cs="Arial"/>
+          <w:rFonts w:eastAsiaTheme="minorEastAsia"/>
+          <w:color w:val="000000" w:themeColor="text1"/>
         </w:rPr>
         <w:t>onvenient and faster way to process and create orders</w:t>
       </w:r>
       <w:r>
         <w:rPr>
-          <w:rFonts w:ascii="Arial" w:eastAsia="Arial" w:hAnsi="Arial" w:cs="Arial"/>
+          <w:rFonts w:eastAsiaTheme="minorEastAsia"/>
+          <w:color w:val="000000" w:themeColor="text1"/>
         </w:rPr>
         <w:t>.</w:t>
       </w:r>
@@ -4618,24 +4434,28 @@
         </w:numPr>
         <w:spacing w:line="480" w:lineRule="auto"/>
         <w:rPr>
-          <w:rFonts w:ascii="Arial" w:eastAsia="Arial" w:hAnsi="Arial" w:cs="Arial"/>
-        </w:rPr>
-      </w:pPr>
-      <w:r>
-        <w:rPr>
-          <w:rFonts w:ascii="Arial" w:eastAsia="Arial" w:hAnsi="Arial" w:cs="Arial"/>
+          <w:rFonts w:eastAsiaTheme="minorEastAsia"/>
+          <w:color w:val="000000" w:themeColor="text1"/>
+        </w:rPr>
+      </w:pPr>
+      <w:r>
+        <w:rPr>
+          <w:rFonts w:eastAsiaTheme="minorEastAsia"/>
+          <w:color w:val="000000" w:themeColor="text1"/>
         </w:rPr>
         <w:t>Customer Sign-up/Log-in</w:t>
       </w:r>
       <w:r>
         <w:rPr>
-          <w:rFonts w:ascii="Arial" w:eastAsia="Arial" w:hAnsi="Arial" w:cs="Arial"/>
+          <w:rFonts w:eastAsiaTheme="minorEastAsia"/>
+          <w:color w:val="000000" w:themeColor="text1"/>
         </w:rPr>
         <w:t xml:space="preserve"> – To have accounts that can </w:t>
       </w:r>
       <w:r>
         <w:rPr>
-          <w:rFonts w:ascii="Arial" w:eastAsia="Arial" w:hAnsi="Arial" w:cs="Arial"/>
+          <w:rFonts w:eastAsiaTheme="minorEastAsia"/>
+          <w:color w:val="000000" w:themeColor="text1"/>
         </w:rPr>
         <w:t>interact with the online store.</w:t>
       </w:r>
@@ -4649,18 +4469,21 @@
         </w:numPr>
         <w:spacing w:line="480" w:lineRule="auto"/>
         <w:rPr>
-          <w:rFonts w:ascii="Arial" w:eastAsia="Arial" w:hAnsi="Arial" w:cs="Arial"/>
-        </w:rPr>
-      </w:pPr>
-      <w:r>
-        <w:rPr>
-          <w:rFonts w:ascii="Arial" w:eastAsia="Arial" w:hAnsi="Arial" w:cs="Arial"/>
+          <w:rFonts w:eastAsiaTheme="minorEastAsia"/>
+          <w:color w:val="000000" w:themeColor="text1"/>
+        </w:rPr>
+      </w:pPr>
+      <w:r>
+        <w:rPr>
+          <w:rFonts w:eastAsiaTheme="minorEastAsia"/>
+          <w:color w:val="000000" w:themeColor="text1"/>
         </w:rPr>
         <w:t>Admin Dashboard</w:t>
       </w:r>
       <w:r>
         <w:rPr>
-          <w:rFonts w:ascii="Arial" w:eastAsia="Arial" w:hAnsi="Arial" w:cs="Arial"/>
+          <w:rFonts w:eastAsiaTheme="minorEastAsia"/>
+          <w:color w:val="000000" w:themeColor="text1"/>
         </w:rPr>
         <w:t xml:space="preserve"> – To be able to monitor the sales and inventory.</w:t>
       </w:r>
@@ -4684,8 +4507,8 @@
           <w:szCs w:val="24"/>
         </w:rPr>
       </w:pPr>
-      <w:bookmarkStart w:id="27" w:name="_Toc332112090"/>
-      <w:bookmarkStart w:id="28" w:name="_Toc136508438"/>
+      <w:bookmarkStart w:id="22" w:name="_Toc332112090"/>
+      <w:bookmarkStart w:id="23" w:name="_Toc136508438"/>
       <w:r>
         <w:rPr>
           <w:rFonts w:asciiTheme="minorHAnsi" w:hAnsiTheme="minorHAnsi"/>
@@ -4694,124 +4517,117 @@
         </w:rPr>
         <w:t>Goals and Objectives</w:t>
       </w:r>
-      <w:bookmarkEnd w:id="27"/>
-      <w:bookmarkEnd w:id="28"/>
-    </w:p>
+      <w:bookmarkEnd w:id="22"/>
+      <w:bookmarkEnd w:id="23"/>
+    </w:p>
+    <w:p/>
     <w:p>
       <w:pPr>
         <w:spacing w:line="480" w:lineRule="auto"/>
         <w:ind w:left="720" w:firstLine="720"/>
         <w:jc w:val="both"/>
         <w:rPr>
-          <w:rFonts w:ascii="Arial" w:eastAsia="Arial" w:hAnsi="Arial" w:cs="Arial"/>
+          <w:rFonts w:eastAsiaTheme="minorEastAsia"/>
           <w:color w:val="000000" w:themeColor="text1"/>
         </w:rPr>
       </w:pPr>
-      <w:commentRangeStart w:id="29"/>
-      <w:r>
-        <w:rPr>
-          <w:rFonts w:ascii="Arial" w:eastAsia="Arial" w:hAnsi="Arial" w:cs="Arial"/>
+      <w:r>
+        <w:rPr>
+          <w:rFonts w:eastAsiaTheme="minorEastAsia"/>
           <w:color w:val="000000" w:themeColor="text1"/>
         </w:rPr>
         <w:t xml:space="preserve">The business goals and objectives supported by the project created by MLNSD </w:t>
       </w:r>
       <w:r>
         <w:rPr>
-          <w:rFonts w:ascii="Arial" w:eastAsia="Arial" w:hAnsi="Arial" w:cs="Arial"/>
+          <w:rFonts w:eastAsiaTheme="minorEastAsia"/>
           <w:color w:val="000000" w:themeColor="text1"/>
         </w:rPr>
         <w:t>are</w:t>
       </w:r>
       <w:r>
         <w:rPr>
-          <w:rFonts w:ascii="Arial" w:eastAsia="Arial" w:hAnsi="Arial" w:cs="Arial"/>
+          <w:rFonts w:eastAsiaTheme="minorEastAsia"/>
           <w:color w:val="000000" w:themeColor="text1"/>
         </w:rPr>
         <w:t xml:space="preserve"> prominently observed as requested by t</w:t>
       </w:r>
       <w:r>
         <w:rPr>
-          <w:rFonts w:ascii="Arial" w:eastAsia="Arial" w:hAnsi="Arial" w:cs="Arial"/>
+          <w:rFonts w:eastAsiaTheme="minorEastAsia"/>
           <w:color w:val="000000" w:themeColor="text1"/>
         </w:rPr>
         <w:t>he client (Villamin Wood and Iron Works) which is to boost the number of customers and</w:t>
       </w:r>
       <w:r>
         <w:rPr>
-          <w:rFonts w:ascii="Arial" w:eastAsia="Arial" w:hAnsi="Arial" w:cs="Arial"/>
+          <w:rFonts w:eastAsiaTheme="minorEastAsia"/>
           <w:color w:val="000000" w:themeColor="text1"/>
         </w:rPr>
         <w:t xml:space="preserve"> to </w:t>
       </w:r>
       <w:r>
         <w:rPr>
-          <w:rFonts w:ascii="Arial" w:eastAsia="Arial" w:hAnsi="Arial" w:cs="Arial"/>
+          <w:rFonts w:eastAsiaTheme="minorEastAsia"/>
           <w:color w:val="000000" w:themeColor="text1"/>
         </w:rPr>
         <w:t xml:space="preserve">increase sales with the help of an online store. The project addresses those objectives by </w:t>
       </w:r>
       <w:r>
         <w:rPr>
-          <w:rFonts w:ascii="Arial" w:eastAsia="Arial" w:hAnsi="Arial" w:cs="Arial"/>
+          <w:rFonts w:eastAsiaTheme="minorEastAsia"/>
           <w:color w:val="000000" w:themeColor="text1"/>
         </w:rPr>
         <w:t>develop</w:t>
       </w:r>
       <w:r>
         <w:rPr>
-          <w:rFonts w:ascii="Arial" w:eastAsia="Arial" w:hAnsi="Arial" w:cs="Arial"/>
+          <w:rFonts w:eastAsiaTheme="minorEastAsia"/>
           <w:color w:val="000000" w:themeColor="text1"/>
         </w:rPr>
         <w:t>ing the</w:t>
       </w:r>
       <w:r>
         <w:rPr>
-          <w:rFonts w:ascii="Arial" w:eastAsia="Arial" w:hAnsi="Arial" w:cs="Arial"/>
+          <w:rFonts w:eastAsiaTheme="minorEastAsia"/>
           <w:color w:val="000000" w:themeColor="text1"/>
         </w:rPr>
         <w:t xml:space="preserve"> online store</w:t>
       </w:r>
       <w:r>
         <w:rPr>
-          <w:rFonts w:ascii="Arial" w:eastAsia="Arial" w:hAnsi="Arial" w:cs="Arial"/>
+          <w:rFonts w:eastAsiaTheme="minorEastAsia"/>
           <w:color w:val="000000" w:themeColor="text1"/>
         </w:rPr>
         <w:t xml:space="preserve"> with an ordering system and hav</w:t>
       </w:r>
       <w:r>
         <w:rPr>
-          <w:rFonts w:ascii="Arial" w:eastAsia="Arial" w:hAnsi="Arial" w:cs="Arial"/>
+          <w:rFonts w:eastAsiaTheme="minorEastAsia"/>
           <w:color w:val="000000" w:themeColor="text1"/>
         </w:rPr>
         <w:t>ing</w:t>
       </w:r>
       <w:r>
         <w:rPr>
-          <w:rFonts w:ascii="Arial" w:eastAsia="Arial" w:hAnsi="Arial" w:cs="Arial"/>
+          <w:rFonts w:eastAsiaTheme="minorEastAsia"/>
           <w:color w:val="000000" w:themeColor="text1"/>
         </w:rPr>
         <w:t xml:space="preserve"> the ability to manage stocks and view reports on the dashboard.</w:t>
       </w:r>
       <w:r>
         <w:rPr>
-          <w:rFonts w:ascii="Arial" w:eastAsia="Arial" w:hAnsi="Arial" w:cs="Arial"/>
+          <w:rFonts w:eastAsiaTheme="minorEastAsia"/>
           <w:color w:val="000000" w:themeColor="text1"/>
         </w:rPr>
         <w:t xml:space="preserve"> </w:t>
       </w:r>
       <w:r>
         <w:rPr>
-          <w:rFonts w:ascii="Arial" w:eastAsia="Arial" w:hAnsi="Arial" w:cs="Arial"/>
+          <w:rFonts w:eastAsiaTheme="minorEastAsia"/>
           <w:color w:val="000000" w:themeColor="text1"/>
         </w:rPr>
         <w:t>Listed below are the specific objectives of the project:</w:t>
-      </w:r>
-      <w:commentRangeEnd w:id="29"/>
-      <w:r>
-        <w:rPr>
-          <w:rStyle w:val="CommentReference"/>
-        </w:rPr>
-        <w:commentReference w:id="29"/>
       </w:r>
     </w:p>
     <w:p>
@@ -4824,15 +4640,16 @@
         <w:spacing w:line="480" w:lineRule="auto"/>
         <w:jc w:val="both"/>
         <w:rPr>
-          <w:rFonts w:ascii="Arial" w:eastAsia="Arial" w:hAnsi="Arial" w:cs="Arial"/>
+          <w:rFonts w:eastAsiaTheme="minorEastAsia"/>
           <w:color w:val="000000" w:themeColor="text1"/>
         </w:rPr>
       </w:pPr>
       <w:r>
         <w:rPr>
-          <w:rFonts w:ascii="Arial" w:eastAsia="Arial" w:hAnsi="Arial" w:cs="Arial"/>
+          <w:rFonts w:eastAsiaTheme="minorEastAsia"/>
           <w:color w:val="000000" w:themeColor="text1"/>
         </w:rPr>
+        <w:lastRenderedPageBreak/>
         <w:t xml:space="preserve">To boost the number of customers by creating a convenient alternative for their Facebook page through our systems which minimizes the amount of clicks it takes to order by 2 clicks. </w:t>
       </w:r>
     </w:p>
@@ -4846,28 +4663,17 @@
         <w:spacing w:line="480" w:lineRule="auto"/>
         <w:jc w:val="both"/>
         <w:rPr>
-          <w:rFonts w:ascii="Arial" w:eastAsia="Arial" w:hAnsi="Arial" w:cs="Arial"/>
+          <w:rFonts w:eastAsiaTheme="minorEastAsia"/>
           <w:color w:val="000000" w:themeColor="text1"/>
         </w:rPr>
       </w:pPr>
       <w:r>
         <w:rPr>
-          <w:rFonts w:ascii="Arial" w:eastAsia="Arial" w:hAnsi="Arial" w:cs="Arial"/>
+          <w:rFonts w:eastAsiaTheme="minorEastAsia"/>
           <w:color w:val="000000" w:themeColor="text1"/>
         </w:rPr>
         <w:t>To create features for the system such as the add-to-cart and check-out feature which will improve the time it takes for transactions to complete from the previous 2-3 days and now can be accomplished within 1-2 days.</w:t>
       </w:r>
-    </w:p>
-    <w:p>
-      <w:pPr>
-        <w:spacing w:line="480" w:lineRule="auto"/>
-        <w:ind w:left="720" w:firstLine="720"/>
-        <w:jc w:val="both"/>
-        <w:rPr>
-          <w:rFonts w:ascii="Arial" w:eastAsia="Arial" w:hAnsi="Arial" w:cs="Arial"/>
-          <w:color w:val="000000" w:themeColor="text1"/>
-        </w:rPr>
-      </w:pPr>
     </w:p>
     <w:p>
       <w:pPr>
@@ -4883,8 +4689,8 @@
           <w:szCs w:val="24"/>
         </w:rPr>
       </w:pPr>
-      <w:bookmarkStart w:id="30" w:name="_Toc332112091"/>
-      <w:bookmarkStart w:id="31" w:name="_Toc136508439"/>
+      <w:bookmarkStart w:id="24" w:name="_Toc332112091"/>
+      <w:bookmarkStart w:id="25" w:name="_Toc136508439"/>
       <w:r>
         <w:rPr>
           <w:rFonts w:asciiTheme="minorHAnsi" w:hAnsiTheme="minorHAnsi"/>
@@ -4893,21 +4699,18 @@
         </w:rPr>
         <w:t>Project Performance</w:t>
       </w:r>
-      <w:bookmarkEnd w:id="30"/>
-      <w:bookmarkEnd w:id="31"/>
-    </w:p>
-    <w:p>
-      <w:pPr>
+      <w:bookmarkEnd w:id="24"/>
+      <w:bookmarkEnd w:id="25"/>
+    </w:p>
+    <w:p>
+      <w:pPr>
+        <w:spacing w:line="480" w:lineRule="auto"/>
         <w:ind w:left="810"/>
+        <w:jc w:val="both"/>
       </w:pPr>
       <w:r>
         <w:t>A quantitative criterion to gauge the project's performance will be used to assess its success. The following criteria will be used to gauge the project's success using KPI:</w:t>
       </w:r>
-    </w:p>
-    <w:p>
-      <w:pPr>
-        <w:ind w:left="810"/>
-      </w:pPr>
     </w:p>
     <w:p>
       <w:pPr>
@@ -4916,6 +4719,7 @@
           <w:ilvl w:val="1"/>
           <w:numId w:val="1"/>
         </w:numPr>
+        <w:spacing w:line="480" w:lineRule="auto"/>
         <w:jc w:val="both"/>
       </w:pPr>
       <w:r>
@@ -4939,11 +4743,6 @@
       <w:r>
         <w:t>.</w:t>
       </w:r>
-    </w:p>
-    <w:p>
-      <w:pPr>
-        <w:jc w:val="both"/>
-      </w:pPr>
     </w:p>
     <w:p>
       <w:pPr>
@@ -4952,6 +4751,7 @@
           <w:ilvl w:val="1"/>
           <w:numId w:val="1"/>
         </w:numPr>
+        <w:spacing w:line="480" w:lineRule="auto"/>
         <w:jc w:val="both"/>
       </w:pPr>
       <w:r>
@@ -4975,11 +4775,6 @@
       <w:r>
         <w:t>.</w:t>
       </w:r>
-    </w:p>
-    <w:p>
-      <w:pPr>
-        <w:jc w:val="both"/>
-      </w:pPr>
     </w:p>
     <w:p>
       <w:pPr>
@@ -4988,16 +4783,12 @@
           <w:ilvl w:val="1"/>
           <w:numId w:val="1"/>
         </w:numPr>
+        <w:spacing w:line="480" w:lineRule="auto"/>
         <w:jc w:val="both"/>
       </w:pPr>
       <w:r>
         <w:t>Productivity – The productivity of the team will be monitored while they carry out their tasks and responsibilities and monitor the progress of the assigned work.</w:t>
       </w:r>
-    </w:p>
-    <w:p>
-      <w:pPr>
-        <w:jc w:val="both"/>
-      </w:pPr>
     </w:p>
     <w:p>
       <w:pPr>
@@ -5006,16 +4797,12 @@
           <w:ilvl w:val="1"/>
           <w:numId w:val="1"/>
         </w:numPr>
+        <w:spacing w:line="480" w:lineRule="auto"/>
         <w:jc w:val="both"/>
       </w:pPr>
       <w:r>
         <w:t>Team Satisfaction - The team will make sure that every team member increases productivity and does their work satisfactorily.</w:t>
       </w:r>
-    </w:p>
-    <w:p>
-      <w:pPr>
-        <w:jc w:val="both"/>
-      </w:pPr>
     </w:p>
     <w:p>
       <w:pPr>
@@ -5024,6 +4811,7 @@
           <w:ilvl w:val="1"/>
           <w:numId w:val="1"/>
         </w:numPr>
+        <w:spacing w:line="480" w:lineRule="auto"/>
         <w:jc w:val="both"/>
       </w:pPr>
       <w:r>
@@ -5055,8 +4843,10 @@
         <w:ind w:left="810"/>
         <w:jc w:val="both"/>
       </w:pPr>
-      <w:bookmarkStart w:id="32" w:name="_Toc332112092"/>
-    </w:p>
+      <w:bookmarkStart w:id="26" w:name="_Toc332112092"/>
+    </w:p>
+    <w:p/>
+    <w:p/>
     <w:p>
       <w:pPr>
         <w:pStyle w:val="Heading2"/>
@@ -5071,34 +4861,20 @@
           <w:szCs w:val="24"/>
         </w:rPr>
       </w:pPr>
-      <w:bookmarkStart w:id="33" w:name="_Toc136508440"/>
+      <w:bookmarkStart w:id="27" w:name="_Toc136508440"/>
       <w:r>
         <w:rPr>
           <w:rFonts w:asciiTheme="minorHAnsi" w:hAnsiTheme="minorHAnsi"/>
           <w:sz w:val="24"/>
           <w:szCs w:val="24"/>
         </w:rPr>
+        <w:lastRenderedPageBreak/>
         <w:t>Project Assumptions</w:t>
       </w:r>
-      <w:bookmarkEnd w:id="32"/>
-      <w:bookmarkEnd w:id="33"/>
-    </w:p>
-    <w:p>
-      <w:pPr>
-        <w:ind w:left="810"/>
-      </w:pPr>
-      <w:r>
-        <w:rPr>
-          <w:color w:val="008000"/>
-        </w:rPr>
-        <w:t>This section lists the preliminary assumptions for the proposed project.  As the project is selected and moves into detailed project planning, the list of assumptions will most likely grow as the project plan is developed.  However, for the business case there should be at least a preliminary list from which to build.</w:t>
-      </w:r>
-    </w:p>
-    <w:p>
-      <w:pPr>
-        <w:ind w:left="810"/>
-      </w:pPr>
-    </w:p>
+      <w:bookmarkEnd w:id="26"/>
+      <w:bookmarkEnd w:id="27"/>
+    </w:p>
+    <w:p/>
     <w:p>
       <w:pPr>
         <w:pStyle w:val="ListParagraph"/>
@@ -5106,6 +4882,7 @@
           <w:ilvl w:val="0"/>
           <w:numId w:val="4"/>
         </w:numPr>
+        <w:spacing w:line="480" w:lineRule="auto"/>
       </w:pPr>
       <w:r>
         <w:t xml:space="preserve">There will be communication between the team and the company if there are </w:t>
@@ -5133,6 +4910,7 @@
           <w:ilvl w:val="0"/>
           <w:numId w:val="4"/>
         </w:numPr>
+        <w:spacing w:line="480" w:lineRule="auto"/>
       </w:pPr>
       <w:r>
         <w:t>The business and the team will discuss any additional resources.</w:t>
@@ -5145,6 +4923,7 @@
           <w:ilvl w:val="0"/>
           <w:numId w:val="4"/>
         </w:numPr>
+        <w:spacing w:line="480" w:lineRule="auto"/>
       </w:pPr>
       <w:r>
         <w:t>Additional features</w:t>
@@ -5181,8 +4960,8 @@
           <w:szCs w:val="24"/>
         </w:rPr>
       </w:pPr>
-      <w:bookmarkStart w:id="34" w:name="_Toc332112093"/>
-      <w:bookmarkStart w:id="35" w:name="_Toc136508441"/>
+      <w:bookmarkStart w:id="28" w:name="_Toc332112093"/>
+      <w:bookmarkStart w:id="29" w:name="_Toc136508441"/>
       <w:r>
         <w:rPr>
           <w:rFonts w:asciiTheme="minorHAnsi" w:hAnsiTheme="minorHAnsi"/>
@@ -5191,36 +4970,18 @@
         </w:rPr>
         <w:t>Project Constraints</w:t>
       </w:r>
-      <w:bookmarkEnd w:id="34"/>
-      <w:bookmarkEnd w:id="35"/>
-    </w:p>
-    <w:p>
-      <w:pPr>
+      <w:bookmarkEnd w:id="28"/>
+      <w:bookmarkEnd w:id="29"/>
+    </w:p>
+    <w:p/>
+    <w:p>
+      <w:pPr>
+        <w:spacing w:line="480" w:lineRule="auto"/>
         <w:ind w:left="810"/>
-        <w:rPr>
-          <w:color w:val="008000"/>
-        </w:rPr>
-      </w:pPr>
-      <w:r>
-        <w:rPr>
-          <w:color w:val="008000"/>
-        </w:rPr>
-        <w:t>This section lists the preliminary constraints for the proposed project.  As the project is selected and moves into detailed project planning, the list of constraints will most likely grow as the project plan is developed.  However, for the business case there should be at least a preliminary list from which to build.</w:t>
-      </w:r>
-    </w:p>
-    <w:p>
-      <w:pPr>
-        <w:ind w:left="810"/>
       </w:pPr>
       <w:r>
         <w:t>These are the following constraints pertain to Villamin Wood and Iron works:</w:t>
       </w:r>
-    </w:p>
-    <w:p>
-      <w:pPr>
-        <w:ind w:left="810"/>
-        <w:jc w:val="both"/>
-      </w:pPr>
     </w:p>
     <w:p>
       <w:pPr>
@@ -5229,6 +4990,7 @@
           <w:ilvl w:val="1"/>
           <w:numId w:val="3"/>
         </w:numPr>
+        <w:spacing w:line="480" w:lineRule="auto"/>
         <w:jc w:val="both"/>
       </w:pPr>
       <w:r>
@@ -5260,6 +5022,7 @@
           <w:ilvl w:val="1"/>
           <w:numId w:val="3"/>
         </w:numPr>
+        <w:spacing w:line="480" w:lineRule="auto"/>
         <w:jc w:val="both"/>
       </w:pPr>
       <w:r>
@@ -5276,6 +5039,7 @@
           <w:ilvl w:val="1"/>
           <w:numId w:val="3"/>
         </w:numPr>
+        <w:spacing w:line="480" w:lineRule="auto"/>
       </w:pPr>
       <w:r>
         <w:t>To</w:t>
@@ -5305,8 +5069,8 @@
           <w:szCs w:val="24"/>
         </w:rPr>
       </w:pPr>
-      <w:bookmarkStart w:id="36" w:name="_Toc332112094"/>
-      <w:bookmarkStart w:id="37" w:name="_Toc136508442"/>
+      <w:bookmarkStart w:id="30" w:name="_Toc332112094"/>
+      <w:bookmarkStart w:id="31" w:name="_Toc136508442"/>
       <w:r>
         <w:rPr>
           <w:rFonts w:asciiTheme="minorHAnsi" w:hAnsiTheme="minorHAnsi"/>
@@ -5315,26 +5079,15 @@
         </w:rPr>
         <w:t>Major Project Milestones</w:t>
       </w:r>
-      <w:bookmarkEnd w:id="36"/>
-      <w:bookmarkEnd w:id="37"/>
-    </w:p>
-    <w:p>
-      <w:pPr>
-        <w:ind w:left="810"/>
-        <w:rPr>
-          <w:color w:val="008000"/>
-        </w:rPr>
-      </w:pPr>
-      <w:r>
-        <w:rPr>
-          <w:color w:val="008000"/>
-        </w:rPr>
-        <w:t xml:space="preserve">This section lists the major project milestones and their target completion dates. Since this is the business case, these milestones and target dates are general and in no way final.  It is important to note that as the project planning moves forward, a base-lined schedule including all milestones will be completed. </w:t>
-      </w:r>
-    </w:p>
-    <w:p>
-      <w:pPr>
+      <w:bookmarkEnd w:id="30"/>
+      <w:bookmarkEnd w:id="31"/>
+    </w:p>
+    <w:p/>
+    <w:p>
+      <w:pPr>
+        <w:spacing w:line="480" w:lineRule="auto"/>
         <w:ind w:left="810" w:firstLine="630"/>
+        <w:jc w:val="both"/>
         <w:rPr>
           <w:rFonts w:eastAsia="Arial"/>
         </w:rPr>
@@ -5408,6 +5161,7 @@
               <w:rPr>
                 <w:rFonts w:eastAsia="Arial"/>
               </w:rPr>
+              <w:lastRenderedPageBreak/>
               <w:t>Deliverable</w:t>
             </w:r>
           </w:p>
@@ -6035,8 +5789,8 @@
           <w:szCs w:val="28"/>
         </w:rPr>
       </w:pPr>
-      <w:bookmarkStart w:id="38" w:name="_Toc332112095"/>
-      <w:bookmarkStart w:id="39" w:name="_Toc136508443"/>
+      <w:bookmarkStart w:id="32" w:name="_Toc332112095"/>
+      <w:bookmarkStart w:id="33" w:name="_Toc136508443"/>
       <w:r>
         <w:rPr>
           <w:rFonts w:asciiTheme="minorHAnsi" w:hAnsiTheme="minorHAnsi"/>
@@ -6046,27 +5800,15 @@
         </w:rPr>
         <w:t>Strategic Alignment</w:t>
       </w:r>
-      <w:bookmarkEnd w:id="38"/>
-      <w:bookmarkEnd w:id="39"/>
-    </w:p>
-    <w:p>
-      <w:pPr>
-        <w:ind w:left="360"/>
-        <w:rPr>
-          <w:color w:val="008000"/>
-        </w:rPr>
-      </w:pPr>
-      <w:r>
-        <w:rPr>
-          <w:color w:val="008000"/>
-        </w:rPr>
-        <w:t xml:space="preserve">All projects should support the organization’s strategy and strategic plans in order to add value and maintain executive and organizational support.  This section provides an overview of the organizational strategic plans that are related to the project.  This includes the strategic plan, what the plan calls for, and how the project supports the strategic plan.  </w:t>
-      </w:r>
-    </w:p>
-    <w:p>
-      <w:pPr>
-        <w:spacing w:line="259" w:lineRule="auto"/>
-        <w:ind w:left="360"/>
+      <w:bookmarkEnd w:id="32"/>
+      <w:bookmarkEnd w:id="33"/>
+    </w:p>
+    <w:p/>
+    <w:p>
+      <w:pPr>
+        <w:spacing w:line="480" w:lineRule="auto"/>
+        <w:ind w:left="360" w:firstLine="360"/>
+        <w:jc w:val="both"/>
         <w:rPr>
           <w:rFonts w:ascii="Calibri" w:eastAsia="Times New Roman" w:hAnsi="Calibri" w:cs="Calibri"/>
           <w:lang w:val="en-PH" w:eastAsia="en-PH"/>
@@ -6082,18 +5824,8 @@
     </w:p>
     <w:p>
       <w:pPr>
-        <w:spacing w:line="259" w:lineRule="auto"/>
-        <w:ind w:left="360"/>
-        <w:rPr>
-          <w:rFonts w:ascii="Calibri" w:eastAsia="Times New Roman" w:hAnsi="Calibri" w:cs="Calibri"/>
-          <w:lang w:val="en-PH" w:eastAsia="en-PH"/>
-        </w:rPr>
-      </w:pPr>
-    </w:p>
-    <w:p>
-      <w:pPr>
-        <w:spacing w:line="259" w:lineRule="auto"/>
-        <w:ind w:left="360"/>
+        <w:spacing w:line="480" w:lineRule="auto"/>
+        <w:ind w:left="360" w:firstLine="360"/>
         <w:jc w:val="both"/>
         <w:rPr>
           <w:rFonts w:ascii="Calibri" w:eastAsia="Times New Roman" w:hAnsi="Calibri" w:cs="Calibri"/>
@@ -6112,8 +5844,8 @@
     </w:p>
     <w:p>
       <w:pPr>
-        <w:spacing w:line="259" w:lineRule="auto"/>
-        <w:ind w:left="360"/>
+        <w:spacing w:line="480" w:lineRule="auto"/>
+        <w:ind w:left="360" w:firstLine="360"/>
         <w:jc w:val="both"/>
         <w:rPr>
           <w:rFonts w:ascii="Calibri" w:eastAsia="Times New Roman" w:hAnsi="Calibri" w:cs="Calibri"/>
@@ -6125,6 +5857,7 @@
           <w:rFonts w:ascii="Calibri" w:eastAsia="Times New Roman" w:hAnsi="Calibri" w:cs="Calibri"/>
           <w:lang w:val="en-PH" w:eastAsia="en-PH"/>
         </w:rPr>
+        <w:lastRenderedPageBreak/>
         <w:t>A</w:t>
       </w:r>
       <w:r>
@@ -6144,20 +5877,8 @@
     </w:p>
     <w:p>
       <w:pPr>
-        <w:spacing w:line="259" w:lineRule="auto"/>
-        <w:ind w:left="360"/>
-        <w:jc w:val="both"/>
-        <w:rPr>
-          <w:rFonts w:ascii="Calibri" w:eastAsia="Times New Roman" w:hAnsi="Calibri" w:cs="Calibri"/>
-          <w:b/>
-          <w:bCs/>
-          <w:lang w:val="en-PH" w:eastAsia="en-PH"/>
-        </w:rPr>
-      </w:pPr>
-    </w:p>
-    <w:p>
-      <w:pPr>
-        <w:ind w:left="360"/>
+        <w:spacing w:line="480" w:lineRule="auto"/>
+        <w:ind w:left="360" w:firstLine="360"/>
         <w:rPr>
           <w:rFonts w:ascii="Calibri" w:eastAsia="Times New Roman" w:hAnsi="Calibri" w:cs="Calibri"/>
           <w:b/>
@@ -6228,7 +5949,8 @@
     </w:p>
     <w:p>
       <w:pPr>
-        <w:ind w:left="360"/>
+        <w:spacing w:line="480" w:lineRule="auto"/>
+        <w:ind w:left="360" w:firstLine="360"/>
         <w:jc w:val="both"/>
         <w:rPr>
           <w:rFonts w:ascii="Calibri" w:eastAsia="Times New Roman" w:hAnsi="Calibri" w:cs="Calibri"/>
@@ -6245,7 +5967,8 @@
     </w:p>
     <w:p>
       <w:pPr>
-        <w:ind w:left="360"/>
+        <w:spacing w:line="480" w:lineRule="auto"/>
+        <w:ind w:left="360" w:firstLine="360"/>
         <w:rPr>
           <w:rFonts w:ascii="Calibri" w:eastAsia="Calibri" w:hAnsi="Calibri" w:cs="Calibri"/>
           <w:b/>
@@ -6255,20 +5978,6 @@
           <w:lang w:val="en-PH"/>
         </w:rPr>
       </w:pPr>
-    </w:p>
-    <w:p>
-      <w:pPr>
-        <w:spacing w:line="259" w:lineRule="auto"/>
-        <w:ind w:left="360"/>
-        <w:rPr>
-          <w:rFonts w:ascii="Calibri" w:eastAsia="Calibri" w:hAnsi="Calibri" w:cs="Calibri"/>
-          <w:b/>
-          <w:bCs/>
-          <w:sz w:val="22"/>
-          <w:szCs w:val="22"/>
-          <w:lang w:val="en-PH"/>
-        </w:rPr>
-      </w:pPr>
       <w:r>
         <w:rPr>
           <w:rFonts w:ascii="Calibri" w:eastAsia="Times New Roman" w:hAnsi="Calibri" w:cs="Calibri"/>
@@ -6281,8 +5990,8 @@
     </w:p>
     <w:p>
       <w:pPr>
-        <w:spacing w:line="259" w:lineRule="auto"/>
-        <w:ind w:left="360"/>
+        <w:spacing w:line="480" w:lineRule="auto"/>
+        <w:ind w:left="360" w:firstLine="360"/>
         <w:jc w:val="both"/>
         <w:rPr>
           <w:rFonts w:ascii="Calibri" w:eastAsia="Times New Roman" w:hAnsi="Calibri" w:cs="Calibri"/>
@@ -6324,6 +6033,17 @@
         </w:rPr>
         <w:t>by improving operational efficiency to optimize the workflow and automate processes within the ordering system to minimize errors, reduce lead times, and improve overall operational efficiency.</w:t>
       </w:r>
+    </w:p>
+    <w:p>
+      <w:pPr>
+        <w:spacing w:line="480" w:lineRule="auto"/>
+        <w:ind w:left="360" w:firstLine="360"/>
+        <w:jc w:val="both"/>
+        <w:rPr>
+          <w:rFonts w:ascii="Calibri" w:eastAsia="Times New Roman" w:hAnsi="Calibri" w:cs="Calibri"/>
+          <w:lang w:val="en-PH" w:eastAsia="en-PH"/>
+        </w:rPr>
+      </w:pPr>
     </w:p>
     <w:p>
       <w:pPr>
@@ -6352,8 +6072,8 @@
           <w:szCs w:val="28"/>
         </w:rPr>
       </w:pPr>
-      <w:bookmarkStart w:id="40" w:name="_Toc332112096"/>
-      <w:bookmarkStart w:id="41" w:name="_Toc136508444"/>
+      <w:bookmarkStart w:id="34" w:name="_Toc332112096"/>
+      <w:bookmarkStart w:id="35" w:name="_Toc136508444"/>
       <w:r>
         <w:rPr>
           <w:rFonts w:asciiTheme="minorHAnsi" w:hAnsiTheme="minorHAnsi"/>
@@ -6361,64 +6081,50 @@
           <w:sz w:val="28"/>
           <w:szCs w:val="28"/>
         </w:rPr>
+        <w:lastRenderedPageBreak/>
         <w:t>Cost Benefit Analysis</w:t>
       </w:r>
-      <w:bookmarkEnd w:id="40"/>
-      <w:bookmarkEnd w:id="41"/>
-    </w:p>
-    <w:p>
-      <w:pPr>
+      <w:bookmarkEnd w:id="34"/>
+      <w:bookmarkEnd w:id="35"/>
+    </w:p>
+    <w:p/>
+    <w:p>
+      <w:pPr>
+        <w:spacing w:line="480" w:lineRule="auto"/>
         <w:ind w:left="360"/>
-        <w:rPr>
-          <w:color w:val="538135" w:themeColor="accent6" w:themeShade="BF"/>
-        </w:rPr>
-      </w:pPr>
-      <w:r>
-        <w:rPr>
-          <w:color w:val="008000"/>
-        </w:rPr>
-        <w:t>Many consider this one of the most important parts of a business case as it is often the costs or savings a project yields which win final approval to go forward.  It is important to quantify the financial benefits of the project as much as possible in the business case.  This is usually done in the form of a cost benefit analysis.  The purpose of this is to illustrate the costs of the project and compare them with the benefits and savings to determine if the project is worth pursuing</w:t>
-      </w:r>
-      <w:r>
-        <w:rPr>
-          <w:color w:val="008000"/>
-        </w:rPr>
+        <w:jc w:val="both"/>
+      </w:pPr>
+      <w:r>
+        <w:t xml:space="preserve">As the objective implies, 50% of customer reach is targeted for this </w:t>
+      </w:r>
+      <w:r>
+        <w:t>project's</w:t>
+      </w:r>
+      <w:r>
+        <w:t xml:space="preserve"> success, </w:t>
+      </w:r>
+      <w:r>
+        <w:t>if</w:t>
+      </w:r>
+      <w:r>
         <w:t xml:space="preserve"> </w:t>
       </w:r>
       <w:r>
-        <w:rPr>
-          <w:color w:val="538135" w:themeColor="accent6" w:themeShade="BF"/>
-        </w:rPr>
-        <w:t>this project will have on the company.</w:t>
-      </w:r>
-    </w:p>
-    <w:p>
-      <w:pPr>
-        <w:ind w:left="360"/>
-      </w:pPr>
-      <w:r>
-        <w:t xml:space="preserve">As the objective implies, 50% of customer reach is targeted for this </w:t>
-      </w:r>
-      <w:r>
-        <w:t>project's</w:t>
-      </w:r>
-      <w:r>
-        <w:t xml:space="preserve"> success, </w:t>
-      </w:r>
-      <w:r>
-        <w:t>if</w:t>
-      </w:r>
+        <w:t>most of</w:t>
+      </w:r>
+      <w:r>
+        <w:t xml:space="preserve"> those new customers</w:t>
+      </w:r>
+      <w:r>
+        <w:t xml:space="preserve"> purchased a product, we could </w:t>
+      </w:r>
+      <w:proofErr w:type="gramStart"/>
+      <w:r>
+        <w:t>put</w:t>
+      </w:r>
+      <w:proofErr w:type="gramEnd"/>
       <w:r>
         <w:t xml:space="preserve"> </w:t>
-      </w:r>
-      <w:r>
-        <w:t>most of</w:t>
-      </w:r>
-      <w:r>
-        <w:t xml:space="preserve"> those new customers</w:t>
-      </w:r>
-      <w:r>
-        <w:t xml:space="preserve"> purchased a product, we could put </w:t>
       </w:r>
       <w:r>
         <w:t>into.</w:t>
@@ -6654,8 +6360,8 @@
           <w:szCs w:val="28"/>
         </w:rPr>
       </w:pPr>
-      <w:bookmarkStart w:id="42" w:name="_Toc332112097"/>
-      <w:bookmarkStart w:id="43" w:name="_Toc136508445"/>
+      <w:bookmarkStart w:id="36" w:name="_Toc332112097"/>
+      <w:bookmarkStart w:id="37" w:name="_Toc136508445"/>
       <w:r>
         <w:rPr>
           <w:rFonts w:asciiTheme="minorHAnsi" w:hAnsiTheme="minorHAnsi"/>
@@ -6665,12 +6371,36 @@
         </w:rPr>
         <w:t>Alternatives Analysis</w:t>
       </w:r>
-      <w:bookmarkEnd w:id="42"/>
-      <w:bookmarkEnd w:id="43"/>
-    </w:p>
-    <w:p>
-      <w:pPr>
+      <w:bookmarkEnd w:id="36"/>
+      <w:bookmarkEnd w:id="37"/>
+    </w:p>
+    <w:p/>
+    <w:p>
+      <w:pPr>
+        <w:spacing w:line="480" w:lineRule="auto"/>
         <w:ind w:left="360"/>
+        <w:textAlignment w:val="center"/>
+        <w:rPr>
+          <w:rFonts w:ascii="Calibri" w:eastAsia="Times New Roman" w:hAnsi="Calibri" w:cs="Calibri"/>
+          <w:lang w:val="en-PH" w:eastAsia="en-PH"/>
+        </w:rPr>
+      </w:pPr>
+      <w:r>
+        <w:rPr>
+          <w:rFonts w:ascii="Calibri" w:eastAsia="Times New Roman" w:hAnsi="Calibri" w:cs="Calibri"/>
+          <w:lang w:val="en-PH" w:eastAsia="en-PH"/>
+        </w:rPr>
+        <w:t>There are other alternatives that the team has put into consideration for the Business's concern. Listed are those alternative solutions alongside with why the team did not lean towards it:</w:t>
+      </w:r>
+    </w:p>
+    <w:p>
+      <w:pPr>
+        <w:numPr>
+          <w:ilvl w:val="0"/>
+          <w:numId w:val="25"/>
+        </w:numPr>
+        <w:spacing w:line="480" w:lineRule="auto"/>
+        <w:textAlignment w:val="center"/>
         <w:rPr>
           <w:rFonts w:ascii="Calibri" w:eastAsia="Times New Roman" w:hAnsi="Calibri" w:cs="Calibri"/>
           <w:sz w:val="22"/>
@@ -6680,26 +6410,40 @@
       </w:pPr>
       <w:r>
         <w:rPr>
-          <w:color w:val="008000"/>
-        </w:rPr>
-        <w:t>All business problems may be addressed by any number of alternative projects.  While the business case is the result of having selected one such option, a brief summary of considered alternatives should also be included—one of which should be the status quo, or doing nothing.  The reasons for not selecting the alternatives should also be included.</w:t>
-      </w:r>
-    </w:p>
-    <w:p>
-      <w:pPr>
-        <w:ind w:left="360"/>
-        <w:textAlignment w:val="center"/>
-        <w:rPr>
           <w:rFonts w:ascii="Calibri" w:eastAsia="Times New Roman" w:hAnsi="Calibri" w:cs="Calibri"/>
           <w:lang w:val="en-PH" w:eastAsia="en-PH"/>
         </w:rPr>
-      </w:pPr>
+        <w:t>Focus on the current business process</w:t>
+      </w:r>
       <w:r>
         <w:rPr>
           <w:rFonts w:ascii="Calibri" w:eastAsia="Times New Roman" w:hAnsi="Calibri" w:cs="Calibri"/>
           <w:lang w:val="en-PH" w:eastAsia="en-PH"/>
         </w:rPr>
-        <w:t>There are other alternatives that the team has put into consideration for the Business's concern. Listed are those alternative solutions alongside with why the team did not lean towards it:</w:t>
+        <w:t>.</w:t>
+      </w:r>
+    </w:p>
+    <w:p>
+      <w:pPr>
+        <w:numPr>
+          <w:ilvl w:val="1"/>
+          <w:numId w:val="25"/>
+        </w:numPr>
+        <w:spacing w:line="480" w:lineRule="auto"/>
+        <w:textAlignment w:val="center"/>
+        <w:rPr>
+          <w:rFonts w:ascii="Calibri" w:eastAsia="Times New Roman" w:hAnsi="Calibri" w:cs="Calibri"/>
+          <w:sz w:val="22"/>
+          <w:szCs w:val="22"/>
+          <w:lang w:val="en-PH" w:eastAsia="en-PH"/>
+        </w:rPr>
+      </w:pPr>
+      <w:r>
+        <w:rPr>
+          <w:rFonts w:ascii="Calibri" w:eastAsia="Times New Roman" w:hAnsi="Calibri" w:cs="Calibri"/>
+          <w:lang w:val="en-PH" w:eastAsia="en-PH"/>
+        </w:rPr>
+        <w:t>Though the company and its employees have grown accustomed to their current practice, this method could impose a threat compared to their competitors. As other competitors innovate their way through online platforms, they also increase their chances of attracting customers, and have a well-documented process. If the company were to disregard innovation in marketing, they might find it more difficult to market what they are selling and rely only on what was written.</w:t>
       </w:r>
     </w:p>
     <w:p>
@@ -6708,6 +6452,7 @@
           <w:ilvl w:val="0"/>
           <w:numId w:val="25"/>
         </w:numPr>
+        <w:spacing w:line="480" w:lineRule="auto"/>
         <w:textAlignment w:val="center"/>
         <w:rPr>
           <w:rFonts w:ascii="Calibri" w:eastAsia="Times New Roman" w:hAnsi="Calibri" w:cs="Calibri"/>
@@ -6721,14 +6466,14 @@
           <w:rFonts w:ascii="Calibri" w:eastAsia="Times New Roman" w:hAnsi="Calibri" w:cs="Calibri"/>
           <w:lang w:val="en-PH" w:eastAsia="en-PH"/>
         </w:rPr>
-        <w:t>Focus on the current business process</w:t>
+        <w:t xml:space="preserve">Enhance the company's Facebook </w:t>
       </w:r>
       <w:r>
         <w:rPr>
           <w:rFonts w:ascii="Calibri" w:eastAsia="Times New Roman" w:hAnsi="Calibri" w:cs="Calibri"/>
           <w:lang w:val="en-PH" w:eastAsia="en-PH"/>
         </w:rPr>
-        <w:t>.</w:t>
+        <w:t>page.</w:t>
       </w:r>
     </w:p>
     <w:p>
@@ -6737,6 +6482,7 @@
           <w:ilvl w:val="1"/>
           <w:numId w:val="25"/>
         </w:numPr>
+        <w:spacing w:line="480" w:lineRule="auto"/>
         <w:textAlignment w:val="center"/>
         <w:rPr>
           <w:rFonts w:ascii="Calibri" w:eastAsia="Times New Roman" w:hAnsi="Calibri" w:cs="Calibri"/>
@@ -6750,7 +6496,8 @@
           <w:rFonts w:ascii="Calibri" w:eastAsia="Times New Roman" w:hAnsi="Calibri" w:cs="Calibri"/>
           <w:lang w:val="en-PH" w:eastAsia="en-PH"/>
         </w:rPr>
-        <w:t>Though the company and its employees have grown accustomed to their current practice, this method could impose a threat compared to their competitors. As other competitors innovate their way through online platforms, they also increase their chances of attracting customers, and have a well-documented process. If the company were to disregard innovation in marketing, they might find it more difficult to market what they are selling and rely only on what was written.</w:t>
+        <w:lastRenderedPageBreak/>
+        <w:t xml:space="preserve">The client already has a Facebook page, but this limits them from customizing their page in a way that may help them introduce their company to the mass public. </w:t>
       </w:r>
     </w:p>
     <w:p>
@@ -6759,27 +6506,22 @@
           <w:ilvl w:val="0"/>
           <w:numId w:val="25"/>
         </w:numPr>
+        <w:spacing w:line="480" w:lineRule="auto"/>
         <w:textAlignment w:val="center"/>
-        <w:rPr>
-          <w:rFonts w:ascii="Calibri" w:eastAsia="Times New Roman" w:hAnsi="Calibri" w:cs="Calibri"/>
-          <w:sz w:val="22"/>
-          <w:szCs w:val="22"/>
-          <w:lang w:val="en-PH" w:eastAsia="en-PH"/>
-        </w:rPr>
       </w:pPr>
       <w:r>
         <w:rPr>
           <w:rFonts w:ascii="Calibri" w:eastAsia="Times New Roman" w:hAnsi="Calibri" w:cs="Calibri"/>
           <w:lang w:val="en-PH" w:eastAsia="en-PH"/>
         </w:rPr>
-        <w:t xml:space="preserve">Enhance the company's Facebook </w:t>
+        <w:t xml:space="preserve">Sell products through available ecommerce </w:t>
       </w:r>
       <w:r>
         <w:rPr>
           <w:rFonts w:ascii="Calibri" w:eastAsia="Times New Roman" w:hAnsi="Calibri" w:cs="Calibri"/>
           <w:lang w:val="en-PH" w:eastAsia="en-PH"/>
         </w:rPr>
-        <w:t>page.</w:t>
+        <w:t>websites.</w:t>
       </w:r>
     </w:p>
     <w:p>
@@ -6788,51 +6530,7 @@
           <w:ilvl w:val="1"/>
           <w:numId w:val="25"/>
         </w:numPr>
-        <w:textAlignment w:val="center"/>
-        <w:rPr>
-          <w:rFonts w:ascii="Calibri" w:eastAsia="Times New Roman" w:hAnsi="Calibri" w:cs="Calibri"/>
-          <w:sz w:val="22"/>
-          <w:szCs w:val="22"/>
-          <w:lang w:val="en-PH" w:eastAsia="en-PH"/>
-        </w:rPr>
-      </w:pPr>
-      <w:r>
-        <w:rPr>
-          <w:rFonts w:ascii="Calibri" w:eastAsia="Times New Roman" w:hAnsi="Calibri" w:cs="Calibri"/>
-          <w:lang w:val="en-PH" w:eastAsia="en-PH"/>
-        </w:rPr>
-        <w:t xml:space="preserve">The client already has a Facebook page, but this limits them from customizing their page in a way that may help them introduce their company to the mass public. </w:t>
-      </w:r>
-    </w:p>
-    <w:p>
-      <w:pPr>
-        <w:numPr>
-          <w:ilvl w:val="0"/>
-          <w:numId w:val="25"/>
-        </w:numPr>
-        <w:textAlignment w:val="center"/>
-      </w:pPr>
-      <w:r>
-        <w:rPr>
-          <w:rFonts w:ascii="Calibri" w:eastAsia="Times New Roman" w:hAnsi="Calibri" w:cs="Calibri"/>
-          <w:lang w:val="en-PH" w:eastAsia="en-PH"/>
-        </w:rPr>
-        <w:t xml:space="preserve">Sell products through available ecommerce </w:t>
-      </w:r>
-      <w:r>
-        <w:rPr>
-          <w:rFonts w:ascii="Calibri" w:eastAsia="Times New Roman" w:hAnsi="Calibri" w:cs="Calibri"/>
-          <w:lang w:val="en-PH" w:eastAsia="en-PH"/>
-        </w:rPr>
-        <w:t>websites.</w:t>
-      </w:r>
-    </w:p>
-    <w:p>
-      <w:pPr>
-        <w:numPr>
-          <w:ilvl w:val="1"/>
-          <w:numId w:val="25"/>
-        </w:numPr>
+        <w:spacing w:line="480" w:lineRule="auto"/>
         <w:textAlignment w:val="center"/>
       </w:pPr>
       <w:r>
@@ -6865,8 +6563,8 @@
           <w:szCs w:val="28"/>
         </w:rPr>
       </w:pPr>
-      <w:bookmarkStart w:id="44" w:name="_Toc332112098"/>
-      <w:bookmarkStart w:id="45" w:name="_Toc136508446"/>
+      <w:bookmarkStart w:id="38" w:name="_Toc332112098"/>
+      <w:bookmarkStart w:id="39" w:name="_Toc136508446"/>
       <w:r>
         <w:rPr>
           <w:rFonts w:asciiTheme="minorHAnsi" w:hAnsiTheme="minorHAnsi"/>
@@ -6876,8 +6574,8 @@
         </w:rPr>
         <w:t>Approvals</w:t>
       </w:r>
-      <w:bookmarkEnd w:id="44"/>
-      <w:bookmarkEnd w:id="45"/>
+      <w:bookmarkEnd w:id="38"/>
+      <w:bookmarkEnd w:id="39"/>
     </w:p>
     <w:p>
       <w:pPr>
@@ -6885,30 +6583,17 @@
           <w:color w:val="008000"/>
         </w:rPr>
       </w:pPr>
-      <w:r>
+    </w:p>
+    <w:p>
+      <w:pPr>
         <w:rPr>
           <w:color w:val="008000"/>
         </w:rPr>
-        <w:t>The business case is a document with which approval is granted or denied to move forward with the creation of a project.  Therefore, the document should receive approval or disapproval from its executive review board</w:t>
-      </w:r>
-    </w:p>
-    <w:p>
-      <w:pPr>
-        <w:rPr>
-          <w:color w:val="008000"/>
-        </w:rPr>
-      </w:pPr>
-    </w:p>
-    <w:p>
-      <w:pPr>
-        <w:rPr>
-          <w:color w:val="008000"/>
-        </w:rPr>
       </w:pPr>
     </w:p>
     <w:sectPr>
-      <w:headerReference w:type="default" r:id="rId15"/>
-      <w:footerReference w:type="default" r:id="rId16"/>
+      <w:headerReference w:type="default" r:id="rId11"/>
+      <w:footerReference w:type="default" r:id="rId12"/>
       <w:pgSz w:w="12240" w:h="15840"/>
       <w:pgMar w:top="1440" w:right="1440" w:bottom="1440" w:left="1440" w:header="720" w:footer="720" w:gutter="0"/>
       <w:cols w:space="720"/>
@@ -6916,203 +6601,6 @@
     </w:sectPr>
   </w:body>
 </w:document>
-</file>
-
-<file path=word/comments.xml><?xml version="1.0" encoding="utf-8"?>
-<w:comments xmlns:wpc="http://schemas.microsoft.com/office/word/2010/wordprocessingCanvas" xmlns:cx="http://schemas.microsoft.com/office/drawing/2014/chartex" xmlns:cx1="http://schemas.microsoft.com/office/drawing/2015/9/8/chartex" xmlns:cx2="http://schemas.microsoft.com/office/drawing/2015/10/21/chartex" xmlns:cx3="http://schemas.microsoft.com/office/drawing/2016/5/9/chartex" xmlns:cx4="http://schemas.microsoft.com/office/drawing/2016/5/10/chartex" xmlns:cx5="http://schemas.microsoft.com/office/drawing/2016/5/11/chartex" xmlns:cx6="http://schemas.microsoft.com/office/drawing/2016/5/12/chartex" xmlns:cx7="http://schemas.microsoft.com/office/drawing/2016/5/13/chartex" xmlns:cx8="http://schemas.microsoft.com/office/drawing/2016/5/14/chartex" xmlns:mc="http://schemas.openxmlformats.org/markup-compatibility/2006" xmlns:aink="http://schemas.microsoft.com/office/drawing/2016/ink" xmlns:am3d="http://schemas.microsoft.com/office/drawing/2017/model3d" xmlns:o="urn:schemas-microsoft-com:office:office" xmlns:oel="http://schemas.microsoft.com/office/2019/extlst" xmlns:r="http://schemas.openxmlformats.org/officeDocument/2006/relationships" xmlns:m="http://schemas.openxmlformats.org/officeDocument/2006/math" xmlns:v="urn:schemas-microsoft-com:vml" xmlns:wp14="http://schemas.microsoft.com/office/word/2010/wordprocessingDrawing" xmlns:wp="http://schemas.openxmlformats.org/drawingml/2006/wordprocessingDrawing" xmlns:w10="urn:schemas-microsoft-com:office:word" xmlns:w="http://schemas.openxmlformats.org/wordprocessingml/2006/main" xmlns:w14="http://schemas.microsoft.com/office/word/2010/wordml" xmlns:w15="http://schemas.microsoft.com/office/word/2012/wordml" xmlns:w16cex="http://schemas.microsoft.com/office/word/2018/wordml/cex" xmlns:w16cid="http://schemas.microsoft.com/office/word/2016/wordml/cid" xmlns:w16="http://schemas.microsoft.com/office/word/2018/wordml" xmlns:w16sdtdh="http://schemas.microsoft.com/office/word/2020/wordml/sdtdatahash" xmlns:w16se="http://schemas.microsoft.com/office/word/2015/wordml/symex" xmlns:wpg="http://schemas.microsoft.com/office/word/2010/wordprocessingGroup" xmlns:wpi="http://schemas.microsoft.com/office/word/2010/wordprocessingInk" xmlns:wne="http://schemas.microsoft.com/office/word/2006/wordml" xmlns:wps="http://schemas.microsoft.com/office/word/2010/wordprocessingShape" mc:Ignorable="w14 w15 w16se w16cid w16 w16cex w16sdtdh wp14">
-  <w:comment w:id="4" w:author="Leigh Curtis Buenaflor" w:date="2023-04-13T19:03:00Z" w:initials="LCB">
-    <w:p>
-      <w:pPr>
-        <w:pStyle w:val="CommentText"/>
-      </w:pPr>
-      <w:r>
-        <w:rPr>
-          <w:rStyle w:val="CommentReference"/>
-        </w:rPr>
-        <w:annotationRef/>
-      </w:r>
-      <w:r>
-        <w:t>Padagdagan nalang.</w:t>
-      </w:r>
-      <w:r>
-        <w:rPr>
-          <w:rStyle w:val="CommentReference"/>
-        </w:rPr>
-        <w:annotationRef/>
-      </w:r>
-      <w:r>
-        <w:rPr>
-          <w:rStyle w:val="CommentReference"/>
-        </w:rPr>
-        <w:annotationRef/>
-      </w:r>
-    </w:p>
-  </w:comment>
-  <w:comment w:id="5" w:author="Dale Joshua Domingo" w:date="2023-05-25T14:11:00Z" w:initials="DD">
-    <w:p>
-      <w:pPr>
-        <w:pStyle w:val="CommentText"/>
-      </w:pPr>
-      <w:r>
-        <w:rPr>
-          <w:color w:val="2B579A"/>
-          <w:shd w:val="clear" w:color="auto" w:fill="E6E6E6"/>
-        </w:rPr>
-        <w:fldChar w:fldCharType="begin"/>
-      </w:r>
-      <w:r>
-        <w:instrText xml:space="preserve"> HYPERLINK "mailto:lbcamara2@student.apc.edu.ph"</w:instrText>
-      </w:r>
-      <w:bookmarkStart w:id="6" w:name="_@_13FF055FBEC849C2839AD2791D779B32Z"/>
-      <w:r>
-        <w:rPr>
-          <w:color w:val="2B579A"/>
-          <w:shd w:val="clear" w:color="auto" w:fill="E6E6E6"/>
-        </w:rPr>
-      </w:r>
-      <w:r>
-        <w:rPr>
-          <w:color w:val="2B579A"/>
-          <w:shd w:val="clear" w:color="auto" w:fill="E6E6E6"/>
-        </w:rPr>
-        <w:fldChar w:fldCharType="separate"/>
-      </w:r>
-      <w:bookmarkEnd w:id="6"/>
-      <w:r>
-        <w:rPr>
-          <w:rStyle w:val="Mention"/>
-          <w:noProof/>
-        </w:rPr>
-        <w:t>@Leigh Curtis Camara</w:t>
-      </w:r>
-      <w:r>
-        <w:rPr>
-          <w:color w:val="2B579A"/>
-          <w:shd w:val="clear" w:color="auto" w:fill="E6E6E6"/>
-        </w:rPr>
-        <w:fldChar w:fldCharType="end"/>
-      </w:r>
-      <w:r>
-        <w:t xml:space="preserve"> okay na ba to?</w:t>
-      </w:r>
-      <w:r>
-        <w:rPr>
-          <w:rStyle w:val="CommentReference"/>
-        </w:rPr>
-        <w:annotationRef/>
-      </w:r>
-      <w:r>
-        <w:rPr>
-          <w:rStyle w:val="CommentReference"/>
-        </w:rPr>
-        <w:annotationRef/>
-      </w:r>
-    </w:p>
-  </w:comment>
-  <w:comment w:id="9" w:author="Leigh Curtis Camara" w:date="2023-04-14T23:46:00Z" w:initials="LCC">
-    <w:p>
-      <w:r>
-        <w:rPr>
-          <w:rStyle w:val="CommentReference"/>
-        </w:rPr>
-        <w:annotationRef/>
-      </w:r>
-      <w:r>
-        <w:rPr>
-          <w:sz w:val="20"/>
-          <w:szCs w:val="20"/>
-        </w:rPr>
-        <w:t>Pacheck po - Leigh</w:t>
-      </w:r>
-    </w:p>
-  </w:comment>
-  <w:comment w:id="12" w:author="Leigh Curtis Buenaflor" w:date="2023-04-13T21:05:00Z" w:initials="LCB">
-    <w:p>
-      <w:pPr>
-        <w:pStyle w:val="CommentText"/>
-      </w:pPr>
-      <w:r>
-        <w:rPr>
-          <w:rStyle w:val="CommentReference"/>
-        </w:rPr>
-        <w:annotationRef/>
-      </w:r>
-      <w:r>
-        <w:t>Leigh Camara</w:t>
-      </w:r>
-    </w:p>
-  </w:comment>
-  <w:comment w:id="29" w:author="Manuel Sebastian S. Sanchez" w:date="2023-04-27T10:37:00Z" w:initials="MS">
-    <w:p>
-      <w:pPr>
-        <w:pStyle w:val="CommentText"/>
-      </w:pPr>
-      <w:r>
-        <w:t>Provide the objectives of the project.  Follow the  SMART Criteria.</w:t>
-      </w:r>
-      <w:r>
-        <w:rPr>
-          <w:rStyle w:val="CommentReference"/>
-        </w:rPr>
-        <w:annotationRef/>
-      </w:r>
-      <w:r>
-        <w:rPr>
-          <w:rStyle w:val="CommentReference"/>
-        </w:rPr>
-        <w:annotationRef/>
-      </w:r>
-      <w:r>
-        <w:rPr>
-          <w:rStyle w:val="CommentReference"/>
-        </w:rPr>
-        <w:annotationRef/>
-      </w:r>
-    </w:p>
-  </w:comment>
-</w:comments>
-</file>
-
-<file path=word/commentsExtended.xml><?xml version="1.0" encoding="utf-8"?>
-<w15:commentsEx xmlns:wpc="http://schemas.microsoft.com/office/word/2010/wordprocessingCanvas" xmlns:cx="http://schemas.microsoft.com/office/drawing/2014/chartex" xmlns:cx1="http://schemas.microsoft.com/office/drawing/2015/9/8/chartex" xmlns:cx2="http://schemas.microsoft.com/office/drawing/2015/10/21/chartex" xmlns:cx3="http://schemas.microsoft.com/office/drawing/2016/5/9/chartex" xmlns:cx4="http://schemas.microsoft.com/office/drawing/2016/5/10/chartex" xmlns:cx5="http://schemas.microsoft.com/office/drawing/2016/5/11/chartex" xmlns:cx6="http://schemas.microsoft.com/office/drawing/2016/5/12/chartex" xmlns:cx7="http://schemas.microsoft.com/office/drawing/2016/5/13/chartex" xmlns:cx8="http://schemas.microsoft.com/office/drawing/2016/5/14/chartex" xmlns:mc="http://schemas.openxmlformats.org/markup-compatibility/2006" xmlns:aink="http://schemas.microsoft.com/office/drawing/2016/ink" xmlns:am3d="http://schemas.microsoft.com/office/drawing/2017/model3d" xmlns:o="urn:schemas-microsoft-com:office:office" xmlns:oel="http://schemas.microsoft.com/office/2019/extlst" xmlns:r="http://schemas.openxmlformats.org/officeDocument/2006/relationships" xmlns:m="http://schemas.openxmlformats.org/officeDocument/2006/math" xmlns:v="urn:schemas-microsoft-com:vml" xmlns:wp14="http://schemas.microsoft.com/office/word/2010/wordprocessingDrawing" xmlns:wp="http://schemas.openxmlformats.org/drawingml/2006/wordprocessingDrawing" xmlns:w10="urn:schemas-microsoft-com:office:word" xmlns:w="http://schemas.openxmlformats.org/wordprocessingml/2006/main" xmlns:w14="http://schemas.microsoft.com/office/word/2010/wordml" xmlns:w15="http://schemas.microsoft.com/office/word/2012/wordml" xmlns:w16cex="http://schemas.microsoft.com/office/word/2018/wordml/cex" xmlns:w16cid="http://schemas.microsoft.com/office/word/2016/wordml/cid" xmlns:w16="http://schemas.microsoft.com/office/word/2018/wordml" xmlns:w16sdtdh="http://schemas.microsoft.com/office/word/2020/wordml/sdtdatahash" xmlns:w16se="http://schemas.microsoft.com/office/word/2015/wordml/symex" xmlns:wpg="http://schemas.microsoft.com/office/word/2010/wordprocessingGroup" xmlns:wpi="http://schemas.microsoft.com/office/word/2010/wordprocessingInk" xmlns:wne="http://schemas.microsoft.com/office/word/2006/wordml" xmlns:wps="http://schemas.microsoft.com/office/word/2010/wordprocessingShape" mc:Ignorable="w14 w15 w16se w16cid w16 w16cex w16sdtdh wp14">
-  <w15:commentEx w15:paraId="310A1815" w15:done="0"/>
-  <w15:commentEx w15:paraId="654EE648" w15:paraIdParent="310A1815" w15:done="0"/>
-  <w15:commentEx w15:paraId="4AF6005E" w15:done="1"/>
-  <w15:commentEx w15:paraId="5566A868" w15:done="0"/>
-  <w15:commentEx w15:paraId="7A07D52E" w15:done="0"/>
-</w15:commentsEx>
-</file>
-
-<file path=word/commentsExtensible.xml><?xml version="1.0" encoding="utf-8"?>
-<w16cex:commentsExtensible xmlns:wpc="http://schemas.microsoft.com/office/word/2010/wordprocessingCanvas" xmlns:cx="http://schemas.microsoft.com/office/drawing/2014/chartex" xmlns:cx1="http://schemas.microsoft.com/office/drawing/2015/9/8/chartex" xmlns:cx2="http://schemas.microsoft.com/office/drawing/2015/10/21/chartex" xmlns:cx3="http://schemas.microsoft.com/office/drawing/2016/5/9/chartex" xmlns:cx4="http://schemas.microsoft.com/office/drawing/2016/5/10/chartex" xmlns:cx5="http://schemas.microsoft.com/office/drawing/2016/5/11/chartex" xmlns:cx6="http://schemas.microsoft.com/office/drawing/2016/5/12/chartex" xmlns:cx7="http://schemas.microsoft.com/office/drawing/2016/5/13/chartex" xmlns:cx8="http://schemas.microsoft.com/office/drawing/2016/5/14/chartex" xmlns:cr="http://schemas.microsoft.com/office/comments/2020/reactions" xmlns:mc="http://schemas.openxmlformats.org/markup-compatibility/2006" xmlns:aink="http://schemas.microsoft.com/office/drawing/2016/ink" xmlns:am3d="http://schemas.microsoft.com/office/drawing/2017/model3d" xmlns:o="urn:schemas-microsoft-com:office:office" xmlns:oel="http://schemas.microsoft.com/office/2019/extlst" xmlns:r="http://schemas.openxmlformats.org/officeDocument/2006/relationships" xmlns:m="http://schemas.openxmlformats.org/officeDocument/2006/math" xmlns:v="urn:schemas-microsoft-com:vml" xmlns:wp14="http://schemas.microsoft.com/office/word/2010/wordprocessingDrawing" xmlns:wp="http://schemas.openxmlformats.org/drawingml/2006/wordprocessingDrawing" xmlns:w10="urn:schemas-microsoft-com:office:word" xmlns:w="http://schemas.openxmlformats.org/wordprocessingml/2006/main" xmlns:w14="http://schemas.microsoft.com/office/word/2010/wordml" xmlns:w15="http://schemas.microsoft.com/office/word/2012/wordml" xmlns:w16cex="http://schemas.microsoft.com/office/word/2018/wordml/cex" xmlns:w16cid="http://schemas.microsoft.com/office/word/2016/wordml/cid" xmlns:w16="http://schemas.microsoft.com/office/word/2018/wordml" xmlns:w16sdtdh="http://schemas.microsoft.com/office/word/2020/wordml/sdtdatahash" xmlns:w16se="http://schemas.microsoft.com/office/word/2015/wordml/symex" xmlns:wpg="http://schemas.microsoft.com/office/word/2010/wordprocessingGroup" xmlns:wpi="http://schemas.microsoft.com/office/word/2010/wordprocessingInk" xmlns:wne="http://schemas.microsoft.com/office/word/2006/wordml" xmlns:wps="http://schemas.microsoft.com/office/word/2010/wordprocessingShape" mc:Ignorable="w14 w15 w16se w16cid w16 w16cex w16sdtdh cr wp14">
-  <w16cex:commentExtensible w16cex:durableId="27E2D08C" w16cex:dateUtc="2023-04-13T11:03:00Z"/>
-  <w16cex:commentExtensible w16cex:durableId="0CA943F4" w16cex:dateUtc="2023-05-25T06:11:00Z">
-    <w16cex:extLst>
-      <w16:ext w16:uri="{CE6994B0-6A32-4C9F-8C6B-6E91EDA988CE}">
-        <cr:reactions xmlns:cr="http://schemas.microsoft.com/office/comments/2020/reactions">
-          <cr:reaction reactionType="1">
-            <cr:reactionInfo dateUtc="2023-05-30T07:00:37Z">
-              <cr:user userId="S::lbcamara2@student.apc.edu.ph::4e3e4600-914e-4427-a797-20b194ebab53" userProvider="AD" userName="Leigh Curtis Camara"/>
-            </cr:reactionInfo>
-          </cr:reaction>
-        </cr:reactions>
-      </w16:ext>
-    </w16cex:extLst>
-  </w16cex:commentExtensible>
-  <w16cex:commentExtensible w16cex:durableId="27E46468" w16cex:dateUtc="2023-04-14T15:46:00Z"/>
-  <w16cex:commentExtensible w16cex:durableId="27E2ED18" w16cex:dateUtc="2023-04-13T13:05:00Z"/>
-  <w16cex:commentExtensible w16cex:durableId="2807445B" w16cex:dateUtc="2023-04-27T02:37:00Z"/>
-</w16cex:commentsExtensible>
-</file>
-
-<file path=word/commentsIds.xml><?xml version="1.0" encoding="utf-8"?>
-<w16cid:commentsIds xmlns:wpc="http://schemas.microsoft.com/office/word/2010/wordprocessingCanvas" xmlns:cx="http://schemas.microsoft.com/office/drawing/2014/chartex" xmlns:cx1="http://schemas.microsoft.com/office/drawing/2015/9/8/chartex" xmlns:cx2="http://schemas.microsoft.com/office/drawing/2015/10/21/chartex" xmlns:cx3="http://schemas.microsoft.com/office/drawing/2016/5/9/chartex" xmlns:cx4="http://schemas.microsoft.com/office/drawing/2016/5/10/chartex" xmlns:cx5="http://schemas.microsoft.com/office/drawing/2016/5/11/chartex" xmlns:cx6="http://schemas.microsoft.com/office/drawing/2016/5/12/chartex" xmlns:cx7="http://schemas.microsoft.com/office/drawing/2016/5/13/chartex" xmlns:cx8="http://schemas.microsoft.com/office/drawing/2016/5/14/chartex" xmlns:mc="http://schemas.openxmlformats.org/markup-compatibility/2006" xmlns:aink="http://schemas.microsoft.com/office/drawing/2016/ink" xmlns:am3d="http://schemas.microsoft.com/office/drawing/2017/model3d" xmlns:o="urn:schemas-microsoft-com:office:office" xmlns:oel="http://schemas.microsoft.com/office/2019/extlst" xmlns:r="http://schemas.openxmlformats.org/officeDocument/2006/relationships" xmlns:m="http://schemas.openxmlformats.org/officeDocument/2006/math" xmlns:v="urn:schemas-microsoft-com:vml" xmlns:wp14="http://schemas.microsoft.com/office/word/2010/wordprocessingDrawing" xmlns:wp="http://schemas.openxmlformats.org/drawingml/2006/wordprocessingDrawing" xmlns:w10="urn:schemas-microsoft-com:office:word" xmlns:w="http://schemas.openxmlformats.org/wordprocessingml/2006/main" xmlns:w14="http://schemas.microsoft.com/office/word/2010/wordml" xmlns:w15="http://schemas.microsoft.com/office/word/2012/wordml" xmlns:w16cex="http://schemas.microsoft.com/office/word/2018/wordml/cex" xmlns:w16cid="http://schemas.microsoft.com/office/word/2016/wordml/cid" xmlns:w16="http://schemas.microsoft.com/office/word/2018/wordml" xmlns:w16sdtdh="http://schemas.microsoft.com/office/word/2020/wordml/sdtdatahash" xmlns:w16se="http://schemas.microsoft.com/office/word/2015/wordml/symex" xmlns:wpg="http://schemas.microsoft.com/office/word/2010/wordprocessingGroup" xmlns:wpi="http://schemas.microsoft.com/office/word/2010/wordprocessingInk" xmlns:wne="http://schemas.microsoft.com/office/word/2006/wordml" xmlns:wps="http://schemas.microsoft.com/office/word/2010/wordprocessingShape" mc:Ignorable="w14 w15 w16se w16cid w16 w16cex w16sdtdh wp14">
-  <w16cid:commentId w16cid:paraId="310A1815" w16cid:durableId="27E2D08C"/>
-  <w16cid:commentId w16cid:paraId="654EE648" w16cid:durableId="0CA943F4"/>
-  <w16cid:commentId w16cid:paraId="4AF6005E" w16cid:durableId="27E46468"/>
-  <w16cid:commentId w16cid:paraId="5566A868" w16cid:durableId="27E2ED18"/>
-  <w16cid:commentId w16cid:paraId="7A07D52E" w16cid:durableId="2807445B"/>
-</w16cid:commentsIds>
 </file>
 
 <file path=word/endnotes.xml><?xml version="1.0" encoding="utf-8"?>
@@ -10569,23 +10057,6 @@
     <w:abstractNumId w:val="3"/>
   </w:num>
 </w:numbering>
-</file>
-
-<file path=word/people.xml><?xml version="1.0" encoding="utf-8"?>
-<w15:people xmlns:wpc="http://schemas.microsoft.com/office/word/2010/wordprocessingCanvas" xmlns:cx="http://schemas.microsoft.com/office/drawing/2014/chartex" xmlns:cx1="http://schemas.microsoft.com/office/drawing/2015/9/8/chartex" xmlns:cx2="http://schemas.microsoft.com/office/drawing/2015/10/21/chartex" xmlns:cx3="http://schemas.microsoft.com/office/drawing/2016/5/9/chartex" xmlns:cx4="http://schemas.microsoft.com/office/drawing/2016/5/10/chartex" xmlns:cx5="http://schemas.microsoft.com/office/drawing/2016/5/11/chartex" xmlns:cx6="http://schemas.microsoft.com/office/drawing/2016/5/12/chartex" xmlns:cx7="http://schemas.microsoft.com/office/drawing/2016/5/13/chartex" xmlns:cx8="http://schemas.microsoft.com/office/drawing/2016/5/14/chartex" xmlns:mc="http://schemas.openxmlformats.org/markup-compatibility/2006" xmlns:aink="http://schemas.microsoft.com/office/drawing/2016/ink" xmlns:am3d="http://schemas.microsoft.com/office/drawing/2017/model3d" xmlns:o="urn:schemas-microsoft-com:office:office" xmlns:oel="http://schemas.microsoft.com/office/2019/extlst" xmlns:r="http://schemas.openxmlformats.org/officeDocument/2006/relationships" xmlns:m="http://schemas.openxmlformats.org/officeDocument/2006/math" xmlns:v="urn:schemas-microsoft-com:vml" xmlns:wp14="http://schemas.microsoft.com/office/word/2010/wordprocessingDrawing" xmlns:wp="http://schemas.openxmlformats.org/drawingml/2006/wordprocessingDrawing" xmlns:w10="urn:schemas-microsoft-com:office:word" xmlns:w="http://schemas.openxmlformats.org/wordprocessingml/2006/main" xmlns:w14="http://schemas.microsoft.com/office/word/2010/wordml" xmlns:w15="http://schemas.microsoft.com/office/word/2012/wordml" xmlns:w16cex="http://schemas.microsoft.com/office/word/2018/wordml/cex" xmlns:w16cid="http://schemas.microsoft.com/office/word/2016/wordml/cid" xmlns:w16="http://schemas.microsoft.com/office/word/2018/wordml" xmlns:w16sdtdh="http://schemas.microsoft.com/office/word/2020/wordml/sdtdatahash" xmlns:w16se="http://schemas.microsoft.com/office/word/2015/wordml/symex" xmlns:wpg="http://schemas.microsoft.com/office/word/2010/wordprocessingGroup" xmlns:wpi="http://schemas.microsoft.com/office/word/2010/wordprocessingInk" xmlns:wne="http://schemas.microsoft.com/office/word/2006/wordml" xmlns:wps="http://schemas.microsoft.com/office/word/2010/wordprocessingShape" mc:Ignorable="w14 w15 w16se w16cid w16 w16cex w16sdtdh wp14">
-  <w15:person w15:author="Leigh Curtis Buenaflor">
-    <w15:presenceInfo w15:providerId="None" w15:userId="Leigh Curtis Buenaflor"/>
-  </w15:person>
-  <w15:person w15:author="Dale Joshua Domingo">
-    <w15:presenceInfo w15:providerId="AD" w15:userId="S::dbdomingo@student.apc.edu.ph::031ae15b-41d8-4868-8032-96fe5c79f745"/>
-  </w15:person>
-  <w15:person w15:author="Leigh Curtis Camara">
-    <w15:presenceInfo w15:providerId="AD" w15:userId="S::lbcamara2@student.apc.edu.ph::4e3e4600-914e-4427-a797-20b194ebab53"/>
-  </w15:person>
-  <w15:person w15:author="Manuel Sebastian S. Sanchez">
-    <w15:presenceInfo w15:providerId="AD" w15:userId="S::manuels@apc.edu.ph::4306bf76-ccb9-4c56-83e6-dffa66a034f0"/>
-  </w15:person>
-</w15:people>
 </file>
 
 <file path=word/styles.xml><?xml version="1.0" encoding="utf-8"?>
@@ -11006,7 +10477,6 @@
     <w:next w:val="Normal"/>
     <w:link w:val="Heading2Char"/>
     <w:uiPriority w:val="9"/>
-    <w:semiHidden/>
     <w:unhideWhenUsed/>
     <w:qFormat/>
     <w:rsid w:val="00FC22B8"/>
@@ -11182,7 +10652,6 @@
     <w:basedOn w:val="DefaultParagraphFont"/>
     <w:link w:val="Heading2"/>
     <w:uiPriority w:val="9"/>
-    <w:semiHidden/>
     <w:rsid w:val="00FC22B8"/>
     <w:rPr>
       <w:rFonts w:asciiTheme="majorHAnsi" w:eastAsiaTheme="majorEastAsia" w:hAnsiTheme="majorHAnsi" w:cstheme="majorBidi"/>
@@ -11619,10 +11088,6 @@
 </file>
 
 <file path=customXml/item1.xml><?xml version="1.0" encoding="utf-8"?>
-<b:Sources xmlns:b="http://schemas.openxmlformats.org/officeDocument/2006/bibliography" xmlns="http://schemas.openxmlformats.org/officeDocument/2006/bibliography" SelectedStyle="\IEEE2006OfficeOnline.xsl" StyleName="IEEE" Version="2006"/>
-</file>
-
-<file path=customXml/item2.xml><?xml version="1.0" encoding="utf-8"?>
 <?mso-contentType ?>
 <FormTemplates xmlns="http://schemas.microsoft.com/sharepoint/v3/contenttype/forms">
   <Display>DocumentLibraryForm</Display>
@@ -11631,18 +11096,11 @@
 </FormTemplates>
 </file>
 
-<file path=customXml/item3.xml><?xml version="1.0" encoding="utf-8"?>
-<p:properties xmlns:p="http://schemas.microsoft.com/office/2006/metadata/properties" xmlns:xsi="http://www.w3.org/2001/XMLSchema-instance" xmlns:pc="http://schemas.microsoft.com/office/infopath/2007/PartnerControls">
-  <documentManagement>
-    <TaxCatchAll xmlns="0d803109-e11b-45d4-a4e8-5bf0740163af" xsi:nil="true"/>
-    <lcf76f155ced4ddcb4097134ff3c332f xmlns="31aac78f-6ed8-4134-ac7e-47c186d487c3">
-      <Terms xmlns="http://schemas.microsoft.com/office/infopath/2007/PartnerControls"/>
-    </lcf76f155ced4ddcb4097134ff3c332f>
-  </documentManagement>
-</p:properties>
+<file path=customXml/item2.xml><?xml version="1.0" encoding="utf-8"?>
+<b:Sources xmlns:b="http://schemas.openxmlformats.org/officeDocument/2006/bibliography" xmlns="http://schemas.openxmlformats.org/officeDocument/2006/bibliography" SelectedStyle="\IEEE2006OfficeOnline.xsl" StyleName="IEEE" Version="2006"/>
 </file>
 
-<file path=customXml/item4.xml><?xml version="1.0" encoding="utf-8"?>
+<file path=customXml/item3.xml><?xml version="1.0" encoding="utf-8"?>
 <ct:contentTypeSchema xmlns:ct="http://schemas.microsoft.com/office/2006/metadata/contentType" xmlns:ma="http://schemas.microsoft.com/office/2006/metadata/properties/metaAttributes" ct:_="" ma:_="" ma:contentTypeName="Document" ma:contentTypeID="0x01010078E5C03F786D684AB79627F2BAF5AB3A" ma:contentTypeVersion="12" ma:contentTypeDescription="Create a new document." ma:contentTypeScope="" ma:versionID="6753d19c26ced2570449d2cfe2fd38cd">
   <xsd:schema xmlns:xsd="http://www.w3.org/2001/XMLSchema" xmlns:xs="http://www.w3.org/2001/XMLSchema" xmlns:p="http://schemas.microsoft.com/office/2006/metadata/properties" xmlns:ns2="31aac78f-6ed8-4134-ac7e-47c186d487c3" xmlns:ns3="0d803109-e11b-45d4-a4e8-5bf0740163af" targetNamespace="http://schemas.microsoft.com/office/2006/metadata/properties" ma:root="true" ma:fieldsID="59531f12ec9f3761682ad3919ac9365f" ns2:_="" ns3:_="">
     <xsd:import namespace="31aac78f-6ed8-4134-ac7e-47c186d487c3"/>
@@ -11859,7 +11317,26 @@
 </ct:contentTypeSchema>
 </file>
 
+<file path=customXml/item4.xml><?xml version="1.0" encoding="utf-8"?>
+<p:properties xmlns:p="http://schemas.microsoft.com/office/2006/metadata/properties" xmlns:xsi="http://www.w3.org/2001/XMLSchema-instance" xmlns:pc="http://schemas.microsoft.com/office/infopath/2007/PartnerControls">
+  <documentManagement>
+    <TaxCatchAll xmlns="0d803109-e11b-45d4-a4e8-5bf0740163af" xsi:nil="true"/>
+    <lcf76f155ced4ddcb4097134ff3c332f xmlns="31aac78f-6ed8-4134-ac7e-47c186d487c3">
+      <Terms xmlns="http://schemas.microsoft.com/office/infopath/2007/PartnerControls"/>
+    </lcf76f155ced4ddcb4097134ff3c332f>
+  </documentManagement>
+</p:properties>
+</file>
+
 <file path=customXml/itemProps1.xml><?xml version="1.0" encoding="utf-8"?>
+<ds:datastoreItem xmlns:ds="http://schemas.openxmlformats.org/officeDocument/2006/customXml" ds:itemID="{DF61D72F-86FE-4783-BE6D-F015C0654B4E}">
+  <ds:schemaRefs>
+    <ds:schemaRef ds:uri="http://schemas.microsoft.com/sharepoint/v3/contenttype/forms"/>
+  </ds:schemaRefs>
+</ds:datastoreItem>
+</file>
+
+<file path=customXml/itemProps2.xml><?xml version="1.0" encoding="utf-8"?>
 <ds:datastoreItem xmlns:ds="http://schemas.openxmlformats.org/officeDocument/2006/customXml" ds:itemID="{D611AE03-0E67-435B-AD93-D0EB88BF55A8}">
   <ds:schemaRefs>
     <ds:schemaRef ds:uri="http://schemas.openxmlformats.org/officeDocument/2006/bibliography"/>
@@ -11867,26 +11344,7 @@
 </ds:datastoreItem>
 </file>
 
-<file path=customXml/itemProps2.xml><?xml version="1.0" encoding="utf-8"?>
-<ds:datastoreItem xmlns:ds="http://schemas.openxmlformats.org/officeDocument/2006/customXml" ds:itemID="{DF61D72F-86FE-4783-BE6D-F015C0654B4E}">
-  <ds:schemaRefs>
-    <ds:schemaRef ds:uri="http://schemas.microsoft.com/sharepoint/v3/contenttype/forms"/>
-  </ds:schemaRefs>
-</ds:datastoreItem>
-</file>
-
 <file path=customXml/itemProps3.xml><?xml version="1.0" encoding="utf-8"?>
-<ds:datastoreItem xmlns:ds="http://schemas.openxmlformats.org/officeDocument/2006/customXml" ds:itemID="{9AB5C432-2E9D-4DCE-BA86-A8A8C4B565D5}">
-  <ds:schemaRefs>
-    <ds:schemaRef ds:uri="http://schemas.microsoft.com/office/2006/metadata/properties"/>
-    <ds:schemaRef ds:uri="http://schemas.microsoft.com/office/infopath/2007/PartnerControls"/>
-    <ds:schemaRef ds:uri="0d803109-e11b-45d4-a4e8-5bf0740163af"/>
-    <ds:schemaRef ds:uri="31aac78f-6ed8-4134-ac7e-47c186d487c3"/>
-  </ds:schemaRefs>
-</ds:datastoreItem>
-</file>
-
-<file path=customXml/itemProps4.xml><?xml version="1.0" encoding="utf-8"?>
 <ds:datastoreItem xmlns:ds="http://schemas.openxmlformats.org/officeDocument/2006/customXml" ds:itemID="{D9C980DF-029A-4202-9DCC-8BF28AA26B57}">
   <ds:schemaRefs>
     <ds:schemaRef ds:uri="http://schemas.microsoft.com/office/2006/metadata/contentType"/>
@@ -11903,4 +11361,15 @@
     <ds:schemaRef ds:uri="http://schemas.microsoft.com/internal/obd"/>
   </ds:schemaRefs>
 </ds:datastoreItem>
+</file>
+
+<file path=customXml/itemProps4.xml><?xml version="1.0" encoding="utf-8"?>
+<ds:datastoreItem xmlns:ds="http://schemas.openxmlformats.org/officeDocument/2006/customXml" ds:itemID="{9AB5C432-2E9D-4DCE-BA86-A8A8C4B565D5}">
+  <ds:schemaRefs>
+    <ds:schemaRef ds:uri="http://schemas.microsoft.com/office/2006/metadata/properties"/>
+    <ds:schemaRef ds:uri="http://schemas.microsoft.com/office/infopath/2007/PartnerControls"/>
+    <ds:schemaRef ds:uri="0d803109-e11b-45d4-a4e8-5bf0740163af"/>
+    <ds:schemaRef ds:uri="31aac78f-6ed8-4134-ac7e-47c186d487c3"/>
+  </ds:schemaRefs>
+</ds:datastoreItem>
 </file>
</xml_diff>

<commit_message>
Updated MLNSD_Business Case.docx (Edit in Cost Benefit)
</commit_message>
<xml_diff>
--- a/documentation/projman/MLNSD_Business Case.docx
+++ b/documentation/projman/MLNSD_Business Case.docx
@@ -6680,57 +6680,76 @@
     <w:p>
       <w:pPr>
         <w:ind w:left="360"/>
-      </w:pPr>
-      <w:r>
-        <w:t xml:space="preserve">As the objective implies, 50% of customer reach is targeted for this </w:t>
-      </w:r>
-      <w:r>
-        <w:t>project's</w:t>
-      </w:r>
-      <w:r>
-        <w:t xml:space="preserve"> success, </w:t>
-      </w:r>
-      <w:r>
-        <w:t>if</w:t>
+        <w:rPr>
+          <w:color w:val="538135" w:themeColor="accent6" w:themeShade="BF"/>
+        </w:rPr>
+      </w:pPr>
+    </w:p>
+    <w:p>
+      <w:pPr>
+        <w:ind w:left="360"/>
+        <w:rPr>
+          <w:color w:val="008000"/>
+        </w:rPr>
+      </w:pPr>
+      <w:r>
+        <w:t xml:space="preserve">As the objective implies, 50% of customer reach is targeted for this project's success, </w:t>
+      </w:r>
+      <w:proofErr w:type="gramStart"/>
+      <w:r>
+        <w:t>assuming that</w:t>
+      </w:r>
+      <w:proofErr w:type="gramEnd"/>
+      <w:r>
+        <w:t xml:space="preserve"> most of those customers purchased a product, we could safely say that there will be a</w:t>
+      </w:r>
+      <w:r>
+        <w:t>t least a</w:t>
       </w:r>
       <w:r>
         <w:t xml:space="preserve"> </w:t>
       </w:r>
       <w:r>
-        <w:t>most of</w:t>
-      </w:r>
-      <w:r>
-        <w:t xml:space="preserve"> those new customers</w:t>
-      </w:r>
-      <w:r>
-        <w:t xml:space="preserve"> purchased a product, we could put </w:t>
-      </w:r>
-      <w:r>
-        <w:t>into.</w:t>
-      </w:r>
-      <w:r>
-        <w:t xml:space="preserve"> This table is not </w:t>
-      </w:r>
-      <w:r>
-        <w:t>final,</w:t>
-      </w:r>
-      <w:r>
-        <w:t xml:space="preserve"> and </w:t>
-      </w:r>
-      <w:r>
-        <w:t>this is introduced for the client’s approval</w:t>
-      </w:r>
-      <w:r>
-        <w:t>:</w:t>
-      </w:r>
-    </w:p>
-    <w:p>
-      <w:pPr>
-        <w:ind w:left="360"/>
-        <w:rPr>
-          <w:color w:val="008000"/>
-        </w:rPr>
-      </w:pPr>
+        <w:t>15</w:t>
+      </w:r>
+      <w:r>
+        <w:t xml:space="preserve">% increase in sales. </w:t>
+      </w:r>
+      <w:proofErr w:type="spellStart"/>
+      <w:r>
+        <w:t>Villamin</w:t>
+      </w:r>
+      <w:proofErr w:type="spellEnd"/>
+      <w:r>
+        <w:t xml:space="preserve"> Wood and Iron Works’ income in the </w:t>
+      </w:r>
+      <w:proofErr w:type="gramStart"/>
+      <w:r>
+        <w:t>year of</w:t>
+      </w:r>
+      <w:proofErr w:type="gramEnd"/>
+      <w:r>
+        <w:t xml:space="preserve"> 2021 was </w:t>
+      </w:r>
+      <w:proofErr w:type="spellStart"/>
+      <w:r>
+        <w:t>PhP</w:t>
+      </w:r>
+      <w:proofErr w:type="spellEnd"/>
+      <w:r>
+        <w:t xml:space="preserve"> 300,000. If 15% was increased from the new customers, 45,000 </w:t>
+      </w:r>
+      <w:proofErr w:type="gramStart"/>
+      <w:r>
+        <w:t>will</w:t>
+      </w:r>
+      <w:proofErr w:type="gramEnd"/>
+      <w:r>
+        <w:t xml:space="preserve"> be added to their income. </w:t>
+      </w:r>
+      <w:r>
+        <w:t>This table is not final, and this is introduced for the client’s approval:</w:t>
+      </w:r>
     </w:p>
     <w:tbl>
       <w:tblPr>
@@ -6740,13 +6759,16 @@
         <w:tblLook w:val="04A0" w:firstRow="1" w:lastRow="0" w:firstColumn="1" w:lastColumn="0" w:noHBand="0" w:noVBand="1"/>
       </w:tblPr>
       <w:tblGrid>
-        <w:gridCol w:w="4547"/>
-        <w:gridCol w:w="4443"/>
+        <w:gridCol w:w="2785"/>
+        <w:gridCol w:w="1753"/>
+        <w:gridCol w:w="2138"/>
+        <w:gridCol w:w="2314"/>
       </w:tblGrid>
       <w:tr>
         <w:tc>
           <w:tcPr>
-            <w:tcW w:w="4675" w:type="dxa"/>
+            <w:tcW w:w="4538" w:type="dxa"/>
+            <w:gridSpan w:val="2"/>
             <w:shd w:val="clear" w:color="auto" w:fill="5B9BD5" w:themeFill="accent5"/>
           </w:tcPr>
           <w:p>
@@ -6766,7 +6788,8 @@
         </w:tc>
         <w:tc>
           <w:tcPr>
-            <w:tcW w:w="4675" w:type="dxa"/>
+            <w:tcW w:w="4452" w:type="dxa"/>
+            <w:gridSpan w:val="2"/>
             <w:shd w:val="clear" w:color="auto" w:fill="5B9BD5" w:themeFill="accent5"/>
           </w:tcPr>
           <w:p>
@@ -6788,26 +6811,57 @@
       <w:tr>
         <w:tc>
           <w:tcPr>
-            <w:tcW w:w="4675" w:type="dxa"/>
+            <w:tcW w:w="2785" w:type="dxa"/>
             <w:shd w:val="clear" w:color="auto" w:fill="D9E2F3" w:themeFill="accent1" w:themeFillTint="33"/>
           </w:tcPr>
           <w:p>
-            <w:r>
-              <w:t>Functional System</w:t>
+            <w:pPr>
+              <w:jc w:val="center"/>
+            </w:pPr>
+            <w:r>
+              <w:t>Benefit</w:t>
             </w:r>
           </w:p>
         </w:tc>
         <w:tc>
           <w:tcPr>
-            <w:tcW w:w="4675" w:type="dxa"/>
+            <w:tcW w:w="1753" w:type="dxa"/>
             <w:shd w:val="clear" w:color="auto" w:fill="D9E2F3" w:themeFill="accent1" w:themeFillTint="33"/>
           </w:tcPr>
           <w:p>
             <w:pPr>
-              <w:jc w:val="right"/>
+              <w:jc w:val="center"/>
             </w:pPr>
             <w:r>
-              <w:t>$485.87</w:t>
+              <w:t>Income</w:t>
+            </w:r>
+          </w:p>
+        </w:tc>
+        <w:tc>
+          <w:tcPr>
+            <w:tcW w:w="2138" w:type="dxa"/>
+            <w:shd w:val="clear" w:color="auto" w:fill="D9E2F3" w:themeFill="accent1" w:themeFillTint="33"/>
+          </w:tcPr>
+          <w:p>
+            <w:pPr>
+              <w:jc w:val="center"/>
+            </w:pPr>
+            <w:r>
+              <w:t>Product</w:t>
+            </w:r>
+          </w:p>
+        </w:tc>
+        <w:tc>
+          <w:tcPr>
+            <w:tcW w:w="2314" w:type="dxa"/>
+            <w:shd w:val="clear" w:color="auto" w:fill="D9E2F3" w:themeFill="accent1" w:themeFillTint="33"/>
+          </w:tcPr>
+          <w:p>
+            <w:pPr>
+              <w:jc w:val="center"/>
+            </w:pPr>
+            <w:r>
+              <w:t>Cost</w:t>
             </w:r>
           </w:p>
         </w:tc>
@@ -6815,105 +6869,224 @@
       <w:tr>
         <w:tc>
           <w:tcPr>
-            <w:tcW w:w="4675" w:type="dxa"/>
+            <w:tcW w:w="2785" w:type="dxa"/>
           </w:tcPr>
           <w:p>
-            <w:pPr>
-              <w:pStyle w:val="ListParagraph"/>
-              <w:numPr>
-                <w:ilvl w:val="0"/>
-                <w:numId w:val="24"/>
-              </w:numPr>
-            </w:pPr>
-            <w:r>
-              <w:t>Website Platform</w:t>
+            <w:r>
+              <w:t>Increase in Sales</w:t>
             </w:r>
           </w:p>
         </w:tc>
         <w:tc>
           <w:tcPr>
-            <w:tcW w:w="4675" w:type="dxa"/>
+            <w:tcW w:w="1753" w:type="dxa"/>
+          </w:tcPr>
+          <w:p>
+            <w:proofErr w:type="spellStart"/>
+            <w:r>
+              <w:t>PhP</w:t>
+            </w:r>
+            <w:proofErr w:type="spellEnd"/>
+            <w:r>
+              <w:t xml:space="preserve"> 45,000</w:t>
+            </w:r>
+          </w:p>
+        </w:tc>
+        <w:tc>
+          <w:tcPr>
+            <w:tcW w:w="2138" w:type="dxa"/>
+          </w:tcPr>
+          <w:p>
+            <w:proofErr w:type="spellStart"/>
+            <w:r>
+              <w:t>WebHosting</w:t>
+            </w:r>
+            <w:proofErr w:type="spellEnd"/>
+            <w:r>
+              <w:t xml:space="preserve"> (GoDaddy)</w:t>
+            </w:r>
+          </w:p>
+        </w:tc>
+        <w:tc>
+          <w:tcPr>
+            <w:tcW w:w="2314" w:type="dxa"/>
           </w:tcPr>
           <w:p>
             <w:pPr>
               <w:jc w:val="right"/>
             </w:pPr>
+            <w:proofErr w:type="spellStart"/>
+            <w:r>
+              <w:t>PhP</w:t>
+            </w:r>
+            <w:proofErr w:type="spellEnd"/>
+            <w:r>
+              <w:t xml:space="preserve"> 5,988</w:t>
+            </w:r>
           </w:p>
         </w:tc>
       </w:tr>
       <w:tr>
         <w:tc>
           <w:tcPr>
-            <w:tcW w:w="4675" w:type="dxa"/>
+            <w:tcW w:w="2785" w:type="dxa"/>
+          </w:tcPr>
+          <w:p/>
+        </w:tc>
+        <w:tc>
+          <w:tcPr>
+            <w:tcW w:w="1753" w:type="dxa"/>
+          </w:tcPr>
+          <w:p/>
+        </w:tc>
+        <w:tc>
+          <w:tcPr>
+            <w:tcW w:w="2138" w:type="dxa"/>
           </w:tcPr>
           <w:p>
-            <w:pPr>
-              <w:pStyle w:val="ListParagraph"/>
-              <w:numPr>
-                <w:ilvl w:val="0"/>
-                <w:numId w:val="24"/>
-              </w:numPr>
-            </w:pPr>
-            <w:r>
-              <w:t>Storage Accounts</w:t>
+            <w:r>
+              <w:t>SSL Security (GoDaddy)</w:t>
             </w:r>
           </w:p>
         </w:tc>
         <w:tc>
           <w:tcPr>
-            <w:tcW w:w="4675" w:type="dxa"/>
+            <w:tcW w:w="2314" w:type="dxa"/>
           </w:tcPr>
           <w:p>
             <w:pPr>
               <w:jc w:val="right"/>
             </w:pPr>
+            <w:proofErr w:type="spellStart"/>
+            <w:r>
+              <w:t>PhP</w:t>
+            </w:r>
+            <w:proofErr w:type="spellEnd"/>
+            <w:r>
+              <w:t xml:space="preserve"> 7,999</w:t>
+            </w:r>
           </w:p>
         </w:tc>
       </w:tr>
       <w:tr>
         <w:tc>
           <w:tcPr>
-            <w:tcW w:w="4675" w:type="dxa"/>
+            <w:tcW w:w="2785" w:type="dxa"/>
+          </w:tcPr>
+          <w:p/>
+        </w:tc>
+        <w:tc>
+          <w:tcPr>
+            <w:tcW w:w="1753" w:type="dxa"/>
+          </w:tcPr>
+          <w:p/>
+        </w:tc>
+        <w:tc>
+          <w:tcPr>
+            <w:tcW w:w="2138" w:type="dxa"/>
           </w:tcPr>
           <w:p>
-            <w:pPr>
-              <w:pStyle w:val="ListParagraph"/>
-              <w:numPr>
-                <w:ilvl w:val="0"/>
-                <w:numId w:val="24"/>
-              </w:numPr>
-            </w:pPr>
-            <w:r>
-              <w:t>SQL Database</w:t>
+            <w:r>
+              <w:t>Domain Registration (GoDaddy)</w:t>
             </w:r>
           </w:p>
         </w:tc>
         <w:tc>
           <w:tcPr>
-            <w:tcW w:w="4675" w:type="dxa"/>
+            <w:tcW w:w="2314" w:type="dxa"/>
           </w:tcPr>
           <w:p>
             <w:pPr>
               <w:jc w:val="right"/>
             </w:pPr>
+            <w:proofErr w:type="spellStart"/>
+            <w:r>
+              <w:t>PhP</w:t>
+            </w:r>
+            <w:proofErr w:type="spellEnd"/>
+            <w:r>
+              <w:t xml:space="preserve"> 998.82</w:t>
+            </w:r>
           </w:p>
         </w:tc>
       </w:tr>
       <w:tr>
         <w:tc>
           <w:tcPr>
-            <w:tcW w:w="4675" w:type="dxa"/>
+            <w:tcW w:w="2785" w:type="dxa"/>
           </w:tcPr>
           <w:p/>
         </w:tc>
         <w:tc>
           <w:tcPr>
-            <w:tcW w:w="4675" w:type="dxa"/>
+            <w:tcW w:w="1753" w:type="dxa"/>
+          </w:tcPr>
+          <w:p>
+            <w:pPr>
+              <w:rPr>
+                <w:b/>
+                <w:bCs/>
+              </w:rPr>
+            </w:pPr>
+            <w:proofErr w:type="spellStart"/>
+            <w:r>
+              <w:rPr>
+                <w:b/>
+                <w:bCs/>
+              </w:rPr>
+              <w:t>PhP</w:t>
+            </w:r>
+            <w:proofErr w:type="spellEnd"/>
+            <w:r>
+              <w:rPr>
+                <w:b/>
+                <w:bCs/>
+              </w:rPr>
+              <w:t xml:space="preserve"> 45,000</w:t>
+            </w:r>
+          </w:p>
+        </w:tc>
+        <w:tc>
+          <w:tcPr>
+            <w:tcW w:w="2138" w:type="dxa"/>
+          </w:tcPr>
+          <w:p/>
+        </w:tc>
+        <w:tc>
+          <w:tcPr>
+            <w:tcW w:w="2314" w:type="dxa"/>
           </w:tcPr>
           <w:p>
             <w:pPr>
               <w:jc w:val="right"/>
+              <w:rPr>
+                <w:b/>
+                <w:bCs/>
+              </w:rPr>
             </w:pPr>
+            <w:proofErr w:type="spellStart"/>
+            <w:r>
+              <w:rPr>
+                <w:b/>
+                <w:bCs/>
+              </w:rPr>
+              <w:t>PhP</w:t>
+            </w:r>
+            <w:proofErr w:type="spellEnd"/>
+            <w:r>
+              <w:rPr>
+                <w:b/>
+                <w:bCs/>
+              </w:rPr>
+              <w:t xml:space="preserve"> </w:t>
+            </w:r>
+            <w:r>
+              <w:rPr>
+                <w:b/>
+                <w:bCs/>
+              </w:rPr>
+              <w:t>14,985.82</w:t>
+            </w:r>
           </w:p>
         </w:tc>
       </w:tr>
@@ -6967,14 +7140,7 @@
         <w:rPr>
           <w:color w:val="008000"/>
         </w:rPr>
-        <w:t xml:space="preserve">All business problems may be addressed by any number of alternative projects.  While the business case is the result of having selected one such option, a brief summary of </w:t>
-      </w:r>
-      <w:r>
-        <w:rPr>
-          <w:color w:val="008000"/>
-        </w:rPr>
-        <w:lastRenderedPageBreak/>
-        <w:t xml:space="preserve">considered alternatives should also be included—one of which should be the </w:t>
+        <w:t xml:space="preserve">All business problems may be addressed by any number of alternative projects.  While the business case is the result of having selected one such option, a brief summary of considered alternatives should also be included—one of which should be the </w:t>
       </w:r>
       <w:proofErr w:type="gramStart"/>
       <w:r>
@@ -7148,21 +7314,7 @@
           <w:rFonts w:ascii="Calibri" w:eastAsia="Times New Roman" w:hAnsi="Calibri" w:cs="Calibri"/>
           <w:lang w:val="en-PH" w:eastAsia="en-PH"/>
         </w:rPr>
-        <w:t xml:space="preserve">Competition is high and </w:t>
-      </w:r>
-      <w:r>
-        <w:rPr>
-          <w:rFonts w:ascii="Calibri" w:eastAsia="Times New Roman" w:hAnsi="Calibri" w:cs="Calibri"/>
-          <w:lang w:val="en-PH" w:eastAsia="en-PH"/>
-        </w:rPr>
-        <w:t>could</w:t>
-      </w:r>
-      <w:r>
-        <w:rPr>
-          <w:rFonts w:ascii="Calibri" w:eastAsia="Times New Roman" w:hAnsi="Calibri" w:cs="Calibri"/>
-          <w:lang w:val="en-PH" w:eastAsia="en-PH"/>
-        </w:rPr>
-        <w:t xml:space="preserve"> lead to more cost due to marketing.</w:t>
+        <w:t>Competition is high and could lead to more cost due to marketing.</w:t>
       </w:r>
     </w:p>
     <w:p>
@@ -7423,7 +7575,7 @@
   <w16cex:commentExtensible w16cex:durableId="27E2D08C" w16cex:dateUtc="2023-04-13T11:03:00Z"/>
   <w16cex:commentExtensible w16cex:durableId="0CA943F4" w16cex:dateUtc="2023-05-25T06:11:00Z">
     <w16cex:extLst>
-      <w16:ext xmlns:cr="http://schemas.microsoft.com/office/comments/2020/reactions" xmlns="" w16:uri="{CE6994B0-6A32-4C9F-8C6B-6E91EDA988CE}">
+      <w16:ext xmlns="" xmlns:cr="http://schemas.microsoft.com/office/comments/2020/reactions" w16:uri="{CE6994B0-6A32-4C9F-8C6B-6E91EDA988CE}">
         <cr:reactions xmlns:cr="http://schemas.microsoft.com/office/comments/2020/reactions">
           <cr:reaction reactionType="1">
             <cr:reactionInfo dateUtc="2023-05-30T07:00:37Z">
@@ -11954,6 +12106,10 @@
 </file>
 
 <file path=customXml/item1.xml><?xml version="1.0" encoding="utf-8"?>
+<b:Sources xmlns:b="http://schemas.openxmlformats.org/officeDocument/2006/bibliography" xmlns="http://schemas.openxmlformats.org/officeDocument/2006/bibliography" SelectedStyle="\IEEE2006OfficeOnline.xsl" StyleName="IEEE" Version="2006"/>
+</file>
+
+<file path=customXml/item2.xml><?xml version="1.0" encoding="utf-8"?>
 <?mso-contentType ?>
 <FormTemplates xmlns="http://schemas.microsoft.com/sharepoint/v3/contenttype/forms">
   <Display>DocumentLibraryForm</Display>
@@ -11962,11 +12118,18 @@
 </FormTemplates>
 </file>
 
-<file path=customXml/item2.xml><?xml version="1.0" encoding="utf-8"?>
-<b:Sources xmlns:b="http://schemas.openxmlformats.org/officeDocument/2006/bibliography" xmlns="http://schemas.openxmlformats.org/officeDocument/2006/bibliography" SelectedStyle="\IEEE2006OfficeOnline.xsl" StyleName="IEEE" Version="2006"/>
+<file path=customXml/item3.xml><?xml version="1.0" encoding="utf-8"?>
+<p:properties xmlns:p="http://schemas.microsoft.com/office/2006/metadata/properties" xmlns:xsi="http://www.w3.org/2001/XMLSchema-instance" xmlns:pc="http://schemas.microsoft.com/office/infopath/2007/PartnerControls">
+  <documentManagement>
+    <TaxCatchAll xmlns="0d803109-e11b-45d4-a4e8-5bf0740163af" xsi:nil="true"/>
+    <lcf76f155ced4ddcb4097134ff3c332f xmlns="31aac78f-6ed8-4134-ac7e-47c186d487c3">
+      <Terms xmlns="http://schemas.microsoft.com/office/infopath/2007/PartnerControls"/>
+    </lcf76f155ced4ddcb4097134ff3c332f>
+  </documentManagement>
+</p:properties>
 </file>
 
-<file path=customXml/item3.xml><?xml version="1.0" encoding="utf-8"?>
+<file path=customXml/item4.xml><?xml version="1.0" encoding="utf-8"?>
 <ct:contentTypeSchema xmlns:ct="http://schemas.microsoft.com/office/2006/metadata/contentType" xmlns:ma="http://schemas.microsoft.com/office/2006/metadata/properties/metaAttributes" ct:_="" ma:_="" ma:contentTypeName="Document" ma:contentTypeID="0x01010078E5C03F786D684AB79627F2BAF5AB3A" ma:contentTypeVersion="12" ma:contentTypeDescription="Create a new document." ma:contentTypeScope="" ma:versionID="6753d19c26ced2570449d2cfe2fd38cd">
   <xsd:schema xmlns:xsd="http://www.w3.org/2001/XMLSchema" xmlns:xs="http://www.w3.org/2001/XMLSchema" xmlns:p="http://schemas.microsoft.com/office/2006/metadata/properties" xmlns:ns2="31aac78f-6ed8-4134-ac7e-47c186d487c3" xmlns:ns3="0d803109-e11b-45d4-a4e8-5bf0740163af" targetNamespace="http://schemas.microsoft.com/office/2006/metadata/properties" ma:root="true" ma:fieldsID="59531f12ec9f3761682ad3919ac9365f" ns2:_="" ns3:_="">
     <xsd:import namespace="31aac78f-6ed8-4134-ac7e-47c186d487c3"/>
@@ -12183,18 +12346,15 @@
 </ct:contentTypeSchema>
 </file>
 
-<file path=customXml/item4.xml><?xml version="1.0" encoding="utf-8"?>
-<p:properties xmlns:p="http://schemas.microsoft.com/office/2006/metadata/properties" xmlns:xsi="http://www.w3.org/2001/XMLSchema-instance" xmlns:pc="http://schemas.microsoft.com/office/infopath/2007/PartnerControls">
-  <documentManagement>
-    <TaxCatchAll xmlns="0d803109-e11b-45d4-a4e8-5bf0740163af" xsi:nil="true"/>
-    <lcf76f155ced4ddcb4097134ff3c332f xmlns="31aac78f-6ed8-4134-ac7e-47c186d487c3">
-      <Terms xmlns="http://schemas.microsoft.com/office/infopath/2007/PartnerControls"/>
-    </lcf76f155ced4ddcb4097134ff3c332f>
-  </documentManagement>
-</p:properties>
+<file path=customXml/itemProps1.xml><?xml version="1.0" encoding="utf-8"?>
+<ds:datastoreItem xmlns:ds="http://schemas.openxmlformats.org/officeDocument/2006/customXml" ds:itemID="{D611AE03-0E67-435B-AD93-D0EB88BF55A8}">
+  <ds:schemaRefs>
+    <ds:schemaRef ds:uri="http://schemas.openxmlformats.org/officeDocument/2006/bibliography"/>
+  </ds:schemaRefs>
+</ds:datastoreItem>
 </file>
 
-<file path=customXml/itemProps1.xml><?xml version="1.0" encoding="utf-8"?>
+<file path=customXml/itemProps2.xml><?xml version="1.0" encoding="utf-8"?>
 <ds:datastoreItem xmlns:ds="http://schemas.openxmlformats.org/officeDocument/2006/customXml" ds:itemID="{DF61D72F-86FE-4783-BE6D-F015C0654B4E}">
   <ds:schemaRefs>
     <ds:schemaRef ds:uri="http://schemas.microsoft.com/sharepoint/v3/contenttype/forms"/>
@@ -12202,15 +12362,18 @@
 </ds:datastoreItem>
 </file>
 
-<file path=customXml/itemProps2.xml><?xml version="1.0" encoding="utf-8"?>
-<ds:datastoreItem xmlns:ds="http://schemas.openxmlformats.org/officeDocument/2006/customXml" ds:itemID="{D611AE03-0E67-435B-AD93-D0EB88BF55A8}">
+<file path=customXml/itemProps3.xml><?xml version="1.0" encoding="utf-8"?>
+<ds:datastoreItem xmlns:ds="http://schemas.openxmlformats.org/officeDocument/2006/customXml" ds:itemID="{9AB5C432-2E9D-4DCE-BA86-A8A8C4B565D5}">
   <ds:schemaRefs>
-    <ds:schemaRef ds:uri="http://schemas.openxmlformats.org/officeDocument/2006/bibliography"/>
+    <ds:schemaRef ds:uri="http://schemas.microsoft.com/office/2006/metadata/properties"/>
+    <ds:schemaRef ds:uri="http://schemas.microsoft.com/office/infopath/2007/PartnerControls"/>
+    <ds:schemaRef ds:uri="0d803109-e11b-45d4-a4e8-5bf0740163af"/>
+    <ds:schemaRef ds:uri="31aac78f-6ed8-4134-ac7e-47c186d487c3"/>
   </ds:schemaRefs>
 </ds:datastoreItem>
 </file>
 
-<file path=customXml/itemProps3.xml><?xml version="1.0" encoding="utf-8"?>
+<file path=customXml/itemProps4.xml><?xml version="1.0" encoding="utf-8"?>
 <ds:datastoreItem xmlns:ds="http://schemas.openxmlformats.org/officeDocument/2006/customXml" ds:itemID="{D9C980DF-029A-4202-9DCC-8BF28AA26B57}">
   <ds:schemaRefs>
     <ds:schemaRef ds:uri="http://schemas.microsoft.com/office/2006/metadata/contentType"/>
@@ -12227,15 +12390,4 @@
     <ds:schemaRef ds:uri="http://schemas.microsoft.com/internal/obd"/>
   </ds:schemaRefs>
 </ds:datastoreItem>
-</file>
-
-<file path=customXml/itemProps4.xml><?xml version="1.0" encoding="utf-8"?>
-<ds:datastoreItem xmlns:ds="http://schemas.openxmlformats.org/officeDocument/2006/customXml" ds:itemID="{9AB5C432-2E9D-4DCE-BA86-A8A8C4B565D5}">
-  <ds:schemaRefs>
-    <ds:schemaRef ds:uri="http://schemas.microsoft.com/office/2006/metadata/properties"/>
-    <ds:schemaRef ds:uri="http://schemas.microsoft.com/office/infopath/2007/PartnerControls"/>
-    <ds:schemaRef ds:uri="0d803109-e11b-45d4-a4e8-5bf0740163af"/>
-    <ds:schemaRef ds:uri="31aac78f-6ed8-4134-ac7e-47c186d487c3"/>
-  </ds:schemaRefs>
-</ds:datastoreItem>
 </file>
</xml_diff>

<commit_message>
update:business case project roles
</commit_message>
<xml_diff>
--- a/documentation/projman/MLNSD_Business Case.docx
+++ b/documentation/projman/MLNSD_Business Case.docx
@@ -1,6 +1,6 @@
 
 <file path=word/document.xml><?xml version="1.0" encoding="utf-8"?>
-<w:document xmlns:wpc="http://schemas.microsoft.com/office/word/2010/wordprocessingCanvas" xmlns:cx="http://schemas.microsoft.com/office/drawing/2014/chartex" xmlns:cx1="http://schemas.microsoft.com/office/drawing/2015/9/8/chartex" xmlns:cx2="http://schemas.microsoft.com/office/drawing/2015/10/21/chartex" xmlns:cx3="http://schemas.microsoft.com/office/drawing/2016/5/9/chartex" xmlns:cx4="http://schemas.microsoft.com/office/drawing/2016/5/10/chartex" xmlns:cx5="http://schemas.microsoft.com/office/drawing/2016/5/11/chartex" xmlns:cx6="http://schemas.microsoft.com/office/drawing/2016/5/12/chartex" xmlns:cx7="http://schemas.microsoft.com/office/drawing/2016/5/13/chartex" xmlns:cx8="http://schemas.microsoft.com/office/drawing/2016/5/14/chartex" xmlns:mc="http://schemas.openxmlformats.org/markup-compatibility/2006" xmlns:aink="http://schemas.microsoft.com/office/drawing/2016/ink" xmlns:am3d="http://schemas.microsoft.com/office/drawing/2017/model3d" xmlns:o="urn:schemas-microsoft-com:office:office" xmlns:oel="http://schemas.microsoft.com/office/2019/extlst" xmlns:r="http://schemas.openxmlformats.org/officeDocument/2006/relationships" xmlns:m="http://schemas.openxmlformats.org/officeDocument/2006/math" xmlns:v="urn:schemas-microsoft-com:vml" xmlns:wp14="http://schemas.microsoft.com/office/word/2010/wordprocessingDrawing" xmlns:wp="http://schemas.openxmlformats.org/drawingml/2006/wordprocessingDrawing" xmlns:w10="urn:schemas-microsoft-com:office:word" xmlns:w="http://schemas.openxmlformats.org/wordprocessingml/2006/main" xmlns:w14="http://schemas.microsoft.com/office/word/2010/wordml" xmlns:w15="http://schemas.microsoft.com/office/word/2012/wordml" xmlns:w16cex="http://schemas.microsoft.com/office/word/2018/wordml/cex" xmlns:w16cid="http://schemas.microsoft.com/office/word/2016/wordml/cid" xmlns:w16="http://schemas.microsoft.com/office/word/2018/wordml" xmlns:w16du="http://schemas.microsoft.com/office/word/2023/wordml/word16du" xmlns:w16sdtdh="http://schemas.microsoft.com/office/word/2020/wordml/sdtdatahash" xmlns:w16se="http://schemas.microsoft.com/office/word/2015/wordml/symex" xmlns:wpg="http://schemas.microsoft.com/office/word/2010/wordprocessingGroup" xmlns:wpi="http://schemas.microsoft.com/office/word/2010/wordprocessingInk" xmlns:wne="http://schemas.microsoft.com/office/word/2006/wordml" xmlns:wps="http://schemas.microsoft.com/office/word/2010/wordprocessingShape" mc:Ignorable="w14 w15 w16se w16cid w16 w16cex w16sdtdh wp14">
+<w:document xmlns:wpc="http://schemas.microsoft.com/office/word/2010/wordprocessingCanvas" xmlns:cx="http://schemas.microsoft.com/office/drawing/2014/chartex" xmlns:cx1="http://schemas.microsoft.com/office/drawing/2015/9/8/chartex" xmlns:cx2="http://schemas.microsoft.com/office/drawing/2015/10/21/chartex" xmlns:cx3="http://schemas.microsoft.com/office/drawing/2016/5/9/chartex" xmlns:cx4="http://schemas.microsoft.com/office/drawing/2016/5/10/chartex" xmlns:cx5="http://schemas.microsoft.com/office/drawing/2016/5/11/chartex" xmlns:cx6="http://schemas.microsoft.com/office/drawing/2016/5/12/chartex" xmlns:cx7="http://schemas.microsoft.com/office/drawing/2016/5/13/chartex" xmlns:cx8="http://schemas.microsoft.com/office/drawing/2016/5/14/chartex" xmlns:mc="http://schemas.openxmlformats.org/markup-compatibility/2006" xmlns:aink="http://schemas.microsoft.com/office/drawing/2016/ink" xmlns:am3d="http://schemas.microsoft.com/office/drawing/2017/model3d" xmlns:o="urn:schemas-microsoft-com:office:office" xmlns:oel="http://schemas.microsoft.com/office/2019/extlst" xmlns:r="http://schemas.openxmlformats.org/officeDocument/2006/relationships" xmlns:m="http://schemas.openxmlformats.org/officeDocument/2006/math" xmlns:v="urn:schemas-microsoft-com:vml" xmlns:wp14="http://schemas.microsoft.com/office/word/2010/wordprocessingDrawing" xmlns:wp="http://schemas.openxmlformats.org/drawingml/2006/wordprocessingDrawing" xmlns:w10="urn:schemas-microsoft-com:office:word" xmlns:w="http://schemas.openxmlformats.org/wordprocessingml/2006/main" xmlns:w14="http://schemas.microsoft.com/office/word/2010/wordml" xmlns:w15="http://schemas.microsoft.com/office/word/2012/wordml" xmlns:w16cex="http://schemas.microsoft.com/office/word/2018/wordml/cex" xmlns:w16cid="http://schemas.microsoft.com/office/word/2016/wordml/cid" xmlns:w16="http://schemas.microsoft.com/office/word/2018/wordml" xmlns:w16sdtdh="http://schemas.microsoft.com/office/word/2020/wordml/sdtdatahash" xmlns:w16se="http://schemas.microsoft.com/office/word/2015/wordml/symex" xmlns:wpg="http://schemas.microsoft.com/office/word/2010/wordprocessingGroup" xmlns:wpi="http://schemas.microsoft.com/office/word/2010/wordprocessingInk" xmlns:wne="http://schemas.microsoft.com/office/word/2006/wordml" xmlns:wps="http://schemas.microsoft.com/office/word/2010/wordprocessingShape" mc:Ignorable="w14 w15 w16se w16cid w16 w16cex w16sdtdh wp14">
   <w:body>
     <w:p>
       <w:pPr>
@@ -2475,7 +2475,6 @@
       </w:r>
       <w:bookmarkEnd w:id="0"/>
     </w:p>
-    <w:p/>
     <w:p>
       <w:pPr>
         <w:ind w:left="360"/>
@@ -2483,7 +2482,166 @@
     </w:p>
     <w:p>
       <w:pPr>
-        <w:ind w:left="360"/>
+        <w:pStyle w:val="Heading2"/>
+        <w:ind w:left="720"/>
+        <w:rPr>
+          <w:rFonts w:ascii="Arial" w:hAnsi="Arial" w:cs="Arial"/>
+          <w:b/>
+          <w:bCs/>
+          <w:color w:val="auto"/>
+          <w:sz w:val="24"/>
+          <w:szCs w:val="24"/>
+        </w:rPr>
+      </w:pPr>
+      <w:r>
+        <w:rPr>
+          <w:rFonts w:ascii="Arial" w:hAnsi="Arial" w:cs="Arial"/>
+          <w:b/>
+          <w:bCs/>
+          <w:color w:val="auto"/>
+          <w:sz w:val="24"/>
+          <w:szCs w:val="24"/>
+        </w:rPr>
+        <w:t>Issue</w:t>
+      </w:r>
+    </w:p>
+    <w:p>
+      <w:pPr>
+        <w:spacing w:line="480" w:lineRule="auto"/>
+        <w:ind w:left="720" w:firstLine="720"/>
+        <w:jc w:val="both"/>
+      </w:pPr>
+      <w:r>
+        <w:t>The decline in sales following the recent pandemic, which forced our client to shut down their business for more than five months, is the issue that presents itself as a problem for their business. In addition, other businesses began to respond to the pandemic with innovative technologies and marketing opportunities. These businesses were able to adapt to changes that helped them grow their sales and market by integrating online tools, which our client did not use to their full potential, resulting in a decline in sales and a lack of customer reach.</w:t>
+      </w:r>
+    </w:p>
+    <w:p>
+      <w:pPr>
+        <w:spacing w:line="480" w:lineRule="auto"/>
+        <w:ind w:left="720" w:firstLine="720"/>
+        <w:jc w:val="both"/>
+        <w:rPr>
+          <w:rFonts w:eastAsiaTheme="minorEastAsia"/>
+          <w:color w:val="000000" w:themeColor="text1"/>
+        </w:rPr>
+      </w:pPr>
+      <w:r>
+        <w:rPr>
+          <w:rFonts w:eastAsiaTheme="minorEastAsia"/>
+          <w:color w:val="000000" w:themeColor="text1"/>
+        </w:rPr>
+        <w:t xml:space="preserve">The project was created to address the issue in their current business process. Their business process consists of manual methods in terms of taking orders, monitoring </w:t>
+      </w:r>
+      <w:r>
+        <w:rPr>
+          <w:rFonts w:eastAsiaTheme="minorEastAsia"/>
+          <w:color w:val="000000" w:themeColor="text1"/>
+        </w:rPr>
+        <w:t>inventory,</w:t>
+      </w:r>
+      <w:r>
+        <w:rPr>
+          <w:rFonts w:eastAsiaTheme="minorEastAsia"/>
+          <w:color w:val="000000" w:themeColor="text1"/>
+        </w:rPr>
+        <w:t xml:space="preserve"> and </w:t>
+      </w:r>
+      <w:r>
+        <w:rPr>
+          <w:rFonts w:eastAsiaTheme="minorEastAsia"/>
+          <w:color w:val="000000" w:themeColor="text1"/>
+        </w:rPr>
+        <w:t>recording</w:t>
+      </w:r>
+      <w:r>
+        <w:rPr>
+          <w:rFonts w:eastAsiaTheme="minorEastAsia"/>
+          <w:color w:val="000000" w:themeColor="text1"/>
+        </w:rPr>
+        <w:t xml:space="preserve"> sales. This may be a common </w:t>
+      </w:r>
+      <w:r>
+        <w:rPr>
+          <w:rFonts w:eastAsiaTheme="minorEastAsia"/>
+          <w:color w:val="000000" w:themeColor="text1"/>
+        </w:rPr>
+        <w:t>problem,</w:t>
+      </w:r>
+      <w:r>
+        <w:rPr>
+          <w:rFonts w:eastAsiaTheme="minorEastAsia"/>
+          <w:color w:val="000000" w:themeColor="text1"/>
+        </w:rPr>
+        <w:t xml:space="preserve"> especially now after the pandemic as most businesses adapted to new methods incorporating the use of technology for their benefit. For this reason, the Villamin Wood and Ironworks company is looking to address those problems </w:t>
+      </w:r>
+      <w:r>
+        <w:rPr>
+          <w:rFonts w:eastAsiaTheme="minorEastAsia"/>
+          <w:color w:val="000000" w:themeColor="text1"/>
+        </w:rPr>
+        <w:t>to</w:t>
+      </w:r>
+      <w:r>
+        <w:rPr>
+          <w:rFonts w:eastAsiaTheme="minorEastAsia"/>
+          <w:color w:val="000000" w:themeColor="text1"/>
+        </w:rPr>
+        <w:t xml:space="preserve"> innovate and improve their business.</w:t>
+      </w:r>
+    </w:p>
+    <w:p>
+      <w:pPr>
+        <w:spacing w:line="480" w:lineRule="auto"/>
+        <w:rPr>
+          <w:rFonts w:eastAsiaTheme="minorEastAsia"/>
+          <w:color w:val="000000" w:themeColor="text1"/>
+        </w:rPr>
+      </w:pPr>
+      <w:bookmarkStart w:id="1" w:name="_Toc332112080"/>
+    </w:p>
+    <w:p>
+      <w:pPr>
+        <w:spacing w:line="480" w:lineRule="auto"/>
+        <w:rPr>
+          <w:rFonts w:eastAsiaTheme="minorEastAsia"/>
+          <w:color w:val="000000" w:themeColor="text1"/>
+        </w:rPr>
+      </w:pPr>
+      <w:r>
+        <w:rPr>
+          <w:b/>
+          <w:sz w:val="32"/>
+          <w:szCs w:val="32"/>
+        </w:rPr>
+        <w:t>Anticipated Outcomes</w:t>
+      </w:r>
+      <w:bookmarkEnd w:id="1"/>
+    </w:p>
+    <w:p>
+      <w:pPr>
+        <w:spacing w:line="480" w:lineRule="auto"/>
+        <w:ind w:left="810" w:firstLine="630"/>
+      </w:pPr>
+      <w:r>
+        <w:t>Once the project has been implemented</w:t>
+      </w:r>
+      <w:r>
+        <w:t xml:space="preserve">, this </w:t>
+      </w:r>
+      <w:r>
+        <w:t>will lead</w:t>
+      </w:r>
+      <w:r>
+        <w:t xml:space="preserve"> to more customer interaction with their business as the online store will add credibility and improve the customer’s online experience and it will also lead into more s</w:t>
+      </w:r>
+      <w:r>
+        <w:t xml:space="preserve">ales as more orders can be processed at a time with the help of the ordering system. </w:t>
+      </w:r>
+    </w:p>
+    <w:p>
+      <w:pPr>
+        <w:spacing w:line="480" w:lineRule="auto"/>
+        <w:ind w:left="810"/>
       </w:pPr>
     </w:p>
     <w:p>
@@ -2492,139 +2650,11 @@
         <w:ind w:left="810"/>
         <w:jc w:val="both"/>
         <w:rPr>
-          <w:b/>
-          <w:bCs/>
-        </w:rPr>
-      </w:pPr>
-      <w:r>
-        <w:rPr>
-          <w:b/>
-          <w:bCs/>
-        </w:rPr>
-        <w:t>Issue</w:t>
-      </w:r>
-    </w:p>
-    <w:p>
-      <w:pPr>
-        <w:spacing w:line="480" w:lineRule="auto"/>
-        <w:ind w:left="720" w:firstLine="720"/>
-        <w:jc w:val="both"/>
-      </w:pPr>
-      <w:r>
-        <w:t>The decline in sales following the recent pandemic, which forced our client to shut down their business for more than five months, is the issue that presents itself as a problem for their business. In addition, other businesses began to respond to the pandemic with innovative technologies and marketing opportunities. These businesses were able to adapt to changes that helped them grow their sales and market by integrating online tools, which our client did not use to their full potential, resulting in a decline in sales and a lack of customer reach.</w:t>
-      </w:r>
-    </w:p>
-    <w:p>
-      <w:pPr>
-        <w:spacing w:line="480" w:lineRule="auto"/>
-        <w:ind w:left="720" w:firstLine="720"/>
-        <w:jc w:val="both"/>
-        <w:rPr>
-          <w:rFonts w:eastAsiaTheme="minorEastAsia"/>
-          <w:color w:val="000000" w:themeColor="text1"/>
-        </w:rPr>
-      </w:pPr>
-      <w:r>
-        <w:rPr>
-          <w:rFonts w:eastAsiaTheme="minorEastAsia"/>
-          <w:color w:val="000000" w:themeColor="text1"/>
-        </w:rPr>
-        <w:t xml:space="preserve">The project was created to address the issue in their current business process. Their business process consists of manual methods in terms of taking orders, monitoring inventory and </w:t>
-      </w:r>
-      <w:r>
-        <w:rPr>
-          <w:rFonts w:eastAsiaTheme="minorEastAsia"/>
-          <w:color w:val="000000" w:themeColor="text1"/>
-        </w:rPr>
-        <w:t>recording</w:t>
-      </w:r>
-      <w:r>
-        <w:rPr>
-          <w:rFonts w:eastAsiaTheme="minorEastAsia"/>
-          <w:color w:val="000000" w:themeColor="text1"/>
-        </w:rPr>
-        <w:t xml:space="preserve"> sales. This may be a common </w:t>
-      </w:r>
-      <w:r>
-        <w:rPr>
-          <w:rFonts w:eastAsiaTheme="minorEastAsia"/>
-          <w:color w:val="000000" w:themeColor="text1"/>
-        </w:rPr>
-        <w:t>problem,</w:t>
-      </w:r>
-      <w:r>
-        <w:rPr>
-          <w:rFonts w:eastAsiaTheme="minorEastAsia"/>
-          <w:color w:val="000000" w:themeColor="text1"/>
-        </w:rPr>
-        <w:t xml:space="preserve"> especially now after the pandemic as most businesses adapted to new methods incorporating the use of technology for their benefit. For this reason, the Villamin Wood and Ironworks company is looking to address those problems in order to innovate and improve their business.</w:t>
-      </w:r>
-    </w:p>
-    <w:p>
-      <w:pPr>
-        <w:spacing w:line="480" w:lineRule="auto"/>
-        <w:rPr>
-          <w:rFonts w:eastAsiaTheme="minorEastAsia"/>
-          <w:color w:val="000000" w:themeColor="text1"/>
-        </w:rPr>
-      </w:pPr>
-      <w:bookmarkStart w:id="1" w:name="_Toc332112080"/>
-    </w:p>
-    <w:p>
-      <w:pPr>
-        <w:spacing w:line="480" w:lineRule="auto"/>
-        <w:rPr>
-          <w:rFonts w:eastAsiaTheme="minorEastAsia"/>
-          <w:color w:val="000000" w:themeColor="text1"/>
-        </w:rPr>
-      </w:pPr>
-      <w:r>
-        <w:rPr>
-          <w:b/>
-          <w:sz w:val="32"/>
-          <w:szCs w:val="32"/>
-        </w:rPr>
-        <w:t>Anticipated Outcomes</w:t>
-      </w:r>
-      <w:bookmarkEnd w:id="1"/>
-    </w:p>
-    <w:p>
-      <w:pPr>
-        <w:spacing w:line="480" w:lineRule="auto"/>
-        <w:ind w:left="810" w:firstLine="630"/>
-      </w:pPr>
-      <w:r>
-        <w:t>Once the project has been implemented</w:t>
-      </w:r>
-      <w:r>
-        <w:t xml:space="preserve">, this </w:t>
-      </w:r>
-      <w:r>
-        <w:t>will lead</w:t>
-      </w:r>
-      <w:r>
-        <w:t xml:space="preserve"> to more customer interaction with their business as the online store will add credibility and improve the customer’s online experience and it will also lead into more s</w:t>
-      </w:r>
-      <w:r>
-        <w:t xml:space="preserve">ales as more orders can be processed at a time with the help of the ordering system. </w:t>
-      </w:r>
-    </w:p>
-    <w:p>
-      <w:pPr>
-        <w:spacing w:line="480" w:lineRule="auto"/>
-        <w:ind w:left="810"/>
-      </w:pPr>
-    </w:p>
-    <w:p>
-      <w:pPr>
-        <w:spacing w:line="480" w:lineRule="auto"/>
-        <w:ind w:left="810"/>
-        <w:jc w:val="both"/>
-        <w:rPr>
           <w:color w:val="FF0000"/>
         </w:rPr>
       </w:pPr>
       <w:r>
+        <w:lastRenderedPageBreak/>
         <w:t>The client will manage and monitor the project's final state, which will run smoothly as they continue to incorporate their products online and meet customer needs faster and more conveniently.</w:t>
       </w:r>
     </w:p>
@@ -2744,13 +2774,13 @@
         <w:rPr>
           <w:rFonts w:ascii="Calibri" w:eastAsia="Calibri" w:hAnsi="Calibri" w:cs="Calibri"/>
         </w:rPr>
-        <w:t>ith the use of mobile devices or web browsers, customers will be able to quickly access well-organized item listings, increasing convenience for both companies and co</w:t>
+        <w:t xml:space="preserve">ith the use of mobile devices or web browsers, customers will be able to quickly access well-organized item listings, increasing convenience for both companies and </w:t>
       </w:r>
       <w:r>
         <w:rPr>
           <w:rFonts w:ascii="Calibri" w:eastAsia="Calibri" w:hAnsi="Calibri" w:cs="Calibri"/>
         </w:rPr>
-        <w:t>stumers</w:t>
+        <w:t>customers</w:t>
       </w:r>
       <w:r>
         <w:rPr>
@@ -2943,17 +2973,17 @@
         <w:t xml:space="preserve"> an easy </w:t>
       </w:r>
       <w:r>
-        <w:t xml:space="preserve">transaction for the </w:t>
+        <w:t>transaction for the products or items</w:t>
+      </w:r>
+      <w:r>
+        <w:t xml:space="preserve">, this will help Villamin Wood and Iron Works </w:t>
+      </w:r>
+      <w:r>
+        <w:t xml:space="preserve">gain more customers and </w:t>
       </w:r>
       <w:r>
         <w:lastRenderedPageBreak/>
-        <w:t>products or items</w:t>
-      </w:r>
-      <w:r>
-        <w:t xml:space="preserve">, this will help Villamin Wood and Iron Works </w:t>
-      </w:r>
-      <w:r>
-        <w:t xml:space="preserve">gain more customers and increase their sales </w:t>
+        <w:t xml:space="preserve">increase their sales </w:t>
       </w:r>
       <w:r>
         <w:t xml:space="preserve">continuously without errors or problems. </w:t>
@@ -3148,15 +3178,15 @@
             <w:vAlign w:val="center"/>
           </w:tcPr>
           <w:p>
-            <w:pPr>
-              <w:jc w:val="both"/>
-            </w:pPr>
+            <w:r>
+              <w:t>Tracking, evaluating, and recommending actions to fix or strengthen a company's end products to fulfill defined quality requirements.</w:t>
+            </w:r>
           </w:p>
         </w:tc>
       </w:tr>
       <w:tr>
         <w:trPr>
-          <w:trHeight w:val="2114"/>
+          <w:trHeight w:val="2223"/>
         </w:trPr>
         <w:tc>
           <w:tcPr>
@@ -3192,15 +3222,15 @@
             <w:vAlign w:val="center"/>
           </w:tcPr>
           <w:p>
-            <w:pPr>
-              <w:jc w:val="both"/>
-            </w:pPr>
+            <w:r>
+              <w:t>Accountable of developing testing scenarios regarding software accessibility, conducting these evaluations, and providing feedback to the development team on the effectiveness and errors.</w:t>
+            </w:r>
           </w:p>
         </w:tc>
       </w:tr>
       <w:tr>
         <w:trPr>
-          <w:trHeight w:val="1155"/>
+          <w:trHeight w:val="1361"/>
         </w:trPr>
         <w:tc>
           <w:tcPr>
@@ -3239,13 +3269,16 @@
             <w:vAlign w:val="center"/>
           </w:tcPr>
           <w:p>
-            <w:pPr>
-              <w:jc w:val="both"/>
-            </w:pPr>
+            <w:r>
+              <w:t>Primary point of contact on behalf of the client to identify product specifications for the development team.</w:t>
+            </w:r>
           </w:p>
         </w:tc>
       </w:tr>
       <w:tr>
+        <w:trPr>
+          <w:trHeight w:val="1052"/>
+        </w:trPr>
         <w:tc>
           <w:tcPr>
             <w:tcW w:w="2605" w:type="dxa"/>
@@ -3280,36 +3313,22 @@
         <w:tc>
           <w:tcPr>
             <w:tcW w:w="3415" w:type="dxa"/>
+            <w:vAlign w:val="center"/>
           </w:tcPr>
           <w:p>
-            <w:pPr>
-              <w:jc w:val="both"/>
-            </w:pPr>
-            <w:r>
-              <w:t xml:space="preserve">Works closely with the stakeholder and team leader. </w:t>
-            </w:r>
-            <w:r>
-              <w:t xml:space="preserve">In charge of </w:t>
-            </w:r>
-            <w:r>
-              <w:t xml:space="preserve">developing </w:t>
-            </w:r>
-            <w:r>
-              <w:t xml:space="preserve">and implementing </w:t>
-            </w:r>
-            <w:r>
-              <w:t xml:space="preserve">the </w:t>
-            </w:r>
-            <w:r>
-              <w:t>project</w:t>
-            </w:r>
-            <w:r>
-              <w:t>.</w:t>
+            <w:r>
+              <w:t>P</w:t>
+            </w:r>
+            <w:r>
+              <w:t>roducing, programming, implementing, and overseeing software systems.</w:t>
             </w:r>
           </w:p>
         </w:tc>
       </w:tr>
       <w:tr>
+        <w:trPr>
+          <w:trHeight w:val="2258"/>
+        </w:trPr>
         <w:tc>
           <w:tcPr>
             <w:tcW w:w="2605" w:type="dxa"/>
@@ -3341,11 +3360,12 @@
         <w:tc>
           <w:tcPr>
             <w:tcW w:w="3415" w:type="dxa"/>
+            <w:vAlign w:val="center"/>
           </w:tcPr>
           <w:p>
-            <w:pPr>
-              <w:jc w:val="both"/>
-            </w:pPr>
+            <w:r>
+              <w:t>Responsible for the overall success of the project, involving assigning the project manager as well as a group; establishing success criteria, and guaranteeing the project's accomplishment.</w:t>
+            </w:r>
           </w:p>
         </w:tc>
       </w:tr>
@@ -3415,6 +3435,7 @@
           <w:sz w:val="24"/>
           <w:szCs w:val="24"/>
         </w:rPr>
+        <w:lastRenderedPageBreak/>
         <w:t>Pro</w:t>
       </w:r>
       <w:bookmarkEnd w:id="8"/>
@@ -3437,11 +3458,7 @@
         <w:jc w:val="both"/>
       </w:pPr>
       <w:r>
-        <w:t xml:space="preserve">The project’s business client, Villamin Wood, and Iron Works, owned by Mr. Manuel Villamin Jr., is a manufacturing enterprise where products are made to order. The </w:t>
-      </w:r>
-      <w:r>
-        <w:lastRenderedPageBreak/>
-        <w:t xml:space="preserve">company has been operational since 1983, in its span, the company’s estimated profit is 600,000 per year. The problem started when the lockdown happened due to the pandemic, which the company did not anticipate that their profit would decrease by 30%. Since then, they started to use and create their own Facebook page to help increase their clientele. </w:t>
+        <w:t xml:space="preserve">The project’s business client, Villamin Wood, and Iron Works, owned by Mr. Manuel Villamin Jr., is a manufacturing enterprise where products are made to order. The company has been operational since 1983, in its span, the company’s estimated profit is 600,000 per year. The problem started when the lockdown happened due to the pandemic, which the company did not anticipate that their profit would decrease by 30%. Since then, they started to use and create their own Facebook page to help increase their clientele. </w:t>
       </w:r>
     </w:p>
     <w:p>
@@ -3668,6 +3685,7 @@
         <w:spacing w:line="480" w:lineRule="auto"/>
       </w:pPr>
       <w:r>
+        <w:lastRenderedPageBreak/>
         <w:t>Managing the System’s Database</w:t>
       </w:r>
       <w:r>
@@ -3721,7 +3739,6 @@
           <w:sz w:val="24"/>
           <w:szCs w:val="24"/>
         </w:rPr>
-        <w:lastRenderedPageBreak/>
         <w:t>Technology Migration</w:t>
       </w:r>
       <w:bookmarkEnd w:id="15"/>
@@ -3792,7 +3809,19 @@
         <w:rPr>
           <w:color w:val="000000" w:themeColor="text1"/>
         </w:rPr>
-        <w:t xml:space="preserve"> that has </w:t>
+        <w:t xml:space="preserve"> that </w:t>
+      </w:r>
+      <w:r>
+        <w:rPr>
+          <w:color w:val="000000" w:themeColor="text1"/>
+        </w:rPr>
+        <w:t>have</w:t>
+      </w:r>
+      <w:r>
+        <w:rPr>
+          <w:color w:val="000000" w:themeColor="text1"/>
+        </w:rPr>
+        <w:t xml:space="preserve"> </w:t>
       </w:r>
       <w:r>
         <w:rPr>
@@ -3946,7 +3975,21 @@
           <w:rFonts w:eastAsiaTheme="minorEastAsia"/>
           <w:color w:val="000000" w:themeColor="text1"/>
         </w:rPr>
-        <w:t xml:space="preserve">As the project progresses there will be a list of project assumptions, constraints and milestones along the </w:t>
+        <w:t xml:space="preserve">As the project progresses there will be a list of project assumptions, </w:t>
+      </w:r>
+      <w:r>
+        <w:rPr>
+          <w:rFonts w:eastAsiaTheme="minorEastAsia"/>
+          <w:color w:val="000000" w:themeColor="text1"/>
+        </w:rPr>
+        <w:t>constraints,</w:t>
+      </w:r>
+      <w:r>
+        <w:rPr>
+          <w:rFonts w:eastAsiaTheme="minorEastAsia"/>
+          <w:color w:val="000000" w:themeColor="text1"/>
+        </w:rPr>
+        <w:t xml:space="preserve"> and milestones along the </w:t>
       </w:r>
       <w:r>
         <w:rPr>
@@ -3986,6 +4029,7 @@
           <w:sz w:val="24"/>
           <w:szCs w:val="24"/>
         </w:rPr>
+        <w:lastRenderedPageBreak/>
         <w:t xml:space="preserve">Project </w:t>
       </w:r>
       <w:bookmarkEnd w:id="19"/>
@@ -4016,7 +4060,6 @@
           <w:rFonts w:eastAsiaTheme="minorEastAsia"/>
           <w:color w:val="000000" w:themeColor="text1"/>
         </w:rPr>
-        <w:lastRenderedPageBreak/>
         <w:t>The project</w:t>
       </w:r>
       <w:r>
@@ -4608,17 +4651,8 @@
       <w:r>
         <w:t xml:space="preserve"> evaluation to gauge the project's effectiveness and efficiency.</w:t>
       </w:r>
-    </w:p>
-    <w:p>
-      <w:pPr>
-        <w:pStyle w:val="Heading2"/>
-        <w:spacing w:before="0" w:line="240" w:lineRule="atLeast"/>
-        <w:ind w:left="810"/>
-        <w:jc w:val="both"/>
-      </w:pPr>
       <w:bookmarkStart w:id="26" w:name="_Toc332112092"/>
     </w:p>
-    <w:p/>
     <w:p/>
     <w:p>
       <w:pPr>
@@ -4986,9 +5020,6 @@
                 <w:rFonts w:eastAsia="Arial"/>
               </w:rPr>
             </w:pPr>
-            <w:r>
-              <w:t>MVC Infographic</w:t>
-            </w:r>
           </w:p>
         </w:tc>
         <w:tc>
@@ -5002,9 +5033,6 @@
                 <w:rFonts w:eastAsia="Arial"/>
               </w:rPr>
             </w:pPr>
-            <w:r>
-              <w:t>September 25, 2022</w:t>
-            </w:r>
           </w:p>
         </w:tc>
       </w:tr>
@@ -5023,9 +5051,6 @@
                 <w:rFonts w:eastAsia="Arial"/>
               </w:rPr>
             </w:pPr>
-            <w:r>
-              <w:t xml:space="preserve">Project Charter Plan </w:t>
-            </w:r>
           </w:p>
         </w:tc>
         <w:tc>
@@ -5039,9 +5064,6 @@
                 <w:rFonts w:eastAsia="Arial"/>
               </w:rPr>
             </w:pPr>
-            <w:r>
-              <w:t>January 1, 2023</w:t>
-            </w:r>
           </w:p>
         </w:tc>
       </w:tr>
@@ -5060,9 +5082,6 @@
                 <w:rFonts w:eastAsia="Arial"/>
               </w:rPr>
             </w:pPr>
-            <w:r>
-              <w:t>Statement of Work</w:t>
-            </w:r>
           </w:p>
         </w:tc>
         <w:tc>
@@ -5076,9 +5095,6 @@
                 <w:rFonts w:eastAsia="Arial"/>
               </w:rPr>
             </w:pPr>
-            <w:r>
-              <w:t>January 24, 2023</w:t>
-            </w:r>
           </w:p>
         </w:tc>
       </w:tr>
@@ -5097,9 +5113,6 @@
                 <w:rFonts w:eastAsia="Arial"/>
               </w:rPr>
             </w:pPr>
-            <w:r>
-              <w:t>Project Vision and Scope</w:t>
-            </w:r>
           </w:p>
         </w:tc>
         <w:tc>
@@ -5113,9 +5126,6 @@
                 <w:rFonts w:eastAsia="Arial"/>
               </w:rPr>
             </w:pPr>
-            <w:r>
-              <w:t>January 19, 2023</w:t>
-            </w:r>
           </w:p>
         </w:tc>
       </w:tr>
@@ -5134,9 +5144,6 @@
                 <w:rFonts w:eastAsia="Arial"/>
               </w:rPr>
             </w:pPr>
-            <w:r>
-              <w:t xml:space="preserve">Activity List </w:t>
-            </w:r>
           </w:p>
         </w:tc>
         <w:tc>
@@ -5150,12 +5157,6 @@
                 <w:rFonts w:eastAsia="Arial"/>
               </w:rPr>
             </w:pPr>
-            <w:r>
-              <w:t>February 23, 202</w:t>
-            </w:r>
-            <w:r>
-              <w:t>3</w:t>
-            </w:r>
           </w:p>
         </w:tc>
       </w:tr>
@@ -5174,10 +5175,6 @@
                 <w:rFonts w:eastAsia="Arial"/>
               </w:rPr>
             </w:pPr>
-            <w:r>
-              <w:lastRenderedPageBreak/>
-              <w:t>Work Breakdown Structure</w:t>
-            </w:r>
           </w:p>
         </w:tc>
         <w:tc>
@@ -5191,9 +5188,6 @@
                 <w:rFonts w:eastAsia="Arial"/>
               </w:rPr>
             </w:pPr>
-            <w:r>
-              <w:t>May 3, 2023</w:t>
-            </w:r>
           </w:p>
         </w:tc>
       </w:tr>
@@ -5212,9 +5206,6 @@
                 <w:rFonts w:eastAsia="Arial"/>
               </w:rPr>
             </w:pPr>
-            <w:r>
-              <w:t>Quality Management Plan</w:t>
-            </w:r>
           </w:p>
         </w:tc>
         <w:tc>
@@ -5228,9 +5219,6 @@
                 <w:rFonts w:eastAsia="Arial"/>
               </w:rPr>
             </w:pPr>
-            <w:r>
-              <w:t>February 15, 2023</w:t>
-            </w:r>
           </w:p>
         </w:tc>
       </w:tr>
@@ -5243,22 +5231,14 @@
             <w:tcW w:w="4675" w:type="dxa"/>
             <w:vAlign w:val="center"/>
           </w:tcPr>
-          <w:p>
-            <w:r>
-              <w:t>User Project Review</w:t>
-            </w:r>
-          </w:p>
+          <w:p/>
         </w:tc>
         <w:tc>
           <w:tcPr>
             <w:tcW w:w="4675" w:type="dxa"/>
             <w:vAlign w:val="center"/>
           </w:tcPr>
-          <w:p>
-            <w:r>
-              <w:t>February 13, 2023</w:t>
-            </w:r>
-          </w:p>
+          <w:p/>
         </w:tc>
       </w:tr>
       <w:tr>
@@ -5270,22 +5250,14 @@
             <w:tcW w:w="4675" w:type="dxa"/>
             <w:vAlign w:val="center"/>
           </w:tcPr>
-          <w:p>
-            <w:r>
-              <w:t>Test Case</w:t>
-            </w:r>
-          </w:p>
+          <w:p/>
         </w:tc>
         <w:tc>
           <w:tcPr>
             <w:tcW w:w="4675" w:type="dxa"/>
             <w:vAlign w:val="center"/>
           </w:tcPr>
-          <w:p>
-            <w:r>
-              <w:t>February 13, 2023</w:t>
-            </w:r>
-          </w:p>
+          <w:p/>
         </w:tc>
       </w:tr>
       <w:tr>
@@ -5297,22 +5269,14 @@
             <w:tcW w:w="4675" w:type="dxa"/>
             <w:vAlign w:val="center"/>
           </w:tcPr>
-          <w:p>
-            <w:r>
-              <w:t>Quality Management Plan</w:t>
-            </w:r>
-          </w:p>
+          <w:p/>
         </w:tc>
         <w:tc>
           <w:tcPr>
             <w:tcW w:w="4675" w:type="dxa"/>
             <w:vAlign w:val="center"/>
           </w:tcPr>
-          <w:p>
-            <w:r>
-              <w:t>February 15, 2023</w:t>
-            </w:r>
-          </w:p>
+          <w:p/>
         </w:tc>
       </w:tr>
       <w:tr>
@@ -5324,22 +5288,14 @@
             <w:tcW w:w="4675" w:type="dxa"/>
             <w:vAlign w:val="center"/>
           </w:tcPr>
-          <w:p>
-            <w:r>
-              <w:t>Software Requirement Specification</w:t>
-            </w:r>
-          </w:p>
+          <w:p/>
         </w:tc>
         <w:tc>
           <w:tcPr>
             <w:tcW w:w="4675" w:type="dxa"/>
             <w:vAlign w:val="center"/>
           </w:tcPr>
-          <w:p>
-            <w:r>
-              <w:t>February 17, 2023</w:t>
-            </w:r>
-          </w:p>
+          <w:p/>
         </w:tc>
       </w:tr>
       <w:tr>
@@ -5351,22 +5307,14 @@
             <w:tcW w:w="4675" w:type="dxa"/>
             <w:vAlign w:val="center"/>
           </w:tcPr>
-          <w:p>
-            <w:r>
-              <w:t>Business Case</w:t>
-            </w:r>
-          </w:p>
+          <w:p/>
         </w:tc>
         <w:tc>
           <w:tcPr>
             <w:tcW w:w="4675" w:type="dxa"/>
             <w:vAlign w:val="center"/>
           </w:tcPr>
-          <w:p>
-            <w:r>
-              <w:t>April 13, 2023</w:t>
-            </w:r>
-          </w:p>
+          <w:p/>
         </w:tc>
       </w:tr>
       <w:tr>
@@ -5378,22 +5326,14 @@
             <w:tcW w:w="4675" w:type="dxa"/>
             <w:vAlign w:val="center"/>
           </w:tcPr>
-          <w:p>
-            <w:r>
-              <w:t>Stakeholder Analysis</w:t>
-            </w:r>
-          </w:p>
+          <w:p/>
         </w:tc>
         <w:tc>
           <w:tcPr>
             <w:tcW w:w="4675" w:type="dxa"/>
             <w:vAlign w:val="center"/>
           </w:tcPr>
-          <w:p>
-            <w:r>
-              <w:t>April 13, 2023</w:t>
-            </w:r>
-          </w:p>
+          <w:p/>
         </w:tc>
       </w:tr>
       <w:tr>
@@ -5405,22 +5345,14 @@
             <w:tcW w:w="4675" w:type="dxa"/>
             <w:vAlign w:val="center"/>
           </w:tcPr>
-          <w:p>
-            <w:r>
-              <w:t xml:space="preserve">Stakeholder Management Strategy </w:t>
-            </w:r>
-          </w:p>
+          <w:p/>
         </w:tc>
         <w:tc>
           <w:tcPr>
             <w:tcW w:w="4675" w:type="dxa"/>
             <w:vAlign w:val="center"/>
           </w:tcPr>
-          <w:p>
-            <w:r>
-              <w:t>April 13, 2023</w:t>
-            </w:r>
-          </w:p>
+          <w:p/>
         </w:tc>
       </w:tr>
       <w:tr>
@@ -5432,22 +5364,14 @@
             <w:tcW w:w="4675" w:type="dxa"/>
             <w:vAlign w:val="center"/>
           </w:tcPr>
-          <w:p>
-            <w:r>
-              <w:t>Cost Management Plan</w:t>
-            </w:r>
-          </w:p>
+          <w:p/>
         </w:tc>
         <w:tc>
           <w:tcPr>
             <w:tcW w:w="4675" w:type="dxa"/>
             <w:vAlign w:val="center"/>
           </w:tcPr>
-          <w:p>
-            <w:r>
-              <w:t>May 3, 2023</w:t>
-            </w:r>
-          </w:p>
+          <w:p/>
         </w:tc>
       </w:tr>
       <w:tr>
@@ -5459,22 +5383,14 @@
             <w:tcW w:w="4675" w:type="dxa"/>
             <w:vAlign w:val="center"/>
           </w:tcPr>
-          <w:p>
-            <w:r>
-              <w:t>Schedule Management Plan</w:t>
-            </w:r>
-          </w:p>
+          <w:p/>
         </w:tc>
         <w:tc>
           <w:tcPr>
             <w:tcW w:w="4675" w:type="dxa"/>
             <w:vAlign w:val="center"/>
           </w:tcPr>
-          <w:p>
-            <w:r>
-              <w:t>May 3, 2023</w:t>
-            </w:r>
-          </w:p>
+          <w:p/>
         </w:tc>
       </w:tr>
       <w:tr>
@@ -5486,22 +5402,14 @@
             <w:tcW w:w="4675" w:type="dxa"/>
             <w:vAlign w:val="center"/>
           </w:tcPr>
-          <w:p>
-            <w:r>
-              <w:t>Scope Management Plan</w:t>
-            </w:r>
-          </w:p>
+          <w:p/>
         </w:tc>
         <w:tc>
           <w:tcPr>
             <w:tcW w:w="4675" w:type="dxa"/>
             <w:vAlign w:val="center"/>
           </w:tcPr>
-          <w:p>
-            <w:r>
-              <w:t>May 3, 2023</w:t>
-            </w:r>
-          </w:p>
+          <w:p/>
         </w:tc>
       </w:tr>
       <w:tr>
@@ -5513,22 +5421,14 @@
             <w:tcW w:w="4675" w:type="dxa"/>
             <w:vAlign w:val="center"/>
           </w:tcPr>
-          <w:p>
-            <w:r>
-              <w:t>Work Package Solution</w:t>
-            </w:r>
-          </w:p>
+          <w:p/>
         </w:tc>
         <w:tc>
           <w:tcPr>
             <w:tcW w:w="4675" w:type="dxa"/>
             <w:vAlign w:val="center"/>
           </w:tcPr>
-          <w:p>
-            <w:r>
-              <w:t>May 3, 2023</w:t>
-            </w:r>
-          </w:p>
+          <w:p/>
         </w:tc>
       </w:tr>
     </w:tbl>
@@ -6368,7 +6268,7 @@
 </file>
 
 <file path=word/endnotes.xml><?xml version="1.0" encoding="utf-8"?>
-<w:endnotes xmlns:wpc="http://schemas.microsoft.com/office/word/2010/wordprocessingCanvas" xmlns:cx="http://schemas.microsoft.com/office/drawing/2014/chartex" xmlns:cx1="http://schemas.microsoft.com/office/drawing/2015/9/8/chartex" xmlns:cx2="http://schemas.microsoft.com/office/drawing/2015/10/21/chartex" xmlns:cx3="http://schemas.microsoft.com/office/drawing/2016/5/9/chartex" xmlns:cx4="http://schemas.microsoft.com/office/drawing/2016/5/10/chartex" xmlns:cx5="http://schemas.microsoft.com/office/drawing/2016/5/11/chartex" xmlns:cx6="http://schemas.microsoft.com/office/drawing/2016/5/12/chartex" xmlns:cx7="http://schemas.microsoft.com/office/drawing/2016/5/13/chartex" xmlns:cx8="http://schemas.microsoft.com/office/drawing/2016/5/14/chartex" xmlns:mc="http://schemas.openxmlformats.org/markup-compatibility/2006" xmlns:aink="http://schemas.microsoft.com/office/drawing/2016/ink" xmlns:am3d="http://schemas.microsoft.com/office/drawing/2017/model3d" xmlns:o="urn:schemas-microsoft-com:office:office" xmlns:oel="http://schemas.microsoft.com/office/2019/extlst" xmlns:r="http://schemas.openxmlformats.org/officeDocument/2006/relationships" xmlns:m="http://schemas.openxmlformats.org/officeDocument/2006/math" xmlns:v="urn:schemas-microsoft-com:vml" xmlns:wp14="http://schemas.microsoft.com/office/word/2010/wordprocessingDrawing" xmlns:wp="http://schemas.openxmlformats.org/drawingml/2006/wordprocessingDrawing" xmlns:w10="urn:schemas-microsoft-com:office:word" xmlns:w="http://schemas.openxmlformats.org/wordprocessingml/2006/main" xmlns:w14="http://schemas.microsoft.com/office/word/2010/wordml" xmlns:w15="http://schemas.microsoft.com/office/word/2012/wordml" xmlns:w16cex="http://schemas.microsoft.com/office/word/2018/wordml/cex" xmlns:w16cid="http://schemas.microsoft.com/office/word/2016/wordml/cid" xmlns:w16="http://schemas.microsoft.com/office/word/2018/wordml" xmlns:w16du="http://schemas.microsoft.com/office/word/2023/wordml/word16du" xmlns:w16sdtdh="http://schemas.microsoft.com/office/word/2020/wordml/sdtdatahash" xmlns:w16se="http://schemas.microsoft.com/office/word/2015/wordml/symex" xmlns:wpg="http://schemas.microsoft.com/office/word/2010/wordprocessingGroup" xmlns:wpi="http://schemas.microsoft.com/office/word/2010/wordprocessingInk" xmlns:wne="http://schemas.microsoft.com/office/word/2006/wordml" xmlns:wps="http://schemas.microsoft.com/office/word/2010/wordprocessingShape" mc:Ignorable="w14 w15 w16se w16cid w16 w16cex w16sdtdh wp14">
+<w:endnotes xmlns:wpc="http://schemas.microsoft.com/office/word/2010/wordprocessingCanvas" xmlns:cx="http://schemas.microsoft.com/office/drawing/2014/chartex" xmlns:cx1="http://schemas.microsoft.com/office/drawing/2015/9/8/chartex" xmlns:cx2="http://schemas.microsoft.com/office/drawing/2015/10/21/chartex" xmlns:cx3="http://schemas.microsoft.com/office/drawing/2016/5/9/chartex" xmlns:cx4="http://schemas.microsoft.com/office/drawing/2016/5/10/chartex" xmlns:cx5="http://schemas.microsoft.com/office/drawing/2016/5/11/chartex" xmlns:cx6="http://schemas.microsoft.com/office/drawing/2016/5/12/chartex" xmlns:cx7="http://schemas.microsoft.com/office/drawing/2016/5/13/chartex" xmlns:cx8="http://schemas.microsoft.com/office/drawing/2016/5/14/chartex" xmlns:mc="http://schemas.openxmlformats.org/markup-compatibility/2006" xmlns:aink="http://schemas.microsoft.com/office/drawing/2016/ink" xmlns:am3d="http://schemas.microsoft.com/office/drawing/2017/model3d" xmlns:o="urn:schemas-microsoft-com:office:office" xmlns:oel="http://schemas.microsoft.com/office/2019/extlst" xmlns:r="http://schemas.openxmlformats.org/officeDocument/2006/relationships" xmlns:m="http://schemas.openxmlformats.org/officeDocument/2006/math" xmlns:v="urn:schemas-microsoft-com:vml" xmlns:wp14="http://schemas.microsoft.com/office/word/2010/wordprocessingDrawing" xmlns:wp="http://schemas.openxmlformats.org/drawingml/2006/wordprocessingDrawing" xmlns:w10="urn:schemas-microsoft-com:office:word" xmlns:w="http://schemas.openxmlformats.org/wordprocessingml/2006/main" xmlns:w14="http://schemas.microsoft.com/office/word/2010/wordml" xmlns:w15="http://schemas.microsoft.com/office/word/2012/wordml" xmlns:w16cex="http://schemas.microsoft.com/office/word/2018/wordml/cex" xmlns:w16cid="http://schemas.microsoft.com/office/word/2016/wordml/cid" xmlns:w16="http://schemas.microsoft.com/office/word/2018/wordml" xmlns:w16sdtdh="http://schemas.microsoft.com/office/word/2020/wordml/sdtdatahash" xmlns:w16se="http://schemas.microsoft.com/office/word/2015/wordml/symex" xmlns:wpg="http://schemas.microsoft.com/office/word/2010/wordprocessingGroup" xmlns:wpi="http://schemas.microsoft.com/office/word/2010/wordprocessingInk" xmlns:wne="http://schemas.microsoft.com/office/word/2006/wordml" xmlns:wps="http://schemas.microsoft.com/office/word/2010/wordprocessingShape" mc:Ignorable="w14 w15 w16se w16cid w16 w16cex w16sdtdh wp14">
   <w:endnote w:type="separator" w:id="-1">
     <w:p>
       <w:r>
@@ -6390,7 +6290,7 @@
 </file>
 
 <file path=word/footer1.xml><?xml version="1.0" encoding="utf-8"?>
-<w:ftr xmlns:wpc="http://schemas.microsoft.com/office/word/2010/wordprocessingCanvas" xmlns:cx="http://schemas.microsoft.com/office/drawing/2014/chartex" xmlns:cx1="http://schemas.microsoft.com/office/drawing/2015/9/8/chartex" xmlns:cx2="http://schemas.microsoft.com/office/drawing/2015/10/21/chartex" xmlns:cx3="http://schemas.microsoft.com/office/drawing/2016/5/9/chartex" xmlns:cx4="http://schemas.microsoft.com/office/drawing/2016/5/10/chartex" xmlns:cx5="http://schemas.microsoft.com/office/drawing/2016/5/11/chartex" xmlns:cx6="http://schemas.microsoft.com/office/drawing/2016/5/12/chartex" xmlns:cx7="http://schemas.microsoft.com/office/drawing/2016/5/13/chartex" xmlns:cx8="http://schemas.microsoft.com/office/drawing/2016/5/14/chartex" xmlns:mc="http://schemas.openxmlformats.org/markup-compatibility/2006" xmlns:aink="http://schemas.microsoft.com/office/drawing/2016/ink" xmlns:am3d="http://schemas.microsoft.com/office/drawing/2017/model3d" xmlns:o="urn:schemas-microsoft-com:office:office" xmlns:oel="http://schemas.microsoft.com/office/2019/extlst" xmlns:r="http://schemas.openxmlformats.org/officeDocument/2006/relationships" xmlns:m="http://schemas.openxmlformats.org/officeDocument/2006/math" xmlns:v="urn:schemas-microsoft-com:vml" xmlns:wp14="http://schemas.microsoft.com/office/word/2010/wordprocessingDrawing" xmlns:wp="http://schemas.openxmlformats.org/drawingml/2006/wordprocessingDrawing" xmlns:w10="urn:schemas-microsoft-com:office:word" xmlns:w="http://schemas.openxmlformats.org/wordprocessingml/2006/main" xmlns:w14="http://schemas.microsoft.com/office/word/2010/wordml" xmlns:w15="http://schemas.microsoft.com/office/word/2012/wordml" xmlns:w16cex="http://schemas.microsoft.com/office/word/2018/wordml/cex" xmlns:w16cid="http://schemas.microsoft.com/office/word/2016/wordml/cid" xmlns:w16="http://schemas.microsoft.com/office/word/2018/wordml" xmlns:w16du="http://schemas.microsoft.com/office/word/2023/wordml/word16du" xmlns:w16sdtdh="http://schemas.microsoft.com/office/word/2020/wordml/sdtdatahash" xmlns:w16se="http://schemas.microsoft.com/office/word/2015/wordml/symex" xmlns:wpg="http://schemas.microsoft.com/office/word/2010/wordprocessingGroup" xmlns:wpi="http://schemas.microsoft.com/office/word/2010/wordprocessingInk" xmlns:wne="http://schemas.microsoft.com/office/word/2006/wordml" xmlns:wps="http://schemas.microsoft.com/office/word/2010/wordprocessingShape" mc:Ignorable="w14 w15 w16se w16cid w16 w16cex w16sdtdh wp14">
+<w:ftr xmlns:wpc="http://schemas.microsoft.com/office/word/2010/wordprocessingCanvas" xmlns:cx="http://schemas.microsoft.com/office/drawing/2014/chartex" xmlns:cx1="http://schemas.microsoft.com/office/drawing/2015/9/8/chartex" xmlns:cx2="http://schemas.microsoft.com/office/drawing/2015/10/21/chartex" xmlns:cx3="http://schemas.microsoft.com/office/drawing/2016/5/9/chartex" xmlns:cx4="http://schemas.microsoft.com/office/drawing/2016/5/10/chartex" xmlns:cx5="http://schemas.microsoft.com/office/drawing/2016/5/11/chartex" xmlns:cx6="http://schemas.microsoft.com/office/drawing/2016/5/12/chartex" xmlns:cx7="http://schemas.microsoft.com/office/drawing/2016/5/13/chartex" xmlns:cx8="http://schemas.microsoft.com/office/drawing/2016/5/14/chartex" xmlns:mc="http://schemas.openxmlformats.org/markup-compatibility/2006" xmlns:aink="http://schemas.microsoft.com/office/drawing/2016/ink" xmlns:am3d="http://schemas.microsoft.com/office/drawing/2017/model3d" xmlns:o="urn:schemas-microsoft-com:office:office" xmlns:oel="http://schemas.microsoft.com/office/2019/extlst" xmlns:r="http://schemas.openxmlformats.org/officeDocument/2006/relationships" xmlns:m="http://schemas.openxmlformats.org/officeDocument/2006/math" xmlns:v="urn:schemas-microsoft-com:vml" xmlns:wp14="http://schemas.microsoft.com/office/word/2010/wordprocessingDrawing" xmlns:wp="http://schemas.openxmlformats.org/drawingml/2006/wordprocessingDrawing" xmlns:w10="urn:schemas-microsoft-com:office:word" xmlns:w="http://schemas.openxmlformats.org/wordprocessingml/2006/main" xmlns:w14="http://schemas.microsoft.com/office/word/2010/wordml" xmlns:w15="http://schemas.microsoft.com/office/word/2012/wordml" xmlns:w16cex="http://schemas.microsoft.com/office/word/2018/wordml/cex" xmlns:w16cid="http://schemas.microsoft.com/office/word/2016/wordml/cid" xmlns:w16="http://schemas.microsoft.com/office/word/2018/wordml" xmlns:w16sdtdh="http://schemas.microsoft.com/office/word/2020/wordml/sdtdatahash" xmlns:w16se="http://schemas.microsoft.com/office/word/2015/wordml/symex" xmlns:wpg="http://schemas.microsoft.com/office/word/2010/wordprocessingGroup" xmlns:wpi="http://schemas.microsoft.com/office/word/2010/wordprocessingInk" xmlns:wne="http://schemas.microsoft.com/office/word/2006/wordml" xmlns:wps="http://schemas.microsoft.com/office/word/2010/wordprocessingShape" mc:Ignorable="w14 w15 w16se w16cid w16 w16cex w16sdtdh wp14">
   <w:sdt>
     <w:sdtPr>
       <w:id w:val="-822731171"/>
@@ -6532,7 +6432,7 @@
 </file>
 
 <file path=word/footnotes.xml><?xml version="1.0" encoding="utf-8"?>
-<w:footnotes xmlns:wpc="http://schemas.microsoft.com/office/word/2010/wordprocessingCanvas" xmlns:cx="http://schemas.microsoft.com/office/drawing/2014/chartex" xmlns:cx1="http://schemas.microsoft.com/office/drawing/2015/9/8/chartex" xmlns:cx2="http://schemas.microsoft.com/office/drawing/2015/10/21/chartex" xmlns:cx3="http://schemas.microsoft.com/office/drawing/2016/5/9/chartex" xmlns:cx4="http://schemas.microsoft.com/office/drawing/2016/5/10/chartex" xmlns:cx5="http://schemas.microsoft.com/office/drawing/2016/5/11/chartex" xmlns:cx6="http://schemas.microsoft.com/office/drawing/2016/5/12/chartex" xmlns:cx7="http://schemas.microsoft.com/office/drawing/2016/5/13/chartex" xmlns:cx8="http://schemas.microsoft.com/office/drawing/2016/5/14/chartex" xmlns:mc="http://schemas.openxmlformats.org/markup-compatibility/2006" xmlns:aink="http://schemas.microsoft.com/office/drawing/2016/ink" xmlns:am3d="http://schemas.microsoft.com/office/drawing/2017/model3d" xmlns:o="urn:schemas-microsoft-com:office:office" xmlns:oel="http://schemas.microsoft.com/office/2019/extlst" xmlns:r="http://schemas.openxmlformats.org/officeDocument/2006/relationships" xmlns:m="http://schemas.openxmlformats.org/officeDocument/2006/math" xmlns:v="urn:schemas-microsoft-com:vml" xmlns:wp14="http://schemas.microsoft.com/office/word/2010/wordprocessingDrawing" xmlns:wp="http://schemas.openxmlformats.org/drawingml/2006/wordprocessingDrawing" xmlns:w10="urn:schemas-microsoft-com:office:word" xmlns:w="http://schemas.openxmlformats.org/wordprocessingml/2006/main" xmlns:w14="http://schemas.microsoft.com/office/word/2010/wordml" xmlns:w15="http://schemas.microsoft.com/office/word/2012/wordml" xmlns:w16cex="http://schemas.microsoft.com/office/word/2018/wordml/cex" xmlns:w16cid="http://schemas.microsoft.com/office/word/2016/wordml/cid" xmlns:w16="http://schemas.microsoft.com/office/word/2018/wordml" xmlns:w16du="http://schemas.microsoft.com/office/word/2023/wordml/word16du" xmlns:w16sdtdh="http://schemas.microsoft.com/office/word/2020/wordml/sdtdatahash" xmlns:w16se="http://schemas.microsoft.com/office/word/2015/wordml/symex" xmlns:wpg="http://schemas.microsoft.com/office/word/2010/wordprocessingGroup" xmlns:wpi="http://schemas.microsoft.com/office/word/2010/wordprocessingInk" xmlns:wne="http://schemas.microsoft.com/office/word/2006/wordml" xmlns:wps="http://schemas.microsoft.com/office/word/2010/wordprocessingShape" mc:Ignorable="w14 w15 w16se w16cid w16 w16cex w16sdtdh wp14">
+<w:footnotes xmlns:wpc="http://schemas.microsoft.com/office/word/2010/wordprocessingCanvas" xmlns:cx="http://schemas.microsoft.com/office/drawing/2014/chartex" xmlns:cx1="http://schemas.microsoft.com/office/drawing/2015/9/8/chartex" xmlns:cx2="http://schemas.microsoft.com/office/drawing/2015/10/21/chartex" xmlns:cx3="http://schemas.microsoft.com/office/drawing/2016/5/9/chartex" xmlns:cx4="http://schemas.microsoft.com/office/drawing/2016/5/10/chartex" xmlns:cx5="http://schemas.microsoft.com/office/drawing/2016/5/11/chartex" xmlns:cx6="http://schemas.microsoft.com/office/drawing/2016/5/12/chartex" xmlns:cx7="http://schemas.microsoft.com/office/drawing/2016/5/13/chartex" xmlns:cx8="http://schemas.microsoft.com/office/drawing/2016/5/14/chartex" xmlns:mc="http://schemas.openxmlformats.org/markup-compatibility/2006" xmlns:aink="http://schemas.microsoft.com/office/drawing/2016/ink" xmlns:am3d="http://schemas.microsoft.com/office/drawing/2017/model3d" xmlns:o="urn:schemas-microsoft-com:office:office" xmlns:oel="http://schemas.microsoft.com/office/2019/extlst" xmlns:r="http://schemas.openxmlformats.org/officeDocument/2006/relationships" xmlns:m="http://schemas.openxmlformats.org/officeDocument/2006/math" xmlns:v="urn:schemas-microsoft-com:vml" xmlns:wp14="http://schemas.microsoft.com/office/word/2010/wordprocessingDrawing" xmlns:wp="http://schemas.openxmlformats.org/drawingml/2006/wordprocessingDrawing" xmlns:w10="urn:schemas-microsoft-com:office:word" xmlns:w="http://schemas.openxmlformats.org/wordprocessingml/2006/main" xmlns:w14="http://schemas.microsoft.com/office/word/2010/wordml" xmlns:w15="http://schemas.microsoft.com/office/word/2012/wordml" xmlns:w16cex="http://schemas.microsoft.com/office/word/2018/wordml/cex" xmlns:w16cid="http://schemas.microsoft.com/office/word/2016/wordml/cid" xmlns:w16="http://schemas.microsoft.com/office/word/2018/wordml" xmlns:w16sdtdh="http://schemas.microsoft.com/office/word/2020/wordml/sdtdatahash" xmlns:w16se="http://schemas.microsoft.com/office/word/2015/wordml/symex" xmlns:wpg="http://schemas.microsoft.com/office/word/2010/wordprocessingGroup" xmlns:wpi="http://schemas.microsoft.com/office/word/2010/wordprocessingInk" xmlns:wne="http://schemas.microsoft.com/office/word/2006/wordml" xmlns:wps="http://schemas.microsoft.com/office/word/2010/wordprocessingShape" mc:Ignorable="w14 w15 w16se w16cid w16 w16cex w16sdtdh wp14">
   <w:footnote w:type="separator" w:id="-1">
     <w:p>
       <w:r>
@@ -6554,7 +6454,7 @@
 </file>
 
 <file path=word/header1.xml><?xml version="1.0" encoding="utf-8"?>
-<w:hdr xmlns:wpc="http://schemas.microsoft.com/office/word/2010/wordprocessingCanvas" xmlns:cx="http://schemas.microsoft.com/office/drawing/2014/chartex" xmlns:cx1="http://schemas.microsoft.com/office/drawing/2015/9/8/chartex" xmlns:cx2="http://schemas.microsoft.com/office/drawing/2015/10/21/chartex" xmlns:cx3="http://schemas.microsoft.com/office/drawing/2016/5/9/chartex" xmlns:cx4="http://schemas.microsoft.com/office/drawing/2016/5/10/chartex" xmlns:cx5="http://schemas.microsoft.com/office/drawing/2016/5/11/chartex" xmlns:cx6="http://schemas.microsoft.com/office/drawing/2016/5/12/chartex" xmlns:cx7="http://schemas.microsoft.com/office/drawing/2016/5/13/chartex" xmlns:cx8="http://schemas.microsoft.com/office/drawing/2016/5/14/chartex" xmlns:mc="http://schemas.openxmlformats.org/markup-compatibility/2006" xmlns:aink="http://schemas.microsoft.com/office/drawing/2016/ink" xmlns:am3d="http://schemas.microsoft.com/office/drawing/2017/model3d" xmlns:o="urn:schemas-microsoft-com:office:office" xmlns:oel="http://schemas.microsoft.com/office/2019/extlst" xmlns:r="http://schemas.openxmlformats.org/officeDocument/2006/relationships" xmlns:m="http://schemas.openxmlformats.org/officeDocument/2006/math" xmlns:v="urn:schemas-microsoft-com:vml" xmlns:wp14="http://schemas.microsoft.com/office/word/2010/wordprocessingDrawing" xmlns:wp="http://schemas.openxmlformats.org/drawingml/2006/wordprocessingDrawing" xmlns:w10="urn:schemas-microsoft-com:office:word" xmlns:w="http://schemas.openxmlformats.org/wordprocessingml/2006/main" xmlns:w14="http://schemas.microsoft.com/office/word/2010/wordml" xmlns:w15="http://schemas.microsoft.com/office/word/2012/wordml" xmlns:w16cex="http://schemas.microsoft.com/office/word/2018/wordml/cex" xmlns:w16cid="http://schemas.microsoft.com/office/word/2016/wordml/cid" xmlns:w16="http://schemas.microsoft.com/office/word/2018/wordml" xmlns:w16du="http://schemas.microsoft.com/office/word/2023/wordml/word16du" xmlns:w16sdtdh="http://schemas.microsoft.com/office/word/2020/wordml/sdtdatahash" xmlns:w16se="http://schemas.microsoft.com/office/word/2015/wordml/symex" xmlns:wpg="http://schemas.microsoft.com/office/word/2010/wordprocessingGroup" xmlns:wpi="http://schemas.microsoft.com/office/word/2010/wordprocessingInk" xmlns:wne="http://schemas.microsoft.com/office/word/2006/wordml" xmlns:wps="http://schemas.microsoft.com/office/word/2010/wordprocessingShape" mc:Ignorable="w14 w15 w16se w16cid w16 w16cex w16sdtdh wp14">
+<w:hdr xmlns:wpc="http://schemas.microsoft.com/office/word/2010/wordprocessingCanvas" xmlns:cx="http://schemas.microsoft.com/office/drawing/2014/chartex" xmlns:cx1="http://schemas.microsoft.com/office/drawing/2015/9/8/chartex" xmlns:cx2="http://schemas.microsoft.com/office/drawing/2015/10/21/chartex" xmlns:cx3="http://schemas.microsoft.com/office/drawing/2016/5/9/chartex" xmlns:cx4="http://schemas.microsoft.com/office/drawing/2016/5/10/chartex" xmlns:cx5="http://schemas.microsoft.com/office/drawing/2016/5/11/chartex" xmlns:cx6="http://schemas.microsoft.com/office/drawing/2016/5/12/chartex" xmlns:cx7="http://schemas.microsoft.com/office/drawing/2016/5/13/chartex" xmlns:cx8="http://schemas.microsoft.com/office/drawing/2016/5/14/chartex" xmlns:mc="http://schemas.openxmlformats.org/markup-compatibility/2006" xmlns:aink="http://schemas.microsoft.com/office/drawing/2016/ink" xmlns:am3d="http://schemas.microsoft.com/office/drawing/2017/model3d" xmlns:o="urn:schemas-microsoft-com:office:office" xmlns:oel="http://schemas.microsoft.com/office/2019/extlst" xmlns:r="http://schemas.openxmlformats.org/officeDocument/2006/relationships" xmlns:m="http://schemas.openxmlformats.org/officeDocument/2006/math" xmlns:v="urn:schemas-microsoft-com:vml" xmlns:wp14="http://schemas.microsoft.com/office/word/2010/wordprocessingDrawing" xmlns:wp="http://schemas.openxmlformats.org/drawingml/2006/wordprocessingDrawing" xmlns:w10="urn:schemas-microsoft-com:office:word" xmlns:w="http://schemas.openxmlformats.org/wordprocessingml/2006/main" xmlns:w14="http://schemas.microsoft.com/office/word/2010/wordml" xmlns:w15="http://schemas.microsoft.com/office/word/2012/wordml" xmlns:w16cex="http://schemas.microsoft.com/office/word/2018/wordml/cex" xmlns:w16cid="http://schemas.microsoft.com/office/word/2016/wordml/cid" xmlns:w16="http://schemas.microsoft.com/office/word/2018/wordml" xmlns:w16sdtdh="http://schemas.microsoft.com/office/word/2020/wordml/sdtdatahash" xmlns:w16se="http://schemas.microsoft.com/office/word/2015/wordml/symex" xmlns:wpg="http://schemas.microsoft.com/office/word/2010/wordprocessingGroup" xmlns:wpi="http://schemas.microsoft.com/office/word/2010/wordprocessingInk" xmlns:wne="http://schemas.microsoft.com/office/word/2006/wordml" xmlns:wps="http://schemas.microsoft.com/office/word/2010/wordprocessingShape" mc:Ignorable="w14 w15 w16se w16cid w16 w16cex w16sdtdh wp14">
   <w:p>
     <w:pPr>
       <w:pStyle w:val="Header"/>
@@ -6579,7 +6479,7 @@
 </file>
 
 <file path=word/numbering.xml><?xml version="1.0" encoding="utf-8"?>
-<w:numbering xmlns:wpc="http://schemas.microsoft.com/office/word/2010/wordprocessingCanvas" xmlns:cx="http://schemas.microsoft.com/office/drawing/2014/chartex" xmlns:cx1="http://schemas.microsoft.com/office/drawing/2015/9/8/chartex" xmlns:cx2="http://schemas.microsoft.com/office/drawing/2015/10/21/chartex" xmlns:cx3="http://schemas.microsoft.com/office/drawing/2016/5/9/chartex" xmlns:cx4="http://schemas.microsoft.com/office/drawing/2016/5/10/chartex" xmlns:cx5="http://schemas.microsoft.com/office/drawing/2016/5/11/chartex" xmlns:cx6="http://schemas.microsoft.com/office/drawing/2016/5/12/chartex" xmlns:cx7="http://schemas.microsoft.com/office/drawing/2016/5/13/chartex" xmlns:cx8="http://schemas.microsoft.com/office/drawing/2016/5/14/chartex" xmlns:mc="http://schemas.openxmlformats.org/markup-compatibility/2006" xmlns:aink="http://schemas.microsoft.com/office/drawing/2016/ink" xmlns:am3d="http://schemas.microsoft.com/office/drawing/2017/model3d" xmlns:o="urn:schemas-microsoft-com:office:office" xmlns:oel="http://schemas.microsoft.com/office/2019/extlst" xmlns:r="http://schemas.openxmlformats.org/officeDocument/2006/relationships" xmlns:m="http://schemas.openxmlformats.org/officeDocument/2006/math" xmlns:v="urn:schemas-microsoft-com:vml" xmlns:wp14="http://schemas.microsoft.com/office/word/2010/wordprocessingDrawing" xmlns:wp="http://schemas.openxmlformats.org/drawingml/2006/wordprocessingDrawing" xmlns:w10="urn:schemas-microsoft-com:office:word" xmlns:w="http://schemas.openxmlformats.org/wordprocessingml/2006/main" xmlns:w14="http://schemas.microsoft.com/office/word/2010/wordml" xmlns:w15="http://schemas.microsoft.com/office/word/2012/wordml" xmlns:w16cex="http://schemas.microsoft.com/office/word/2018/wordml/cex" xmlns:w16cid="http://schemas.microsoft.com/office/word/2016/wordml/cid" xmlns:w16="http://schemas.microsoft.com/office/word/2018/wordml" xmlns:w16du="http://schemas.microsoft.com/office/word/2023/wordml/word16du" xmlns:w16sdtdh="http://schemas.microsoft.com/office/word/2020/wordml/sdtdatahash" xmlns:w16se="http://schemas.microsoft.com/office/word/2015/wordml/symex" xmlns:wpg="http://schemas.microsoft.com/office/word/2010/wordprocessingGroup" xmlns:wpi="http://schemas.microsoft.com/office/word/2010/wordprocessingInk" xmlns:wne="http://schemas.microsoft.com/office/word/2006/wordml" xmlns:wps="http://schemas.microsoft.com/office/word/2010/wordprocessingShape" mc:Ignorable="w14 w15 w16se w16cid w16 w16cex w16sdtdh wp14">
+<w:numbering xmlns:wpc="http://schemas.microsoft.com/office/word/2010/wordprocessingCanvas" xmlns:cx="http://schemas.microsoft.com/office/drawing/2014/chartex" xmlns:cx1="http://schemas.microsoft.com/office/drawing/2015/9/8/chartex" xmlns:cx2="http://schemas.microsoft.com/office/drawing/2015/10/21/chartex" xmlns:cx3="http://schemas.microsoft.com/office/drawing/2016/5/9/chartex" xmlns:cx4="http://schemas.microsoft.com/office/drawing/2016/5/10/chartex" xmlns:cx5="http://schemas.microsoft.com/office/drawing/2016/5/11/chartex" xmlns:cx6="http://schemas.microsoft.com/office/drawing/2016/5/12/chartex" xmlns:cx7="http://schemas.microsoft.com/office/drawing/2016/5/13/chartex" xmlns:cx8="http://schemas.microsoft.com/office/drawing/2016/5/14/chartex" xmlns:mc="http://schemas.openxmlformats.org/markup-compatibility/2006" xmlns:aink="http://schemas.microsoft.com/office/drawing/2016/ink" xmlns:am3d="http://schemas.microsoft.com/office/drawing/2017/model3d" xmlns:o="urn:schemas-microsoft-com:office:office" xmlns:oel="http://schemas.microsoft.com/office/2019/extlst" xmlns:r="http://schemas.openxmlformats.org/officeDocument/2006/relationships" xmlns:m="http://schemas.openxmlformats.org/officeDocument/2006/math" xmlns:v="urn:schemas-microsoft-com:vml" xmlns:wp14="http://schemas.microsoft.com/office/word/2010/wordprocessingDrawing" xmlns:wp="http://schemas.openxmlformats.org/drawingml/2006/wordprocessingDrawing" xmlns:w10="urn:schemas-microsoft-com:office:word" xmlns:w="http://schemas.openxmlformats.org/wordprocessingml/2006/main" xmlns:w14="http://schemas.microsoft.com/office/word/2010/wordml" xmlns:w15="http://schemas.microsoft.com/office/word/2012/wordml" xmlns:w16cex="http://schemas.microsoft.com/office/word/2018/wordml/cex" xmlns:w16cid="http://schemas.microsoft.com/office/word/2016/wordml/cid" xmlns:w16="http://schemas.microsoft.com/office/word/2018/wordml" xmlns:w16sdtdh="http://schemas.microsoft.com/office/word/2020/wordml/sdtdatahash" xmlns:w16se="http://schemas.microsoft.com/office/word/2015/wordml/symex" xmlns:wpg="http://schemas.microsoft.com/office/word/2010/wordprocessingGroup" xmlns:wpi="http://schemas.microsoft.com/office/word/2010/wordprocessingInk" xmlns:wne="http://schemas.microsoft.com/office/word/2006/wordml" xmlns:wps="http://schemas.microsoft.com/office/word/2010/wordprocessingShape" mc:Ignorable="w14 w15 w16se w16cid w16 w16cex w16sdtdh wp14">
   <w:abstractNum w:abstractNumId="0" w15:restartNumberingAfterBreak="0">
     <w:nsid w:val="06CB29A8"/>
     <w:multiLevelType w:val="hybridMultilevel"/>
@@ -10852,6 +10752,10 @@
 </file>
 
 <file path=customXml/item1.xml><?xml version="1.0" encoding="utf-8"?>
+<b:Sources xmlns:b="http://schemas.openxmlformats.org/officeDocument/2006/bibliography" xmlns="http://schemas.openxmlformats.org/officeDocument/2006/bibliography" SelectedStyle="\IEEE2006OfficeOnline.xsl" StyleName="IEEE" Version="2006"/>
+</file>
+
+<file path=customXml/item2.xml><?xml version="1.0" encoding="utf-8"?>
 <ct:contentTypeSchema xmlns:ct="http://schemas.microsoft.com/office/2006/metadata/contentType" xmlns:ma="http://schemas.microsoft.com/office/2006/metadata/properties/metaAttributes" ct:_="" ma:_="" ma:contentTypeName="Document" ma:contentTypeID="0x01010078E5C03F786D684AB79627F2BAF5AB3A" ma:contentTypeVersion="12" ma:contentTypeDescription="Create a new document." ma:contentTypeScope="" ma:versionID="6753d19c26ced2570449d2cfe2fd38cd">
   <xsd:schema xmlns:xsd="http://www.w3.org/2001/XMLSchema" xmlns:xs="http://www.w3.org/2001/XMLSchema" xmlns:p="http://schemas.microsoft.com/office/2006/metadata/properties" xmlns:ns2="31aac78f-6ed8-4134-ac7e-47c186d487c3" xmlns:ns3="0d803109-e11b-45d4-a4e8-5bf0740163af" targetNamespace="http://schemas.microsoft.com/office/2006/metadata/properties" ma:root="true" ma:fieldsID="59531f12ec9f3761682ad3919ac9365f" ns2:_="" ns3:_="">
     <xsd:import namespace="31aac78f-6ed8-4134-ac7e-47c186d487c3"/>
@@ -11068,20 +10972,7 @@
 </ct:contentTypeSchema>
 </file>
 
-<file path=customXml/item2.xml><?xml version="1.0" encoding="utf-8"?>
-<b:Sources xmlns:b="http://schemas.openxmlformats.org/officeDocument/2006/bibliography" xmlns="http://schemas.openxmlformats.org/officeDocument/2006/bibliography" SelectedStyle="\IEEE2006OfficeOnline.xsl" StyleName="IEEE" Version="2006"/>
-</file>
-
 <file path=customXml/item3.xml><?xml version="1.0" encoding="utf-8"?>
-<?mso-contentType ?>
-<FormTemplates xmlns="http://schemas.microsoft.com/sharepoint/v3/contenttype/forms">
-  <Display>DocumentLibraryForm</Display>
-  <Edit>DocumentLibraryForm</Edit>
-  <New>DocumentLibraryForm</New>
-</FormTemplates>
-</file>
-
-<file path=customXml/item4.xml><?xml version="1.0" encoding="utf-8"?>
 <p:properties xmlns:p="http://schemas.microsoft.com/office/2006/metadata/properties" xmlns:xsi="http://www.w3.org/2001/XMLSchema-instance" xmlns:pc="http://schemas.microsoft.com/office/infopath/2007/PartnerControls">
   <documentManagement>
     <TaxCatchAll xmlns="0d803109-e11b-45d4-a4e8-5bf0740163af" xsi:nil="true"/>
@@ -11092,7 +10983,24 @@
 </p:properties>
 </file>
 
+<file path=customXml/item4.xml><?xml version="1.0" encoding="utf-8"?>
+<?mso-contentType ?>
+<FormTemplates xmlns="http://schemas.microsoft.com/sharepoint/v3/contenttype/forms">
+  <Display>DocumentLibraryForm</Display>
+  <Edit>DocumentLibraryForm</Edit>
+  <New>DocumentLibraryForm</New>
+</FormTemplates>
+</file>
+
 <file path=customXml/itemProps1.xml><?xml version="1.0" encoding="utf-8"?>
+<ds:datastoreItem xmlns:ds="http://schemas.openxmlformats.org/officeDocument/2006/customXml" ds:itemID="{D611AE03-0E67-435B-AD93-D0EB88BF55A8}">
+  <ds:schemaRefs>
+    <ds:schemaRef ds:uri="http://schemas.openxmlformats.org/officeDocument/2006/bibliography"/>
+  </ds:schemaRefs>
+</ds:datastoreItem>
+</file>
+
+<file path=customXml/itemProps2.xml><?xml version="1.0" encoding="utf-8"?>
 <ds:datastoreItem xmlns:ds="http://schemas.openxmlformats.org/officeDocument/2006/customXml" ds:itemID="{D9C980DF-029A-4202-9DCC-8BF28AA26B57}">
   <ds:schemaRefs>
     <ds:schemaRef ds:uri="http://schemas.microsoft.com/office/2006/metadata/contentType"/>
@@ -11111,23 +11019,7 @@
 </ds:datastoreItem>
 </file>
 
-<file path=customXml/itemProps2.xml><?xml version="1.0" encoding="utf-8"?>
-<ds:datastoreItem xmlns:ds="http://schemas.openxmlformats.org/officeDocument/2006/customXml" ds:itemID="{D611AE03-0E67-435B-AD93-D0EB88BF55A8}">
-  <ds:schemaRefs>
-    <ds:schemaRef ds:uri="http://schemas.openxmlformats.org/officeDocument/2006/bibliography"/>
-  </ds:schemaRefs>
-</ds:datastoreItem>
-</file>
-
 <file path=customXml/itemProps3.xml><?xml version="1.0" encoding="utf-8"?>
-<ds:datastoreItem xmlns:ds="http://schemas.openxmlformats.org/officeDocument/2006/customXml" ds:itemID="{DF61D72F-86FE-4783-BE6D-F015C0654B4E}">
-  <ds:schemaRefs>
-    <ds:schemaRef ds:uri="http://schemas.microsoft.com/sharepoint/v3/contenttype/forms"/>
-  </ds:schemaRefs>
-</ds:datastoreItem>
-</file>
-
-<file path=customXml/itemProps4.xml><?xml version="1.0" encoding="utf-8"?>
 <ds:datastoreItem xmlns:ds="http://schemas.openxmlformats.org/officeDocument/2006/customXml" ds:itemID="{9AB5C432-2E9D-4DCE-BA86-A8A8C4B565D5}">
   <ds:schemaRefs>
     <ds:schemaRef ds:uri="http://schemas.microsoft.com/office/2006/metadata/properties"/>
@@ -11136,4 +11028,12 @@
     <ds:schemaRef ds:uri="31aac78f-6ed8-4134-ac7e-47c186d487c3"/>
   </ds:schemaRefs>
 </ds:datastoreItem>
+</file>
+
+<file path=customXml/itemProps4.xml><?xml version="1.0" encoding="utf-8"?>
+<ds:datastoreItem xmlns:ds="http://schemas.openxmlformats.org/officeDocument/2006/customXml" ds:itemID="{DF61D72F-86FE-4783-BE6D-F015C0654B4E}">
+  <ds:schemaRefs>
+    <ds:schemaRef ds:uri="http://schemas.microsoft.com/sharepoint/v3/contenttype/forms"/>
+  </ds:schemaRefs>
+</ds:datastoreItem>
 </file>
</xml_diff>

<commit_message>
Update Cost Benefit in MLNSD_Business Case.docx
</commit_message>
<xml_diff>
--- a/documentation/projman/MLNSD_Business Case.docx
+++ b/documentation/projman/MLNSD_Business Case.docx
@@ -6683,26 +6683,27 @@
         <w:tblLook w:val="04A0" w:firstRow="1" w:lastRow="0" w:firstColumn="1" w:lastColumn="0" w:noHBand="0" w:noVBand="1"/>
       </w:tblPr>
       <w:tblGrid>
-        <w:gridCol w:w="4547"/>
-        <w:gridCol w:w="4443"/>
+        <w:gridCol w:w="2785"/>
+        <w:gridCol w:w="1753"/>
+        <w:gridCol w:w="2138"/>
+        <w:gridCol w:w="2314"/>
       </w:tblGrid>
       <w:tr>
         <w:tc>
           <w:tcPr>
-            <w:tcW w:w="4675" w:type="dxa"/>
+            <w:tcW w:w="4538" w:type="dxa"/>
+            <w:gridSpan w:val="2"/>
             <w:shd w:val="clear" w:color="auto" w:fill="5B9BD5" w:themeFill="accent5"/>
           </w:tcPr>
           <w:p>
             <w:pPr>
               <w:jc w:val="center"/>
               <w:rPr>
-                <w:rFonts w:ascii="Times New Roman" w:hAnsi="Times New Roman" w:cs="Times New Roman"/>
                 <w:color w:val="FFFFFF" w:themeColor="background1"/>
               </w:rPr>
             </w:pPr>
             <w:r>
               <w:rPr>
-                <w:rFonts w:ascii="Times New Roman" w:hAnsi="Times New Roman" w:cs="Times New Roman"/>
                 <w:color w:val="FFFFFF" w:themeColor="background1"/>
               </w:rPr>
               <w:t>Benefit</w:t>
@@ -6711,20 +6712,19 @@
         </w:tc>
         <w:tc>
           <w:tcPr>
-            <w:tcW w:w="4675" w:type="dxa"/>
+            <w:tcW w:w="4452" w:type="dxa"/>
+            <w:gridSpan w:val="2"/>
             <w:shd w:val="clear" w:color="auto" w:fill="5B9BD5" w:themeFill="accent5"/>
           </w:tcPr>
           <w:p>
             <w:pPr>
               <w:jc w:val="center"/>
               <w:rPr>
-                <w:rFonts w:ascii="Times New Roman" w:hAnsi="Times New Roman" w:cs="Times New Roman"/>
                 <w:color w:val="FFFFFF" w:themeColor="background1"/>
               </w:rPr>
             </w:pPr>
             <w:r>
               <w:rPr>
-                <w:rFonts w:ascii="Times New Roman" w:hAnsi="Times New Roman" w:cs="Times New Roman"/>
                 <w:color w:val="FFFFFF" w:themeColor="background1"/>
               </w:rPr>
               <w:t>Cost</w:t>
@@ -6735,40 +6735,57 @@
       <w:tr>
         <w:tc>
           <w:tcPr>
-            <w:tcW w:w="4675" w:type="dxa"/>
+            <w:tcW w:w="2785" w:type="dxa"/>
             <w:shd w:val="clear" w:color="auto" w:fill="D9E2F3" w:themeFill="accent1" w:themeFillTint="33"/>
           </w:tcPr>
           <w:p>
             <w:pPr>
-              <w:rPr>
-                <w:rFonts w:ascii="Times New Roman" w:hAnsi="Times New Roman" w:cs="Times New Roman"/>
-              </w:rPr>
+              <w:jc w:val="center"/>
             </w:pPr>
             <w:r>
-              <w:rPr>
-                <w:rFonts w:ascii="Times New Roman" w:hAnsi="Times New Roman" w:cs="Times New Roman"/>
-              </w:rPr>
-              <w:t>Functional System</w:t>
+              <w:t>Benefit</w:t>
             </w:r>
           </w:p>
         </w:tc>
         <w:tc>
           <w:tcPr>
-            <w:tcW w:w="4675" w:type="dxa"/>
+            <w:tcW w:w="1753" w:type="dxa"/>
             <w:shd w:val="clear" w:color="auto" w:fill="D9E2F3" w:themeFill="accent1" w:themeFillTint="33"/>
           </w:tcPr>
           <w:p>
             <w:pPr>
-              <w:jc w:val="right"/>
-              <w:rPr>
-                <w:rFonts w:ascii="Times New Roman" w:hAnsi="Times New Roman" w:cs="Times New Roman"/>
-              </w:rPr>
+              <w:jc w:val="center"/>
             </w:pPr>
             <w:r>
-              <w:rPr>
-                <w:rFonts w:ascii="Times New Roman" w:hAnsi="Times New Roman" w:cs="Times New Roman"/>
-              </w:rPr>
-              <w:t>$485.87</w:t>
+              <w:t>Income</w:t>
+            </w:r>
+          </w:p>
+        </w:tc>
+        <w:tc>
+          <w:tcPr>
+            <w:tcW w:w="2138" w:type="dxa"/>
+            <w:shd w:val="clear" w:color="auto" w:fill="D9E2F3" w:themeFill="accent1" w:themeFillTint="33"/>
+          </w:tcPr>
+          <w:p>
+            <w:pPr>
+              <w:jc w:val="center"/>
+            </w:pPr>
+            <w:r>
+              <w:t>Product</w:t>
+            </w:r>
+          </w:p>
+        </w:tc>
+        <w:tc>
+          <w:tcPr>
+            <w:tcW w:w="2314" w:type="dxa"/>
+            <w:shd w:val="clear" w:color="auto" w:fill="D9E2F3" w:themeFill="accent1" w:themeFillTint="33"/>
+          </w:tcPr>
+          <w:p>
+            <w:pPr>
+              <w:jc w:val="center"/>
+            </w:pPr>
+            <w:r>
+              <w:t>Cost</w:t>
             </w:r>
           </w:p>
         </w:tc>
@@ -6776,153 +6793,228 @@
       <w:tr>
         <w:tc>
           <w:tcPr>
-            <w:tcW w:w="4675" w:type="dxa"/>
+            <w:tcW w:w="2785" w:type="dxa"/>
           </w:tcPr>
           <w:p>
-            <w:pPr>
-              <w:pStyle w:val="ListParagraph"/>
-              <w:numPr>
-                <w:ilvl w:val="0"/>
-                <w:numId w:val="24"/>
-              </w:numPr>
-              <w:rPr>
-                <w:rFonts w:ascii="Times New Roman" w:hAnsi="Times New Roman" w:cs="Times New Roman"/>
-              </w:rPr>
-            </w:pPr>
-            <w:r>
-              <w:rPr>
-                <w:rFonts w:ascii="Times New Roman" w:hAnsi="Times New Roman" w:cs="Times New Roman"/>
-              </w:rPr>
-              <w:t>Website Platform</w:t>
+            <w:r>
+              <w:t>Increase in Sales</w:t>
             </w:r>
           </w:p>
         </w:tc>
         <w:tc>
           <w:tcPr>
-            <w:tcW w:w="4675" w:type="dxa"/>
+            <w:tcW w:w="1753" w:type="dxa"/>
+          </w:tcPr>
+          <w:p>
+            <w:proofErr w:type="spellStart"/>
+            <w:r>
+              <w:t>PhP</w:t>
+            </w:r>
+            <w:proofErr w:type="spellEnd"/>
+            <w:r>
+              <w:t xml:space="preserve"> 45,000</w:t>
+            </w:r>
+          </w:p>
+        </w:tc>
+        <w:tc>
+          <w:tcPr>
+            <w:tcW w:w="2138" w:type="dxa"/>
+          </w:tcPr>
+          <w:p>
+            <w:proofErr w:type="spellStart"/>
+            <w:r>
+              <w:t>WebHosting</w:t>
+            </w:r>
+            <w:proofErr w:type="spellEnd"/>
+            <w:r>
+              <w:t xml:space="preserve"> (GoDaddy)</w:t>
+            </w:r>
+          </w:p>
+        </w:tc>
+        <w:tc>
+          <w:tcPr>
+            <w:tcW w:w="2314" w:type="dxa"/>
           </w:tcPr>
           <w:p>
             <w:pPr>
               <w:jc w:val="right"/>
-              <w:rPr>
-                <w:rFonts w:ascii="Times New Roman" w:hAnsi="Times New Roman" w:cs="Times New Roman"/>
-              </w:rPr>
             </w:pPr>
+            <w:proofErr w:type="spellStart"/>
+            <w:r>
+              <w:t>PhP</w:t>
+            </w:r>
+            <w:proofErr w:type="spellEnd"/>
+            <w:r>
+              <w:t xml:space="preserve"> 5,988</w:t>
+            </w:r>
           </w:p>
         </w:tc>
       </w:tr>
       <w:tr>
         <w:tc>
           <w:tcPr>
-            <w:tcW w:w="4675" w:type="dxa"/>
+            <w:tcW w:w="2785" w:type="dxa"/>
+          </w:tcPr>
+          <w:p/>
+        </w:tc>
+        <w:tc>
+          <w:tcPr>
+            <w:tcW w:w="1753" w:type="dxa"/>
+          </w:tcPr>
+          <w:p/>
+        </w:tc>
+        <w:tc>
+          <w:tcPr>
+            <w:tcW w:w="2138" w:type="dxa"/>
           </w:tcPr>
           <w:p>
-            <w:pPr>
-              <w:pStyle w:val="ListParagraph"/>
-              <w:numPr>
-                <w:ilvl w:val="0"/>
-                <w:numId w:val="24"/>
-              </w:numPr>
-              <w:rPr>
-                <w:rFonts w:ascii="Times New Roman" w:hAnsi="Times New Roman" w:cs="Times New Roman"/>
-              </w:rPr>
-            </w:pPr>
-            <w:r>
-              <w:rPr>
-                <w:rFonts w:ascii="Times New Roman" w:hAnsi="Times New Roman" w:cs="Times New Roman"/>
-              </w:rPr>
-              <w:t>Storage Accounts</w:t>
+            <w:r>
+              <w:t>SSL Security (GoDaddy)</w:t>
             </w:r>
           </w:p>
         </w:tc>
         <w:tc>
           <w:tcPr>
-            <w:tcW w:w="4675" w:type="dxa"/>
+            <w:tcW w:w="2314" w:type="dxa"/>
           </w:tcPr>
           <w:p>
             <w:pPr>
               <w:jc w:val="right"/>
-              <w:rPr>
-                <w:rFonts w:ascii="Times New Roman" w:hAnsi="Times New Roman" w:cs="Times New Roman"/>
-              </w:rPr>
             </w:pPr>
+            <w:proofErr w:type="spellStart"/>
+            <w:r>
+              <w:t>PhP</w:t>
+            </w:r>
+            <w:proofErr w:type="spellEnd"/>
+            <w:r>
+              <w:t xml:space="preserve"> 7,999</w:t>
+            </w:r>
           </w:p>
         </w:tc>
       </w:tr>
       <w:tr>
         <w:tc>
           <w:tcPr>
-            <w:tcW w:w="4675" w:type="dxa"/>
+            <w:tcW w:w="2785" w:type="dxa"/>
+          </w:tcPr>
+          <w:p/>
+        </w:tc>
+        <w:tc>
+          <w:tcPr>
+            <w:tcW w:w="1753" w:type="dxa"/>
+          </w:tcPr>
+          <w:p/>
+        </w:tc>
+        <w:tc>
+          <w:tcPr>
+            <w:tcW w:w="2138" w:type="dxa"/>
           </w:tcPr>
           <w:p>
-            <w:pPr>
-              <w:pStyle w:val="ListParagraph"/>
-              <w:numPr>
-                <w:ilvl w:val="0"/>
-                <w:numId w:val="24"/>
-              </w:numPr>
-              <w:rPr>
-                <w:rFonts w:ascii="Times New Roman" w:hAnsi="Times New Roman" w:cs="Times New Roman"/>
-              </w:rPr>
-            </w:pPr>
-            <w:r>
-              <w:rPr>
-                <w:rFonts w:ascii="Times New Roman" w:hAnsi="Times New Roman" w:cs="Times New Roman"/>
-              </w:rPr>
-              <w:t>SQL Database</w:t>
+            <w:r>
+              <w:t>Domain Registration (GoDaddy)</w:t>
             </w:r>
           </w:p>
         </w:tc>
         <w:tc>
           <w:tcPr>
-            <w:tcW w:w="4675" w:type="dxa"/>
+            <w:tcW w:w="2314" w:type="dxa"/>
           </w:tcPr>
           <w:p>
             <w:pPr>
               <w:jc w:val="right"/>
-              <w:rPr>
-                <w:rFonts w:ascii="Times New Roman" w:hAnsi="Times New Roman" w:cs="Times New Roman"/>
-              </w:rPr>
             </w:pPr>
+            <w:proofErr w:type="spellStart"/>
+            <w:r>
+              <w:t>PhP</w:t>
+            </w:r>
+            <w:proofErr w:type="spellEnd"/>
+            <w:r>
+              <w:t xml:space="preserve"> 998.82</w:t>
+            </w:r>
           </w:p>
         </w:tc>
       </w:tr>
       <w:tr>
         <w:tc>
           <w:tcPr>
-            <w:tcW w:w="4675" w:type="dxa"/>
+            <w:tcW w:w="2785" w:type="dxa"/>
+          </w:tcPr>
+          <w:p/>
+        </w:tc>
+        <w:tc>
+          <w:tcPr>
+            <w:tcW w:w="1753" w:type="dxa"/>
           </w:tcPr>
           <w:p>
             <w:pPr>
               <w:rPr>
-                <w:rFonts w:ascii="Times New Roman" w:hAnsi="Times New Roman" w:cs="Times New Roman"/>
+                <w:b/>
+                <w:bCs/>
               </w:rPr>
             </w:pPr>
+            <w:proofErr w:type="spellStart"/>
+            <w:r>
+              <w:rPr>
+                <w:b/>
+                <w:bCs/>
+              </w:rPr>
+              <w:t>PhP</w:t>
+            </w:r>
+            <w:proofErr w:type="spellEnd"/>
+            <w:r>
+              <w:rPr>
+                <w:b/>
+                <w:bCs/>
+              </w:rPr>
+              <w:t xml:space="preserve"> 45,000</w:t>
+            </w:r>
           </w:p>
         </w:tc>
         <w:tc>
           <w:tcPr>
-            <w:tcW w:w="4675" w:type="dxa"/>
+            <w:tcW w:w="2138" w:type="dxa"/>
+          </w:tcPr>
+          <w:p/>
+        </w:tc>
+        <w:tc>
+          <w:tcPr>
+            <w:tcW w:w="2314" w:type="dxa"/>
           </w:tcPr>
           <w:p>
             <w:pPr>
               <w:jc w:val="right"/>
               <w:rPr>
-                <w:rFonts w:ascii="Times New Roman" w:hAnsi="Times New Roman" w:cs="Times New Roman"/>
+                <w:b/>
+                <w:bCs/>
               </w:rPr>
             </w:pPr>
+            <w:proofErr w:type="spellStart"/>
+            <w:r>
+              <w:rPr>
+                <w:b/>
+                <w:bCs/>
+              </w:rPr>
+              <w:t>PhP</w:t>
+            </w:r>
+            <w:proofErr w:type="spellEnd"/>
+            <w:r>
+              <w:rPr>
+                <w:b/>
+                <w:bCs/>
+              </w:rPr>
+              <w:t xml:space="preserve"> </w:t>
+            </w:r>
+            <w:r>
+              <w:rPr>
+                <w:b/>
+                <w:bCs/>
+              </w:rPr>
+              <w:t>14,985.82</w:t>
+            </w:r>
           </w:p>
         </w:tc>
       </w:tr>
     </w:tbl>
-    <w:p>
-      <w:pPr>
-        <w:ind w:left="360"/>
-        <w:rPr>
-          <w:rFonts w:ascii="Times New Roman" w:hAnsi="Times New Roman" w:cs="Times New Roman"/>
-        </w:rPr>
-      </w:pPr>
-    </w:p>
     <w:p>
       <w:pPr>
         <w:rPr>
@@ -11683,26 +11775,10 @@
 </file>
 
 <file path=customXml/item1.xml><?xml version="1.0" encoding="utf-8"?>
-<?mso-contentType ?>
-<FormTemplates xmlns="http://schemas.microsoft.com/sharepoint/v3/contenttype/forms">
-  <Display>DocumentLibraryForm</Display>
-  <Edit>DocumentLibraryForm</Edit>
-  <New>DocumentLibraryForm</New>
-</FormTemplates>
+<b:Sources xmlns:b="http://schemas.openxmlformats.org/officeDocument/2006/bibliography" xmlns="http://schemas.openxmlformats.org/officeDocument/2006/bibliography" SelectedStyle="\IEEE2006OfficeOnline.xsl" StyleName="IEEE" Version="2006"/>
 </file>
 
 <file path=customXml/item2.xml><?xml version="1.0" encoding="utf-8"?>
-<p:properties xmlns:p="http://schemas.microsoft.com/office/2006/metadata/properties" xmlns:xsi="http://www.w3.org/2001/XMLSchema-instance" xmlns:pc="http://schemas.microsoft.com/office/infopath/2007/PartnerControls">
-  <documentManagement>
-    <TaxCatchAll xmlns="0d803109-e11b-45d4-a4e8-5bf0740163af" xsi:nil="true"/>
-    <lcf76f155ced4ddcb4097134ff3c332f xmlns="31aac78f-6ed8-4134-ac7e-47c186d487c3">
-      <Terms xmlns="http://schemas.microsoft.com/office/infopath/2007/PartnerControls"/>
-    </lcf76f155ced4ddcb4097134ff3c332f>
-  </documentManagement>
-</p:properties>
-</file>
-
-<file path=customXml/item3.xml><?xml version="1.0" encoding="utf-8"?>
 <ct:contentTypeSchema xmlns:ct="http://schemas.microsoft.com/office/2006/metadata/contentType" xmlns:ma="http://schemas.microsoft.com/office/2006/metadata/properties/metaAttributes" ct:_="" ma:_="" ma:contentTypeName="Document" ma:contentTypeID="0x01010078E5C03F786D684AB79627F2BAF5AB3A" ma:contentTypeVersion="12" ma:contentTypeDescription="Create a new document." ma:contentTypeScope="" ma:versionID="6753d19c26ced2570449d2cfe2fd38cd">
   <xsd:schema xmlns:xsd="http://www.w3.org/2001/XMLSchema" xmlns:xs="http://www.w3.org/2001/XMLSchema" xmlns:p="http://schemas.microsoft.com/office/2006/metadata/properties" xmlns:ns2="31aac78f-6ed8-4134-ac7e-47c186d487c3" xmlns:ns3="0d803109-e11b-45d4-a4e8-5bf0740163af" targetNamespace="http://schemas.microsoft.com/office/2006/metadata/properties" ma:root="true" ma:fieldsID="59531f12ec9f3761682ad3919ac9365f" ns2:_="" ns3:_="">
     <xsd:import namespace="31aac78f-6ed8-4134-ac7e-47c186d487c3"/>
@@ -11919,30 +11995,35 @@
 </ct:contentTypeSchema>
 </file>
 
+<file path=customXml/item3.xml><?xml version="1.0" encoding="utf-8"?>
+<p:properties xmlns:p="http://schemas.microsoft.com/office/2006/metadata/properties" xmlns:xsi="http://www.w3.org/2001/XMLSchema-instance" xmlns:pc="http://schemas.microsoft.com/office/infopath/2007/PartnerControls">
+  <documentManagement>
+    <TaxCatchAll xmlns="0d803109-e11b-45d4-a4e8-5bf0740163af" xsi:nil="true"/>
+    <lcf76f155ced4ddcb4097134ff3c332f xmlns="31aac78f-6ed8-4134-ac7e-47c186d487c3">
+      <Terms xmlns="http://schemas.microsoft.com/office/infopath/2007/PartnerControls"/>
+    </lcf76f155ced4ddcb4097134ff3c332f>
+  </documentManagement>
+</p:properties>
+</file>
+
 <file path=customXml/item4.xml><?xml version="1.0" encoding="utf-8"?>
-<b:Sources xmlns:b="http://schemas.openxmlformats.org/officeDocument/2006/bibliography" xmlns="http://schemas.openxmlformats.org/officeDocument/2006/bibliography" SelectedStyle="\IEEE2006OfficeOnline.xsl" StyleName="IEEE" Version="2006"/>
+<?mso-contentType ?>
+<FormTemplates xmlns="http://schemas.microsoft.com/sharepoint/v3/contenttype/forms">
+  <Display>DocumentLibraryForm</Display>
+  <Edit>DocumentLibraryForm</Edit>
+  <New>DocumentLibraryForm</New>
+</FormTemplates>
 </file>
 
 <file path=customXml/itemProps1.xml><?xml version="1.0" encoding="utf-8"?>
-<ds:datastoreItem xmlns:ds="http://schemas.openxmlformats.org/officeDocument/2006/customXml" ds:itemID="{DF61D72F-86FE-4783-BE6D-F015C0654B4E}">
+<ds:datastoreItem xmlns:ds="http://schemas.openxmlformats.org/officeDocument/2006/customXml" ds:itemID="{D611AE03-0E67-435B-AD93-D0EB88BF55A8}">
   <ds:schemaRefs>
-    <ds:schemaRef ds:uri="http://schemas.microsoft.com/sharepoint/v3/contenttype/forms"/>
+    <ds:schemaRef ds:uri="http://schemas.openxmlformats.org/officeDocument/2006/bibliography"/>
   </ds:schemaRefs>
 </ds:datastoreItem>
 </file>
 
 <file path=customXml/itemProps2.xml><?xml version="1.0" encoding="utf-8"?>
-<ds:datastoreItem xmlns:ds="http://schemas.openxmlformats.org/officeDocument/2006/customXml" ds:itemID="{9AB5C432-2E9D-4DCE-BA86-A8A8C4B565D5}">
-  <ds:schemaRefs>
-    <ds:schemaRef ds:uri="http://schemas.microsoft.com/office/2006/metadata/properties"/>
-    <ds:schemaRef ds:uri="http://schemas.microsoft.com/office/infopath/2007/PartnerControls"/>
-    <ds:schemaRef ds:uri="0d803109-e11b-45d4-a4e8-5bf0740163af"/>
-    <ds:schemaRef ds:uri="31aac78f-6ed8-4134-ac7e-47c186d487c3"/>
-  </ds:schemaRefs>
-</ds:datastoreItem>
-</file>
-
-<file path=customXml/itemProps3.xml><?xml version="1.0" encoding="utf-8"?>
 <ds:datastoreItem xmlns:ds="http://schemas.openxmlformats.org/officeDocument/2006/customXml" ds:itemID="{D9C980DF-029A-4202-9DCC-8BF28AA26B57}">
   <ds:schemaRefs>
     <ds:schemaRef ds:uri="http://schemas.microsoft.com/office/2006/metadata/contentType"/>
@@ -11961,10 +12042,21 @@
 </ds:datastoreItem>
 </file>
 
+<file path=customXml/itemProps3.xml><?xml version="1.0" encoding="utf-8"?>
+<ds:datastoreItem xmlns:ds="http://schemas.openxmlformats.org/officeDocument/2006/customXml" ds:itemID="{9AB5C432-2E9D-4DCE-BA86-A8A8C4B565D5}">
+  <ds:schemaRefs>
+    <ds:schemaRef ds:uri="http://schemas.microsoft.com/office/2006/metadata/properties"/>
+    <ds:schemaRef ds:uri="http://schemas.microsoft.com/office/infopath/2007/PartnerControls"/>
+    <ds:schemaRef ds:uri="0d803109-e11b-45d4-a4e8-5bf0740163af"/>
+    <ds:schemaRef ds:uri="31aac78f-6ed8-4134-ac7e-47c186d487c3"/>
+  </ds:schemaRefs>
+</ds:datastoreItem>
+</file>
+
 <file path=customXml/itemProps4.xml><?xml version="1.0" encoding="utf-8"?>
-<ds:datastoreItem xmlns:ds="http://schemas.openxmlformats.org/officeDocument/2006/customXml" ds:itemID="{D611AE03-0E67-435B-AD93-D0EB88BF55A8}">
+<ds:datastoreItem xmlns:ds="http://schemas.openxmlformats.org/officeDocument/2006/customXml" ds:itemID="{DF61D72F-86FE-4783-BE6D-F015C0654B4E}">
   <ds:schemaRefs>
-    <ds:schemaRef ds:uri="http://schemas.openxmlformats.org/officeDocument/2006/bibliography"/>
+    <ds:schemaRef ds:uri="http://schemas.microsoft.com/sharepoint/v3/contenttype/forms"/>
   </ds:schemaRefs>
 </ds:datastoreItem>
 </file>
</xml_diff>

<commit_message>
Updated Alternative Analysis in MLNSD_Business Case.docx
</commit_message>
<xml_diff>
--- a/documentation/projman/MLNSD_Business Case.docx
+++ b/documentation/projman/MLNSD_Business Case.docx
@@ -7187,25 +7187,16 @@
           <w:ilvl w:val="0"/>
           <w:numId w:val="25"/>
         </w:numPr>
-        <w:spacing w:line="480" w:lineRule="auto"/>
         <w:textAlignment w:val="center"/>
-        <w:rPr>
-          <w:rFonts w:ascii="Times New Roman" w:hAnsi="Times New Roman" w:cs="Times New Roman"/>
-        </w:rPr>
-      </w:pPr>
-      <w:r>
-        <w:rPr>
-          <w:rFonts w:ascii="Times New Roman" w:eastAsia="Times New Roman" w:hAnsi="Times New Roman" w:cs="Times New Roman"/>
+      </w:pPr>
+      <w:bookmarkStart w:id="38" w:name="_Toc332112098"/>
+      <w:bookmarkStart w:id="39" w:name="_Toc136508446"/>
+      <w:r>
+        <w:rPr>
+          <w:rFonts w:ascii="Calibri" w:eastAsia="Times New Roman" w:hAnsi="Calibri" w:cs="Calibri"/>
           <w:lang w:val="en-PH" w:eastAsia="en-PH"/>
         </w:rPr>
-        <w:t xml:space="preserve">Sell products through available ecommerce </w:t>
-      </w:r>
-      <w:r>
-        <w:rPr>
-          <w:rFonts w:ascii="Times New Roman" w:eastAsia="Times New Roman" w:hAnsi="Times New Roman" w:cs="Times New Roman"/>
-          <w:lang w:val="en-PH" w:eastAsia="en-PH"/>
-        </w:rPr>
-        <w:t>websites.</w:t>
+        <w:t>Sell products through available ecommerce websites.</w:t>
       </w:r>
     </w:p>
     <w:p>
@@ -7214,25 +7205,14 @@
           <w:ilvl w:val="1"/>
           <w:numId w:val="25"/>
         </w:numPr>
-        <w:spacing w:line="480" w:lineRule="auto"/>
         <w:textAlignment w:val="center"/>
-        <w:rPr>
-          <w:rFonts w:ascii="Times New Roman" w:hAnsi="Times New Roman" w:cs="Times New Roman"/>
-        </w:rPr>
-      </w:pPr>
-      <w:r>
-        <w:rPr>
-          <w:rFonts w:ascii="Times New Roman" w:eastAsia="Times New Roman" w:hAnsi="Times New Roman" w:cs="Times New Roman"/>
+      </w:pPr>
+      <w:r>
+        <w:rPr>
+          <w:rFonts w:ascii="Calibri" w:eastAsia="Times New Roman" w:hAnsi="Calibri" w:cs="Calibri"/>
           <w:lang w:val="en-PH" w:eastAsia="en-PH"/>
         </w:rPr>
-        <w:t xml:space="preserve">Competition </w:t>
-      </w:r>
-      <w:r>
-        <w:rPr>
-          <w:rFonts w:ascii="Times New Roman" w:eastAsia="Times New Roman" w:hAnsi="Times New Roman" w:cs="Times New Roman"/>
-          <w:lang w:val="en-PH" w:eastAsia="en-PH"/>
-        </w:rPr>
-        <w:t xml:space="preserve">may </w:t>
+        <w:t>Competition is high and might lead to more cost due to marketing.</w:t>
       </w:r>
     </w:p>
     <w:p>
@@ -7249,8 +7229,6 @@
           <w:szCs w:val="28"/>
         </w:rPr>
       </w:pPr>
-      <w:bookmarkStart w:id="38" w:name="_Toc332112098"/>
-      <w:bookmarkStart w:id="39" w:name="_Toc136508446"/>
       <w:r>
         <w:rPr>
           <w:smallCaps/>
@@ -11775,10 +11753,26 @@
 </file>
 
 <file path=customXml/item1.xml><?xml version="1.0" encoding="utf-8"?>
-<b:Sources xmlns:b="http://schemas.openxmlformats.org/officeDocument/2006/bibliography" xmlns="http://schemas.openxmlformats.org/officeDocument/2006/bibliography" SelectedStyle="\IEEE2006OfficeOnline.xsl" StyleName="IEEE" Version="2006"/>
+<?mso-contentType ?>
+<FormTemplates xmlns="http://schemas.microsoft.com/sharepoint/v3/contenttype/forms">
+  <Display>DocumentLibraryForm</Display>
+  <Edit>DocumentLibraryForm</Edit>
+  <New>DocumentLibraryForm</New>
+</FormTemplates>
 </file>
 
 <file path=customXml/item2.xml><?xml version="1.0" encoding="utf-8"?>
+<p:properties xmlns:p="http://schemas.microsoft.com/office/2006/metadata/properties" xmlns:xsi="http://www.w3.org/2001/XMLSchema-instance" xmlns:pc="http://schemas.microsoft.com/office/infopath/2007/PartnerControls">
+  <documentManagement>
+    <TaxCatchAll xmlns="0d803109-e11b-45d4-a4e8-5bf0740163af" xsi:nil="true"/>
+    <lcf76f155ced4ddcb4097134ff3c332f xmlns="31aac78f-6ed8-4134-ac7e-47c186d487c3">
+      <Terms xmlns="http://schemas.microsoft.com/office/infopath/2007/PartnerControls"/>
+    </lcf76f155ced4ddcb4097134ff3c332f>
+  </documentManagement>
+</p:properties>
+</file>
+
+<file path=customXml/item3.xml><?xml version="1.0" encoding="utf-8"?>
 <ct:contentTypeSchema xmlns:ct="http://schemas.microsoft.com/office/2006/metadata/contentType" xmlns:ma="http://schemas.microsoft.com/office/2006/metadata/properties/metaAttributes" ct:_="" ma:_="" ma:contentTypeName="Document" ma:contentTypeID="0x01010078E5C03F786D684AB79627F2BAF5AB3A" ma:contentTypeVersion="12" ma:contentTypeDescription="Create a new document." ma:contentTypeScope="" ma:versionID="6753d19c26ced2570449d2cfe2fd38cd">
   <xsd:schema xmlns:xsd="http://www.w3.org/2001/XMLSchema" xmlns:xs="http://www.w3.org/2001/XMLSchema" xmlns:p="http://schemas.microsoft.com/office/2006/metadata/properties" xmlns:ns2="31aac78f-6ed8-4134-ac7e-47c186d487c3" xmlns:ns3="0d803109-e11b-45d4-a4e8-5bf0740163af" targetNamespace="http://schemas.microsoft.com/office/2006/metadata/properties" ma:root="true" ma:fieldsID="59531f12ec9f3761682ad3919ac9365f" ns2:_="" ns3:_="">
     <xsd:import namespace="31aac78f-6ed8-4134-ac7e-47c186d487c3"/>
@@ -11995,35 +11989,30 @@
 </ct:contentTypeSchema>
 </file>
 
-<file path=customXml/item3.xml><?xml version="1.0" encoding="utf-8"?>
-<p:properties xmlns:p="http://schemas.microsoft.com/office/2006/metadata/properties" xmlns:xsi="http://www.w3.org/2001/XMLSchema-instance" xmlns:pc="http://schemas.microsoft.com/office/infopath/2007/PartnerControls">
-  <documentManagement>
-    <TaxCatchAll xmlns="0d803109-e11b-45d4-a4e8-5bf0740163af" xsi:nil="true"/>
-    <lcf76f155ced4ddcb4097134ff3c332f xmlns="31aac78f-6ed8-4134-ac7e-47c186d487c3">
-      <Terms xmlns="http://schemas.microsoft.com/office/infopath/2007/PartnerControls"/>
-    </lcf76f155ced4ddcb4097134ff3c332f>
-  </documentManagement>
-</p:properties>
-</file>
-
 <file path=customXml/item4.xml><?xml version="1.0" encoding="utf-8"?>
-<?mso-contentType ?>
-<FormTemplates xmlns="http://schemas.microsoft.com/sharepoint/v3/contenttype/forms">
-  <Display>DocumentLibraryForm</Display>
-  <Edit>DocumentLibraryForm</Edit>
-  <New>DocumentLibraryForm</New>
-</FormTemplates>
+<b:Sources xmlns:b="http://schemas.openxmlformats.org/officeDocument/2006/bibliography" xmlns="http://schemas.openxmlformats.org/officeDocument/2006/bibliography" SelectedStyle="\IEEE2006OfficeOnline.xsl" StyleName="IEEE" Version="2006"/>
 </file>
 
 <file path=customXml/itemProps1.xml><?xml version="1.0" encoding="utf-8"?>
-<ds:datastoreItem xmlns:ds="http://schemas.openxmlformats.org/officeDocument/2006/customXml" ds:itemID="{D611AE03-0E67-435B-AD93-D0EB88BF55A8}">
+<ds:datastoreItem xmlns:ds="http://schemas.openxmlformats.org/officeDocument/2006/customXml" ds:itemID="{DF61D72F-86FE-4783-BE6D-F015C0654B4E}">
   <ds:schemaRefs>
-    <ds:schemaRef ds:uri="http://schemas.openxmlformats.org/officeDocument/2006/bibliography"/>
+    <ds:schemaRef ds:uri="http://schemas.microsoft.com/sharepoint/v3/contenttype/forms"/>
   </ds:schemaRefs>
 </ds:datastoreItem>
 </file>
 
 <file path=customXml/itemProps2.xml><?xml version="1.0" encoding="utf-8"?>
+<ds:datastoreItem xmlns:ds="http://schemas.openxmlformats.org/officeDocument/2006/customXml" ds:itemID="{9AB5C432-2E9D-4DCE-BA86-A8A8C4B565D5}">
+  <ds:schemaRefs>
+    <ds:schemaRef ds:uri="http://schemas.microsoft.com/office/2006/metadata/properties"/>
+    <ds:schemaRef ds:uri="http://schemas.microsoft.com/office/infopath/2007/PartnerControls"/>
+    <ds:schemaRef ds:uri="0d803109-e11b-45d4-a4e8-5bf0740163af"/>
+    <ds:schemaRef ds:uri="31aac78f-6ed8-4134-ac7e-47c186d487c3"/>
+  </ds:schemaRefs>
+</ds:datastoreItem>
+</file>
+
+<file path=customXml/itemProps3.xml><?xml version="1.0" encoding="utf-8"?>
 <ds:datastoreItem xmlns:ds="http://schemas.openxmlformats.org/officeDocument/2006/customXml" ds:itemID="{D9C980DF-029A-4202-9DCC-8BF28AA26B57}">
   <ds:schemaRefs>
     <ds:schemaRef ds:uri="http://schemas.microsoft.com/office/2006/metadata/contentType"/>
@@ -12042,21 +12031,10 @@
 </ds:datastoreItem>
 </file>
 
-<file path=customXml/itemProps3.xml><?xml version="1.0" encoding="utf-8"?>
-<ds:datastoreItem xmlns:ds="http://schemas.openxmlformats.org/officeDocument/2006/customXml" ds:itemID="{9AB5C432-2E9D-4DCE-BA86-A8A8C4B565D5}">
+<file path=customXml/itemProps4.xml><?xml version="1.0" encoding="utf-8"?>
+<ds:datastoreItem xmlns:ds="http://schemas.openxmlformats.org/officeDocument/2006/customXml" ds:itemID="{D611AE03-0E67-435B-AD93-D0EB88BF55A8}">
   <ds:schemaRefs>
-    <ds:schemaRef ds:uri="http://schemas.microsoft.com/office/2006/metadata/properties"/>
-    <ds:schemaRef ds:uri="http://schemas.microsoft.com/office/infopath/2007/PartnerControls"/>
-    <ds:schemaRef ds:uri="0d803109-e11b-45d4-a4e8-5bf0740163af"/>
-    <ds:schemaRef ds:uri="31aac78f-6ed8-4134-ac7e-47c186d487c3"/>
-  </ds:schemaRefs>
-</ds:datastoreItem>
-</file>
-
-<file path=customXml/itemProps4.xml><?xml version="1.0" encoding="utf-8"?>
-<ds:datastoreItem xmlns:ds="http://schemas.openxmlformats.org/officeDocument/2006/customXml" ds:itemID="{DF61D72F-86FE-4783-BE6D-F015C0654B4E}">
-  <ds:schemaRefs>
-    <ds:schemaRef ds:uri="http://schemas.microsoft.com/sharepoint/v3/contenttype/forms"/>
+    <ds:schemaRef ds:uri="http://schemas.openxmlformats.org/officeDocument/2006/bibliography"/>
   </ds:schemaRefs>
 </ds:datastoreItem>
 </file>
</xml_diff>

<commit_message>
Updated Cost Benefit in Business Case
</commit_message>
<xml_diff>
--- a/documentation/projman/MLNSD_Business Case.docx
+++ b/documentation/projman/MLNSD_Business Case.docx
@@ -6576,104 +6576,88 @@
       <w:pPr>
         <w:spacing w:line="480" w:lineRule="auto"/>
         <w:ind w:left="360"/>
-        <w:jc w:val="both"/>
-        <w:rPr>
-          <w:rFonts w:ascii="Times New Roman" w:hAnsi="Times New Roman" w:cs="Times New Roman"/>
-        </w:rPr>
-      </w:pPr>
-      <w:r>
-        <w:rPr>
-          <w:rFonts w:ascii="Times New Roman" w:hAnsi="Times New Roman" w:cs="Times New Roman"/>
-        </w:rPr>
-        <w:t xml:space="preserve">As the objective implies, 50% of customer reach is targeted for this </w:t>
-      </w:r>
-      <w:r>
-        <w:rPr>
-          <w:rFonts w:ascii="Times New Roman" w:hAnsi="Times New Roman" w:cs="Times New Roman"/>
-        </w:rPr>
-        <w:t>project's</w:t>
-      </w:r>
-      <w:r>
-        <w:rPr>
-          <w:rFonts w:ascii="Times New Roman" w:hAnsi="Times New Roman" w:cs="Times New Roman"/>
-        </w:rPr>
-        <w:t xml:space="preserve"> success, </w:t>
-      </w:r>
-      <w:r>
-        <w:rPr>
-          <w:rFonts w:ascii="Times New Roman" w:hAnsi="Times New Roman" w:cs="Times New Roman"/>
-        </w:rPr>
-        <w:t>if</w:t>
-      </w:r>
-      <w:r>
-        <w:rPr>
-          <w:rFonts w:ascii="Times New Roman" w:hAnsi="Times New Roman" w:cs="Times New Roman"/>
-        </w:rPr>
-        <w:t xml:space="preserve"> </w:t>
-      </w:r>
-      <w:r>
-        <w:rPr>
-          <w:rFonts w:ascii="Times New Roman" w:hAnsi="Times New Roman" w:cs="Times New Roman"/>
-        </w:rPr>
-        <w:t>most of</w:t>
-      </w:r>
-      <w:r>
-        <w:rPr>
-          <w:rFonts w:ascii="Times New Roman" w:hAnsi="Times New Roman" w:cs="Times New Roman"/>
-        </w:rPr>
-        <w:t xml:space="preserve"> those new customers</w:t>
-      </w:r>
-      <w:r>
-        <w:rPr>
-          <w:rFonts w:ascii="Times New Roman" w:hAnsi="Times New Roman" w:cs="Times New Roman"/>
-        </w:rPr>
-        <w:t xml:space="preserve"> purchased a product, we could put </w:t>
-      </w:r>
-      <w:r>
-        <w:rPr>
-          <w:rFonts w:ascii="Times New Roman" w:hAnsi="Times New Roman" w:cs="Times New Roman"/>
-        </w:rPr>
-        <w:t>into.</w:t>
-      </w:r>
-      <w:r>
-        <w:rPr>
-          <w:rFonts w:ascii="Times New Roman" w:hAnsi="Times New Roman" w:cs="Times New Roman"/>
-        </w:rPr>
-        <w:t xml:space="preserve"> This table is not </w:t>
-      </w:r>
-      <w:r>
-        <w:rPr>
-          <w:rFonts w:ascii="Times New Roman" w:hAnsi="Times New Roman" w:cs="Times New Roman"/>
-        </w:rPr>
-        <w:t>final,</w:t>
-      </w:r>
-      <w:r>
-        <w:rPr>
-          <w:rFonts w:ascii="Times New Roman" w:hAnsi="Times New Roman" w:cs="Times New Roman"/>
-        </w:rPr>
-        <w:t xml:space="preserve"> and </w:t>
-      </w:r>
-      <w:r>
-        <w:rPr>
-          <w:rFonts w:ascii="Times New Roman" w:hAnsi="Times New Roman" w:cs="Times New Roman"/>
-        </w:rPr>
-        <w:t>this is introduced for the client’s approval</w:t>
-      </w:r>
-      <w:r>
-        <w:rPr>
-          <w:rFonts w:ascii="Times New Roman" w:hAnsi="Times New Roman" w:cs="Times New Roman"/>
-        </w:rPr>
-        <w:t>:</w:t>
-      </w:r>
-    </w:p>
-    <w:p>
-      <w:pPr>
-        <w:ind w:left="360"/>
         <w:rPr>
           <w:rFonts w:ascii="Times New Roman" w:hAnsi="Times New Roman" w:cs="Times New Roman"/>
           <w:color w:val="008000"/>
         </w:rPr>
       </w:pPr>
+      <w:bookmarkStart w:id="36" w:name="_Hlk137591262"/>
+      <w:r>
+        <w:rPr>
+          <w:rFonts w:ascii="Times New Roman" w:hAnsi="Times New Roman" w:cs="Times New Roman"/>
+        </w:rPr>
+        <w:t xml:space="preserve">As the objective implies, 50% of customer reach is targeted for this project's success, </w:t>
+      </w:r>
+      <w:proofErr w:type="gramStart"/>
+      <w:r>
+        <w:rPr>
+          <w:rFonts w:ascii="Times New Roman" w:hAnsi="Times New Roman" w:cs="Times New Roman"/>
+        </w:rPr>
+        <w:t>assuming that</w:t>
+      </w:r>
+      <w:proofErr w:type="gramEnd"/>
+      <w:r>
+        <w:rPr>
+          <w:rFonts w:ascii="Times New Roman" w:hAnsi="Times New Roman" w:cs="Times New Roman"/>
+        </w:rPr>
+        <w:t xml:space="preserve"> most of those customers purchased a product, we could safely say that there will be at least a 15% increase in sales. </w:t>
+      </w:r>
+      <w:proofErr w:type="spellStart"/>
+      <w:r>
+        <w:rPr>
+          <w:rFonts w:ascii="Times New Roman" w:hAnsi="Times New Roman" w:cs="Times New Roman"/>
+        </w:rPr>
+        <w:t>Villamin</w:t>
+      </w:r>
+      <w:proofErr w:type="spellEnd"/>
+      <w:r>
+        <w:rPr>
+          <w:rFonts w:ascii="Times New Roman" w:hAnsi="Times New Roman" w:cs="Times New Roman"/>
+        </w:rPr>
+        <w:t xml:space="preserve"> Wood and Iron Works’ income in the </w:t>
+      </w:r>
+      <w:proofErr w:type="gramStart"/>
+      <w:r>
+        <w:rPr>
+          <w:rFonts w:ascii="Times New Roman" w:hAnsi="Times New Roman" w:cs="Times New Roman"/>
+        </w:rPr>
+        <w:t>year of</w:t>
+      </w:r>
+      <w:proofErr w:type="gramEnd"/>
+      <w:r>
+        <w:rPr>
+          <w:rFonts w:ascii="Times New Roman" w:hAnsi="Times New Roman" w:cs="Times New Roman"/>
+        </w:rPr>
+        <w:t xml:space="preserve"> 2021 was </w:t>
+      </w:r>
+      <w:proofErr w:type="spellStart"/>
+      <w:r>
+        <w:rPr>
+          <w:rFonts w:ascii="Times New Roman" w:hAnsi="Times New Roman" w:cs="Times New Roman"/>
+        </w:rPr>
+        <w:t>PhP</w:t>
+      </w:r>
+      <w:proofErr w:type="spellEnd"/>
+      <w:r>
+        <w:rPr>
+          <w:rFonts w:ascii="Times New Roman" w:hAnsi="Times New Roman" w:cs="Times New Roman"/>
+        </w:rPr>
+        <w:t xml:space="preserve"> 300,000. If 15% was increased from the new customers, 45,000 </w:t>
+      </w:r>
+      <w:proofErr w:type="gramStart"/>
+      <w:r>
+        <w:rPr>
+          <w:rFonts w:ascii="Times New Roman" w:hAnsi="Times New Roman" w:cs="Times New Roman"/>
+        </w:rPr>
+        <w:t>will</w:t>
+      </w:r>
+      <w:proofErr w:type="gramEnd"/>
+      <w:r>
+        <w:rPr>
+          <w:rFonts w:ascii="Times New Roman" w:hAnsi="Times New Roman" w:cs="Times New Roman"/>
+        </w:rPr>
+        <w:t xml:space="preserve"> be added to their income. This table is not final, and this is introduced for the client’s approval:</w:t>
+      </w:r>
     </w:p>
     <w:tbl>
       <w:tblPr>
@@ -7014,6 +6998,7 @@
           </w:p>
         </w:tc>
       </w:tr>
+      <w:bookmarkEnd w:id="36"/>
     </w:tbl>
     <w:p>
       <w:pPr>
@@ -7036,18 +7021,19 @@
           <w:szCs w:val="28"/>
         </w:rPr>
       </w:pPr>
-      <w:bookmarkStart w:id="36" w:name="_Toc332112097"/>
-      <w:bookmarkStart w:id="37" w:name="_Toc136508445"/>
+      <w:bookmarkStart w:id="37" w:name="_Toc332112097"/>
+      <w:bookmarkStart w:id="38" w:name="_Toc136508445"/>
       <w:r>
         <w:rPr>
           <w:smallCaps/>
           <w:sz w:val="28"/>
           <w:szCs w:val="28"/>
         </w:rPr>
+        <w:lastRenderedPageBreak/>
         <w:t>Alternatives Analysis</w:t>
       </w:r>
-      <w:bookmarkEnd w:id="36"/>
       <w:bookmarkEnd w:id="37"/>
+      <w:bookmarkEnd w:id="38"/>
     </w:p>
     <w:p>
       <w:pPr>
@@ -7071,7 +7057,6 @@
           <w:rFonts w:ascii="Times New Roman" w:eastAsia="Times New Roman" w:hAnsi="Times New Roman" w:cs="Times New Roman"/>
           <w:lang w:val="en-PH" w:eastAsia="en-PH"/>
         </w:rPr>
-        <w:lastRenderedPageBreak/>
         <w:t>There are other alternatives that the team has put into consideration for the Business's concern. Listed are those alternative solutions alongside with why the team did not lean towards it:</w:t>
       </w:r>
     </w:p>
@@ -7189,8 +7174,8 @@
         </w:numPr>
         <w:textAlignment w:val="center"/>
       </w:pPr>
-      <w:bookmarkStart w:id="38" w:name="_Toc332112098"/>
-      <w:bookmarkStart w:id="39" w:name="_Toc136508446"/>
+      <w:bookmarkStart w:id="39" w:name="_Toc332112098"/>
+      <w:bookmarkStart w:id="40" w:name="_Toc136508446"/>
       <w:r>
         <w:rPr>
           <w:rFonts w:ascii="Calibri" w:eastAsia="Times New Roman" w:hAnsi="Calibri" w:cs="Calibri"/>
@@ -7237,8 +7222,8 @@
         </w:rPr>
         <w:t>Approvals</w:t>
       </w:r>
-      <w:bookmarkEnd w:id="38"/>
       <w:bookmarkEnd w:id="39"/>
+      <w:bookmarkEnd w:id="40"/>
     </w:p>
     <w:p>
       <w:pPr>
@@ -11753,26 +11738,6 @@
 </file>
 
 <file path=customXml/item1.xml><?xml version="1.0" encoding="utf-8"?>
-<?mso-contentType ?>
-<FormTemplates xmlns="http://schemas.microsoft.com/sharepoint/v3/contenttype/forms">
-  <Display>DocumentLibraryForm</Display>
-  <Edit>DocumentLibraryForm</Edit>
-  <New>DocumentLibraryForm</New>
-</FormTemplates>
-</file>
-
-<file path=customXml/item2.xml><?xml version="1.0" encoding="utf-8"?>
-<p:properties xmlns:p="http://schemas.microsoft.com/office/2006/metadata/properties" xmlns:xsi="http://www.w3.org/2001/XMLSchema-instance" xmlns:pc="http://schemas.microsoft.com/office/infopath/2007/PartnerControls">
-  <documentManagement>
-    <TaxCatchAll xmlns="0d803109-e11b-45d4-a4e8-5bf0740163af" xsi:nil="true"/>
-    <lcf76f155ced4ddcb4097134ff3c332f xmlns="31aac78f-6ed8-4134-ac7e-47c186d487c3">
-      <Terms xmlns="http://schemas.microsoft.com/office/infopath/2007/PartnerControls"/>
-    </lcf76f155ced4ddcb4097134ff3c332f>
-  </documentManagement>
-</p:properties>
-</file>
-
-<file path=customXml/item3.xml><?xml version="1.0" encoding="utf-8"?>
 <ct:contentTypeSchema xmlns:ct="http://schemas.microsoft.com/office/2006/metadata/contentType" xmlns:ma="http://schemas.microsoft.com/office/2006/metadata/properties/metaAttributes" ct:_="" ma:_="" ma:contentTypeName="Document" ma:contentTypeID="0x01010078E5C03F786D684AB79627F2BAF5AB3A" ma:contentTypeVersion="12" ma:contentTypeDescription="Create a new document." ma:contentTypeScope="" ma:versionID="6753d19c26ced2570449d2cfe2fd38cd">
   <xsd:schema xmlns:xsd="http://www.w3.org/2001/XMLSchema" xmlns:xs="http://www.w3.org/2001/XMLSchema" xmlns:p="http://schemas.microsoft.com/office/2006/metadata/properties" xmlns:ns2="31aac78f-6ed8-4134-ac7e-47c186d487c3" xmlns:ns3="0d803109-e11b-45d4-a4e8-5bf0740163af" targetNamespace="http://schemas.microsoft.com/office/2006/metadata/properties" ma:root="true" ma:fieldsID="59531f12ec9f3761682ad3919ac9365f" ns2:_="" ns3:_="">
     <xsd:import namespace="31aac78f-6ed8-4134-ac7e-47c186d487c3"/>
@@ -11989,30 +11954,31 @@
 </ct:contentTypeSchema>
 </file>
 
+<file path=customXml/item2.xml><?xml version="1.0" encoding="utf-8"?>
+<p:properties xmlns:p="http://schemas.microsoft.com/office/2006/metadata/properties" xmlns:xsi="http://www.w3.org/2001/XMLSchema-instance" xmlns:pc="http://schemas.microsoft.com/office/infopath/2007/PartnerControls">
+  <documentManagement>
+    <TaxCatchAll xmlns="0d803109-e11b-45d4-a4e8-5bf0740163af" xsi:nil="true"/>
+    <lcf76f155ced4ddcb4097134ff3c332f xmlns="31aac78f-6ed8-4134-ac7e-47c186d487c3">
+      <Terms xmlns="http://schemas.microsoft.com/office/infopath/2007/PartnerControls"/>
+    </lcf76f155ced4ddcb4097134ff3c332f>
+  </documentManagement>
+</p:properties>
+</file>
+
+<file path=customXml/item3.xml><?xml version="1.0" encoding="utf-8"?>
+<?mso-contentType ?>
+<FormTemplates xmlns="http://schemas.microsoft.com/sharepoint/v3/contenttype/forms">
+  <Display>DocumentLibraryForm</Display>
+  <Edit>DocumentLibraryForm</Edit>
+  <New>DocumentLibraryForm</New>
+</FormTemplates>
+</file>
+
 <file path=customXml/item4.xml><?xml version="1.0" encoding="utf-8"?>
 <b:Sources xmlns:b="http://schemas.openxmlformats.org/officeDocument/2006/bibliography" xmlns="http://schemas.openxmlformats.org/officeDocument/2006/bibliography" SelectedStyle="\IEEE2006OfficeOnline.xsl" StyleName="IEEE" Version="2006"/>
 </file>
 
 <file path=customXml/itemProps1.xml><?xml version="1.0" encoding="utf-8"?>
-<ds:datastoreItem xmlns:ds="http://schemas.openxmlformats.org/officeDocument/2006/customXml" ds:itemID="{DF61D72F-86FE-4783-BE6D-F015C0654B4E}">
-  <ds:schemaRefs>
-    <ds:schemaRef ds:uri="http://schemas.microsoft.com/sharepoint/v3/contenttype/forms"/>
-  </ds:schemaRefs>
-</ds:datastoreItem>
-</file>
-
-<file path=customXml/itemProps2.xml><?xml version="1.0" encoding="utf-8"?>
-<ds:datastoreItem xmlns:ds="http://schemas.openxmlformats.org/officeDocument/2006/customXml" ds:itemID="{9AB5C432-2E9D-4DCE-BA86-A8A8C4B565D5}">
-  <ds:schemaRefs>
-    <ds:schemaRef ds:uri="http://schemas.microsoft.com/office/2006/metadata/properties"/>
-    <ds:schemaRef ds:uri="http://schemas.microsoft.com/office/infopath/2007/PartnerControls"/>
-    <ds:schemaRef ds:uri="0d803109-e11b-45d4-a4e8-5bf0740163af"/>
-    <ds:schemaRef ds:uri="31aac78f-6ed8-4134-ac7e-47c186d487c3"/>
-  </ds:schemaRefs>
-</ds:datastoreItem>
-</file>
-
-<file path=customXml/itemProps3.xml><?xml version="1.0" encoding="utf-8"?>
 <ds:datastoreItem xmlns:ds="http://schemas.openxmlformats.org/officeDocument/2006/customXml" ds:itemID="{D9C980DF-029A-4202-9DCC-8BF28AA26B57}">
   <ds:schemaRefs>
     <ds:schemaRef ds:uri="http://schemas.microsoft.com/office/2006/metadata/contentType"/>
@@ -12031,6 +11997,25 @@
 </ds:datastoreItem>
 </file>
 
+<file path=customXml/itemProps2.xml><?xml version="1.0" encoding="utf-8"?>
+<ds:datastoreItem xmlns:ds="http://schemas.openxmlformats.org/officeDocument/2006/customXml" ds:itemID="{9AB5C432-2E9D-4DCE-BA86-A8A8C4B565D5}">
+  <ds:schemaRefs>
+    <ds:schemaRef ds:uri="http://schemas.microsoft.com/office/2006/metadata/properties"/>
+    <ds:schemaRef ds:uri="http://schemas.microsoft.com/office/infopath/2007/PartnerControls"/>
+    <ds:schemaRef ds:uri="0d803109-e11b-45d4-a4e8-5bf0740163af"/>
+    <ds:schemaRef ds:uri="31aac78f-6ed8-4134-ac7e-47c186d487c3"/>
+  </ds:schemaRefs>
+</ds:datastoreItem>
+</file>
+
+<file path=customXml/itemProps3.xml><?xml version="1.0" encoding="utf-8"?>
+<ds:datastoreItem xmlns:ds="http://schemas.openxmlformats.org/officeDocument/2006/customXml" ds:itemID="{DF61D72F-86FE-4783-BE6D-F015C0654B4E}">
+  <ds:schemaRefs>
+    <ds:schemaRef ds:uri="http://schemas.microsoft.com/sharepoint/v3/contenttype/forms"/>
+  </ds:schemaRefs>
+</ds:datastoreItem>
+</file>
+
 <file path=customXml/itemProps4.xml><?xml version="1.0" encoding="utf-8"?>
 <ds:datastoreItem xmlns:ds="http://schemas.openxmlformats.org/officeDocument/2006/customXml" ds:itemID="{D611AE03-0E67-435B-AD93-D0EB88BF55A8}">
   <ds:schemaRefs>

</xml_diff>